<commit_message>
Corrección de errores y añadido datos de muestra
</commit_message>
<xml_diff>
--- a/reports/D02/Group/Planning_report.docx
+++ b/reports/D02/Group/Planning_report.docx
@@ -186,8 +186,6 @@
         </w:rPr>
         <w:t>03</w:t>
       </w:r>
-      <w:bookmarkStart w:id="0" w:name="_GoBack"/>
-      <w:bookmarkEnd w:id="0"/>
       <w:r>
         <w:rPr>
           <w:rStyle w:val="normaltextrun"/>
@@ -1326,8 +1324,11 @@
           <w:b/>
           <w:bCs/>
           <w:color w:val="000000" w:themeColor="text2"/>
-        </w:rPr>
-      </w:pPr>
+          <w:u w:val="single"/>
+        </w:rPr>
+      </w:pPr>
+      <w:bookmarkStart w:id="0" w:name="_GoBack"/>
+      <w:bookmarkEnd w:id="0"/>
     </w:p>
     <w:p>
       <w:pPr>
@@ -1401,9 +1402,9 @@
         <w:tblLook w:val="04A0" w:firstRow="1" w:lastRow="0" w:firstColumn="1" w:lastColumn="0" w:noHBand="0" w:noVBand="1"/>
       </w:tblPr>
       <w:tblGrid>
-        <w:gridCol w:w="1319"/>
-        <w:gridCol w:w="1248"/>
-        <w:gridCol w:w="6454"/>
+        <w:gridCol w:w="1318"/>
+        <w:gridCol w:w="1264"/>
+        <w:gridCol w:w="6439"/>
       </w:tblGrid>
       <w:tr>
         <w:trPr>
@@ -1523,7 +1524,13 @@
               <w:rPr>
                 <w:lang w:bidi="es-ES"/>
               </w:rPr>
-              <w:t>14/02/2023</w:t>
+              <w:t>03/03</w:t>
+            </w:r>
+            <w:r>
+              <w:rPr>
+                <w:lang w:bidi="es-ES"/>
+              </w:rPr>
+              <w:t>/2023</w:t>
             </w:r>
           </w:p>
         </w:tc>
@@ -8138,7 +8145,7 @@
 </file>
 
 <file path=customXml/itemProps1.xml><?xml version="1.0" encoding="utf-8"?>
-<ds:datastoreItem xmlns:ds="http://schemas.openxmlformats.org/officeDocument/2006/customXml" ds:itemID="{CE22250A-716C-46CB-9E31-45DE1F1929C6}">
+<ds:datastoreItem xmlns:ds="http://schemas.openxmlformats.org/officeDocument/2006/customXml" ds:itemID="{573067C0-0A0D-42E3-90DE-221F90651B14}">
   <ds:schemaRefs>
     <ds:schemaRef ds:uri="http://schemas.openxmlformats.org/officeDocument/2006/bibliography"/>
   </ds:schemaRefs>

</xml_diff>

<commit_message>
Corrección del diagrama.uml y pequeños cambios
</commit_message>
<xml_diff>
--- a/reports/D02/Group/Planning_report.docx
+++ b/reports/D02/Group/Planning_report.docx
@@ -1,6 +1,6 @@
 
 <file path=word/document.xml><?xml version="1.0" encoding="utf-8"?>
-<w:document xmlns:wpc="http://schemas.microsoft.com/office/word/2010/wordprocessingCanvas" xmlns:cx="http://schemas.microsoft.com/office/drawing/2014/chartex" xmlns:cx1="http://schemas.microsoft.com/office/drawing/2015/9/8/chartex" xmlns:cx2="http://schemas.microsoft.com/office/drawing/2015/10/21/chartex" xmlns:cx3="http://schemas.microsoft.com/office/drawing/2016/5/9/chartex" xmlns:cx4="http://schemas.microsoft.com/office/drawing/2016/5/10/chartex" xmlns:cx5="http://schemas.microsoft.com/office/drawing/2016/5/11/chartex" xmlns:cx6="http://schemas.microsoft.com/office/drawing/2016/5/12/chartex" xmlns:cx7="http://schemas.microsoft.com/office/drawing/2016/5/13/chartex" xmlns:cx8="http://schemas.microsoft.com/office/drawing/2016/5/14/chartex" xmlns:mc="http://schemas.openxmlformats.org/markup-compatibility/2006" xmlns:aink="http://schemas.microsoft.com/office/drawing/2016/ink" xmlns:am3d="http://schemas.microsoft.com/office/drawing/2017/model3d" xmlns:o="urn:schemas-microsoft-com:office:office" xmlns:oel="http://schemas.microsoft.com/office/2019/extlst" xmlns:r="http://schemas.openxmlformats.org/officeDocument/2006/relationships" xmlns:m="http://schemas.openxmlformats.org/officeDocument/2006/math" xmlns:v="urn:schemas-microsoft-com:vml" xmlns:wp14="http://schemas.microsoft.com/office/word/2010/wordprocessingDrawing" xmlns:wp="http://schemas.openxmlformats.org/drawingml/2006/wordprocessingDrawing" xmlns:w10="urn:schemas-microsoft-com:office:word" xmlns:w="http://schemas.openxmlformats.org/wordprocessingml/2006/main" xmlns:w14="http://schemas.microsoft.com/office/word/2010/wordml" xmlns:w15="http://schemas.microsoft.com/office/word/2012/wordml" xmlns:w16cex="http://schemas.microsoft.com/office/word/2018/wordml/cex" xmlns:w16cid="http://schemas.microsoft.com/office/word/2016/wordml/cid" xmlns:w16="http://schemas.microsoft.com/office/word/2018/wordml" xmlns:w16sdtdh="http://schemas.microsoft.com/office/word/2020/wordml/sdtdatahash" xmlns:w16se="http://schemas.microsoft.com/office/word/2015/wordml/symex" xmlns:wpg="http://schemas.microsoft.com/office/word/2010/wordprocessingGroup" xmlns:wpi="http://schemas.microsoft.com/office/word/2010/wordprocessingInk" xmlns:wne="http://schemas.microsoft.com/office/word/2006/wordml" xmlns:wps="http://schemas.microsoft.com/office/word/2010/wordprocessingShape" mc:Ignorable="w14 w15 w16se w16cid w16 w16cex w16sdtdh wp14">
+<w:document xmlns:wpc="http://schemas.microsoft.com/office/word/2010/wordprocessingCanvas" xmlns:mc="http://schemas.openxmlformats.org/markup-compatibility/2006" xmlns:o="urn:schemas-microsoft-com:office:office" xmlns:r="http://schemas.openxmlformats.org/officeDocument/2006/relationships" xmlns:m="http://schemas.openxmlformats.org/officeDocument/2006/math" xmlns:v="urn:schemas-microsoft-com:vml" xmlns:wp14="http://schemas.microsoft.com/office/word/2010/wordprocessingDrawing" xmlns:wp="http://schemas.openxmlformats.org/drawingml/2006/wordprocessingDrawing" xmlns:w10="urn:schemas-microsoft-com:office:word" xmlns:w="http://schemas.openxmlformats.org/wordprocessingml/2006/main" xmlns:w14="http://schemas.microsoft.com/office/word/2010/wordml" xmlns:wpg="http://schemas.microsoft.com/office/word/2010/wordprocessingGroup" xmlns:wpi="http://schemas.microsoft.com/office/word/2010/wordprocessingInk" xmlns:wne="http://schemas.microsoft.com/office/word/2006/wordml" xmlns:wps="http://schemas.microsoft.com/office/word/2010/wordprocessingShape" mc:Ignorable="w14 wp14">
   <w:body>
     <w:p>
       <w:pPr>
@@ -30,7 +30,7 @@
                     </pic:cNvPicPr>
                   </pic:nvPicPr>
                   <pic:blipFill>
-                    <a:blip r:embed="rId8">
+                    <a:blip r:embed="rId9">
                       <a:extLst>
                         <a:ext uri="{28A0092B-C50C-407E-A947-70E740481C1C}">
                           <a14:useLocalDpi xmlns:a14="http://schemas.microsoft.com/office/drawing/2010/main" val="0"/>
@@ -426,7 +426,7 @@
         </w:rPr>
         <w:t>(</w:t>
       </w:r>
-      <w:hyperlink r:id="rId9" w:history="1">
+      <w:hyperlink r:id="rId10" w:history="1">
         <w:r>
           <w:rPr>
             <w:rStyle w:val="Hipervnculo"/>
@@ -472,7 +472,7 @@
         </w:rPr>
         <w:t>Carrera Bernal, Álvaro (</w:t>
       </w:r>
-      <w:hyperlink r:id="rId10" w:history="1">
+      <w:hyperlink r:id="rId11" w:history="1">
         <w:r>
           <w:rPr>
             <w:rStyle w:val="Hipervnculo"/>
@@ -518,7 +518,7 @@
         </w:rPr>
         <w:t>Barea Jiménez, Antonio (</w:t>
       </w:r>
-      <w:hyperlink r:id="rId11" w:history="1">
+      <w:hyperlink r:id="rId12" w:history="1">
         <w:r>
           <w:rPr>
             <w:rStyle w:val="Hipervnculo"/>
@@ -564,7 +564,7 @@
         </w:rPr>
         <w:t>Rodríguez Cordero, Javier (</w:t>
       </w:r>
-      <w:hyperlink r:id="rId12" w:history="1">
+      <w:hyperlink r:id="rId13" w:history="1">
         <w:r>
           <w:rPr>
             <w:rStyle w:val="Hipervnculo"/>
@@ -677,7 +677,7 @@
         </w:rPr>
         <w:t xml:space="preserve"> (</w:t>
       </w:r>
-      <w:hyperlink r:id="rId13" w:history="1">
+      <w:hyperlink r:id="rId14" w:history="1">
         <w:r>
           <w:rPr>
             <w:rStyle w:val="Hipervnculo"/>
@@ -759,7 +759,7 @@
         </w:rPr>
         <w:t xml:space="preserve"> </w:t>
       </w:r>
-      <w:hyperlink r:id="rId14" w:history="1">
+      <w:hyperlink r:id="rId15" w:history="1">
         <w:r>
           <w:rPr>
             <w:rStyle w:val="Hipervnculo"/>
@@ -767,7 +767,7 @@
             <w:b/>
             <w:bCs/>
           </w:rPr>
-          <w:t>https://github.com/Acme-L3/Acme-L3-D01</w:t>
+          <w:t>https://github.com/Acme-L3/Acme-L3-D02</w:t>
         </w:r>
       </w:hyperlink>
     </w:p>
@@ -904,7 +904,7 @@
       <w:sdtContent>
         <w:p>
           <w:pPr>
-            <w:pStyle w:val="TtuloTDC"/>
+            <w:pStyle w:val="TtulodeTDC"/>
             <w:rPr>
               <w:rStyle w:val="Ttulo1Car"/>
               <w:rFonts w:asciiTheme="minorHAnsi" w:eastAsiaTheme="minorEastAsia" w:hAnsiTheme="minorHAnsi" w:cstheme="minorBidi"/>
@@ -1254,6 +1254,8 @@
           <w:color w:val="000000" w:themeColor="text2"/>
         </w:rPr>
       </w:pPr>
+      <w:bookmarkStart w:id="0" w:name="_GoBack"/>
+      <w:bookmarkEnd w:id="0"/>
     </w:p>
     <w:p>
       <w:pPr>
@@ -1306,7 +1308,7 @@
           <w:color w:val="000000" w:themeColor="text2"/>
         </w:rPr>
       </w:pPr>
-      <w:bookmarkStart w:id="0" w:name="_Hlk129946375"/>
+      <w:bookmarkStart w:id="1" w:name="_Hlk129946375"/>
       <w:r>
         <w:rPr>
           <w:rStyle w:val="normaltextrun"/>
@@ -1327,32 +1329,14 @@
         </w:rPr>
         <w:t xml:space="preserve">: </w:t>
       </w:r>
-      <w:bookmarkEnd w:id="0"/>
+      <w:bookmarkEnd w:id="1"/>
       <w:r>
         <w:rPr>
           <w:rStyle w:val="normaltextrun"/>
           <w:rFonts w:ascii="Constantia" w:eastAsiaTheme="majorEastAsia" w:hAnsi="Constantia" w:cs="Segoe UI"/>
           <w:color w:val="000000" w:themeColor="text2"/>
         </w:rPr>
-        <w:t xml:space="preserve">Para una correcta realización del proyecto es necesario una buena planificación, donde se reparta la carga de trabajo equitativamente entre todos los componentes del grupo. Para ello, se realizó antes de comenzar a trabajar una reunión de planificación, en el cual el </w:t>
-      </w:r>
-      <w:proofErr w:type="gramStart"/>
-      <w:r>
-        <w:rPr>
-          <w:rStyle w:val="normaltextrun"/>
-          <w:rFonts w:ascii="Constantia" w:eastAsiaTheme="majorEastAsia" w:hAnsi="Constantia" w:cs="Segoe UI"/>
-          <w:color w:val="000000" w:themeColor="text2"/>
-        </w:rPr>
-        <w:t>manager</w:t>
-      </w:r>
-      <w:proofErr w:type="gramEnd"/>
-      <w:r>
-        <w:rPr>
-          <w:rStyle w:val="normaltextrun"/>
-          <w:rFonts w:ascii="Constantia" w:eastAsiaTheme="majorEastAsia" w:hAnsi="Constantia" w:cs="Segoe UI"/>
-          <w:color w:val="000000" w:themeColor="text2"/>
-        </w:rPr>
-        <w:t xml:space="preserve"> del grupo, GUILLERMO </w:t>
+        <w:t xml:space="preserve">Para una correcta realización del proyecto es necesario una buena planificación, donde se reparta la carga de trabajo equitativamente entre todos los componentes del grupo. Para ello, se realizó antes de comenzar a trabajar una reunión de planificación, en el cual el manager del grupo, GUILLERMO </w:t>
       </w:r>
       <w:r>
         <w:rPr>
@@ -2126,12 +2110,12 @@
       <w:pPr>
         <w:pStyle w:val="Ttulo1"/>
       </w:pPr>
-      <w:bookmarkStart w:id="1" w:name="_Toc127532844"/>
+      <w:bookmarkStart w:id="2" w:name="_Toc127532844"/>
       <w:r>
         <w:lastRenderedPageBreak/>
         <w:t>Introducción</w:t>
       </w:r>
-      <w:bookmarkEnd w:id="1"/>
+      <w:bookmarkEnd w:id="2"/>
     </w:p>
     <w:p>
       <w:pPr>
@@ -2179,12 +2163,12 @@
       <w:pPr>
         <w:pStyle w:val="Ttulo1"/>
       </w:pPr>
-      <w:bookmarkStart w:id="2" w:name="_Toc127532845"/>
+      <w:bookmarkStart w:id="3" w:name="_Toc127532845"/>
       <w:r>
         <w:lastRenderedPageBreak/>
         <w:t>Planificación</w:t>
       </w:r>
-      <w:bookmarkEnd w:id="2"/>
+      <w:bookmarkEnd w:id="3"/>
     </w:p>
     <w:p/>
     <w:p/>
@@ -3304,7 +3288,7 @@
       <w:pPr>
         <w:pStyle w:val="Ttulo1"/>
       </w:pPr>
-      <w:bookmarkStart w:id="3" w:name="_Toc127532846"/>
+      <w:bookmarkStart w:id="4" w:name="_Toc127532846"/>
     </w:p>
     <w:p>
       <w:pPr>
@@ -3318,7 +3302,7 @@
       <w:r>
         <w:t>Conclusión</w:t>
       </w:r>
-      <w:bookmarkEnd w:id="3"/>
+      <w:bookmarkEnd w:id="4"/>
     </w:p>
     <w:p/>
     <w:p>
@@ -3335,12 +3319,12 @@
       <w:pPr>
         <w:pStyle w:val="Ttulo1"/>
       </w:pPr>
-      <w:bookmarkStart w:id="4" w:name="_Toc127532847"/>
+      <w:bookmarkStart w:id="5" w:name="_Toc127532847"/>
       <w:r>
         <w:lastRenderedPageBreak/>
         <w:t>Bibliografía</w:t>
       </w:r>
-      <w:bookmarkEnd w:id="4"/>
+      <w:bookmarkEnd w:id="5"/>
     </w:p>
     <w:p/>
     <w:p>
@@ -3386,10 +3370,10 @@
       </w:pPr>
     </w:p>
     <w:sectPr>
-      <w:headerReference w:type="default" r:id="rId15"/>
-      <w:footerReference w:type="default" r:id="rId16"/>
-      <w:headerReference w:type="first" r:id="rId17"/>
-      <w:footerReference w:type="first" r:id="rId18"/>
+      <w:headerReference w:type="default" r:id="rId16"/>
+      <w:footerReference w:type="default" r:id="rId17"/>
+      <w:headerReference w:type="first" r:id="rId18"/>
+      <w:footerReference w:type="first" r:id="rId19"/>
       <w:pgSz w:w="11906" w:h="16838" w:code="9"/>
       <w:pgMar w:top="1440" w:right="1616" w:bottom="1440" w:left="1616" w:header="720" w:footer="720" w:gutter="0"/>
       <w:pgNumType w:start="0"/>
@@ -3402,7 +3386,7 @@
 </file>
 
 <file path=word/endnotes.xml><?xml version="1.0" encoding="utf-8"?>
-<w:endnotes xmlns:wpc="http://schemas.microsoft.com/office/word/2010/wordprocessingCanvas" xmlns:cx="http://schemas.microsoft.com/office/drawing/2014/chartex" xmlns:cx1="http://schemas.microsoft.com/office/drawing/2015/9/8/chartex" xmlns:cx2="http://schemas.microsoft.com/office/drawing/2015/10/21/chartex" xmlns:cx3="http://schemas.microsoft.com/office/drawing/2016/5/9/chartex" xmlns:cx4="http://schemas.microsoft.com/office/drawing/2016/5/10/chartex" xmlns:cx5="http://schemas.microsoft.com/office/drawing/2016/5/11/chartex" xmlns:cx6="http://schemas.microsoft.com/office/drawing/2016/5/12/chartex" xmlns:cx7="http://schemas.microsoft.com/office/drawing/2016/5/13/chartex" xmlns:cx8="http://schemas.microsoft.com/office/drawing/2016/5/14/chartex" xmlns:mc="http://schemas.openxmlformats.org/markup-compatibility/2006" xmlns:aink="http://schemas.microsoft.com/office/drawing/2016/ink" xmlns:am3d="http://schemas.microsoft.com/office/drawing/2017/model3d" xmlns:o="urn:schemas-microsoft-com:office:office" xmlns:oel="http://schemas.microsoft.com/office/2019/extlst" xmlns:r="http://schemas.openxmlformats.org/officeDocument/2006/relationships" xmlns:m="http://schemas.openxmlformats.org/officeDocument/2006/math" xmlns:v="urn:schemas-microsoft-com:vml" xmlns:wp14="http://schemas.microsoft.com/office/word/2010/wordprocessingDrawing" xmlns:wp="http://schemas.openxmlformats.org/drawingml/2006/wordprocessingDrawing" xmlns:w10="urn:schemas-microsoft-com:office:word" xmlns:w="http://schemas.openxmlformats.org/wordprocessingml/2006/main" xmlns:w14="http://schemas.microsoft.com/office/word/2010/wordml" xmlns:w15="http://schemas.microsoft.com/office/word/2012/wordml" xmlns:w16cex="http://schemas.microsoft.com/office/word/2018/wordml/cex" xmlns:w16cid="http://schemas.microsoft.com/office/word/2016/wordml/cid" xmlns:w16="http://schemas.microsoft.com/office/word/2018/wordml" xmlns:w16sdtdh="http://schemas.microsoft.com/office/word/2020/wordml/sdtdatahash" xmlns:w16se="http://schemas.microsoft.com/office/word/2015/wordml/symex" xmlns:wpg="http://schemas.microsoft.com/office/word/2010/wordprocessingGroup" xmlns:wpi="http://schemas.microsoft.com/office/word/2010/wordprocessingInk" xmlns:wne="http://schemas.microsoft.com/office/word/2006/wordml" xmlns:wps="http://schemas.microsoft.com/office/word/2010/wordprocessingShape" mc:Ignorable="w14 w15 w16se w16cid w16 w16cex w16sdtdh wp14">
+<w:endnotes xmlns:wpc="http://schemas.microsoft.com/office/word/2010/wordprocessingCanvas" xmlns:mc="http://schemas.openxmlformats.org/markup-compatibility/2006" xmlns:o="urn:schemas-microsoft-com:office:office" xmlns:r="http://schemas.openxmlformats.org/officeDocument/2006/relationships" xmlns:m="http://schemas.openxmlformats.org/officeDocument/2006/math" xmlns:v="urn:schemas-microsoft-com:vml" xmlns:wp14="http://schemas.microsoft.com/office/word/2010/wordprocessingDrawing" xmlns:wp="http://schemas.openxmlformats.org/drawingml/2006/wordprocessingDrawing" xmlns:w10="urn:schemas-microsoft-com:office:word" xmlns:w="http://schemas.openxmlformats.org/wordprocessingml/2006/main" xmlns:w14="http://schemas.microsoft.com/office/word/2010/wordml" xmlns:wpg="http://schemas.microsoft.com/office/word/2010/wordprocessingGroup" xmlns:wpi="http://schemas.microsoft.com/office/word/2010/wordprocessingInk" xmlns:wne="http://schemas.microsoft.com/office/word/2006/wordml" xmlns:wps="http://schemas.microsoft.com/office/word/2010/wordprocessingShape" mc:Ignorable="w14 wp14">
   <w:endnote w:type="separator" w:id="-1">
     <w:p>
       <w:pPr>
@@ -3434,7 +3418,7 @@
 </file>
 
 <file path=word/footer1.xml><?xml version="1.0" encoding="utf-8"?>
-<w:ftr xmlns:wpc="http://schemas.microsoft.com/office/word/2010/wordprocessingCanvas" xmlns:cx="http://schemas.microsoft.com/office/drawing/2014/chartex" xmlns:cx1="http://schemas.microsoft.com/office/drawing/2015/9/8/chartex" xmlns:cx2="http://schemas.microsoft.com/office/drawing/2015/10/21/chartex" xmlns:cx3="http://schemas.microsoft.com/office/drawing/2016/5/9/chartex" xmlns:cx4="http://schemas.microsoft.com/office/drawing/2016/5/10/chartex" xmlns:cx5="http://schemas.microsoft.com/office/drawing/2016/5/11/chartex" xmlns:cx6="http://schemas.microsoft.com/office/drawing/2016/5/12/chartex" xmlns:cx7="http://schemas.microsoft.com/office/drawing/2016/5/13/chartex" xmlns:cx8="http://schemas.microsoft.com/office/drawing/2016/5/14/chartex" xmlns:mc="http://schemas.openxmlformats.org/markup-compatibility/2006" xmlns:aink="http://schemas.microsoft.com/office/drawing/2016/ink" xmlns:am3d="http://schemas.microsoft.com/office/drawing/2017/model3d" xmlns:o="urn:schemas-microsoft-com:office:office" xmlns:oel="http://schemas.microsoft.com/office/2019/extlst" xmlns:r="http://schemas.openxmlformats.org/officeDocument/2006/relationships" xmlns:m="http://schemas.openxmlformats.org/officeDocument/2006/math" xmlns:v="urn:schemas-microsoft-com:vml" xmlns:wp14="http://schemas.microsoft.com/office/word/2010/wordprocessingDrawing" xmlns:wp="http://schemas.openxmlformats.org/drawingml/2006/wordprocessingDrawing" xmlns:w10="urn:schemas-microsoft-com:office:word" xmlns:w="http://schemas.openxmlformats.org/wordprocessingml/2006/main" xmlns:w14="http://schemas.microsoft.com/office/word/2010/wordml" xmlns:w15="http://schemas.microsoft.com/office/word/2012/wordml" xmlns:w16cex="http://schemas.microsoft.com/office/word/2018/wordml/cex" xmlns:w16cid="http://schemas.microsoft.com/office/word/2016/wordml/cid" xmlns:w16="http://schemas.microsoft.com/office/word/2018/wordml" xmlns:w16sdtdh="http://schemas.microsoft.com/office/word/2020/wordml/sdtdatahash" xmlns:w16se="http://schemas.microsoft.com/office/word/2015/wordml/symex" xmlns:wpg="http://schemas.microsoft.com/office/word/2010/wordprocessingGroup" xmlns:wpi="http://schemas.microsoft.com/office/word/2010/wordprocessingInk" xmlns:wne="http://schemas.microsoft.com/office/word/2006/wordml" xmlns:wps="http://schemas.microsoft.com/office/word/2010/wordprocessingShape" mc:Ignorable="w14 w15 w16se w16cid w16 w16cex w16sdtdh wp14">
+<w:ftr xmlns:wpc="http://schemas.microsoft.com/office/word/2010/wordprocessingCanvas" xmlns:mc="http://schemas.openxmlformats.org/markup-compatibility/2006" xmlns:o="urn:schemas-microsoft-com:office:office" xmlns:r="http://schemas.openxmlformats.org/officeDocument/2006/relationships" xmlns:m="http://schemas.openxmlformats.org/officeDocument/2006/math" xmlns:v="urn:schemas-microsoft-com:vml" xmlns:wp14="http://schemas.microsoft.com/office/word/2010/wordprocessingDrawing" xmlns:wp="http://schemas.openxmlformats.org/drawingml/2006/wordprocessingDrawing" xmlns:w10="urn:schemas-microsoft-com:office:word" xmlns:w="http://schemas.openxmlformats.org/wordprocessingml/2006/main" xmlns:w14="http://schemas.microsoft.com/office/word/2010/wordml" xmlns:wpg="http://schemas.microsoft.com/office/word/2010/wordprocessingGroup" xmlns:wpi="http://schemas.microsoft.com/office/word/2010/wordprocessingInk" xmlns:wne="http://schemas.microsoft.com/office/word/2006/wordml" xmlns:wps="http://schemas.microsoft.com/office/word/2010/wordprocessingShape" mc:Ignorable="w14 wp14">
   <w:p>
     <w:pPr>
       <w:pStyle w:val="Piedepgina"/>
@@ -3468,7 +3452,7 @@
         <w:noProof/>
         <w:lang w:bidi="es-ES"/>
       </w:rPr>
-      <w:t>2</w:t>
+      <w:t>1</w:t>
     </w:r>
     <w:r>
       <w:rPr>
@@ -3481,7 +3465,7 @@
 </file>
 
 <file path=word/footer2.xml><?xml version="1.0" encoding="utf-8"?>
-<w:ftr xmlns:wpc="http://schemas.microsoft.com/office/word/2010/wordprocessingCanvas" xmlns:cx="http://schemas.microsoft.com/office/drawing/2014/chartex" xmlns:cx1="http://schemas.microsoft.com/office/drawing/2015/9/8/chartex" xmlns:cx2="http://schemas.microsoft.com/office/drawing/2015/10/21/chartex" xmlns:cx3="http://schemas.microsoft.com/office/drawing/2016/5/9/chartex" xmlns:cx4="http://schemas.microsoft.com/office/drawing/2016/5/10/chartex" xmlns:cx5="http://schemas.microsoft.com/office/drawing/2016/5/11/chartex" xmlns:cx6="http://schemas.microsoft.com/office/drawing/2016/5/12/chartex" xmlns:cx7="http://schemas.microsoft.com/office/drawing/2016/5/13/chartex" xmlns:cx8="http://schemas.microsoft.com/office/drawing/2016/5/14/chartex" xmlns:mc="http://schemas.openxmlformats.org/markup-compatibility/2006" xmlns:aink="http://schemas.microsoft.com/office/drawing/2016/ink" xmlns:am3d="http://schemas.microsoft.com/office/drawing/2017/model3d" xmlns:o="urn:schemas-microsoft-com:office:office" xmlns:oel="http://schemas.microsoft.com/office/2019/extlst" xmlns:r="http://schemas.openxmlformats.org/officeDocument/2006/relationships" xmlns:m="http://schemas.openxmlformats.org/officeDocument/2006/math" xmlns:v="urn:schemas-microsoft-com:vml" xmlns:wp14="http://schemas.microsoft.com/office/word/2010/wordprocessingDrawing" xmlns:wp="http://schemas.openxmlformats.org/drawingml/2006/wordprocessingDrawing" xmlns:w10="urn:schemas-microsoft-com:office:word" xmlns:w="http://schemas.openxmlformats.org/wordprocessingml/2006/main" xmlns:w14="http://schemas.microsoft.com/office/word/2010/wordml" xmlns:w15="http://schemas.microsoft.com/office/word/2012/wordml" xmlns:w16cex="http://schemas.microsoft.com/office/word/2018/wordml/cex" xmlns:w16cid="http://schemas.microsoft.com/office/word/2016/wordml/cid" xmlns:w16="http://schemas.microsoft.com/office/word/2018/wordml" xmlns:w16sdtdh="http://schemas.microsoft.com/office/word/2020/wordml/sdtdatahash" xmlns:w16se="http://schemas.microsoft.com/office/word/2015/wordml/symex" xmlns:wpg="http://schemas.microsoft.com/office/word/2010/wordprocessingGroup" xmlns:wpi="http://schemas.microsoft.com/office/word/2010/wordprocessingInk" xmlns:wne="http://schemas.microsoft.com/office/word/2006/wordml" xmlns:wps="http://schemas.microsoft.com/office/word/2010/wordprocessingShape" mc:Ignorable="w14 w15 w16se w16cid w16 w16cex w16sdtdh wp14">
+<w:ftr xmlns:wpc="http://schemas.microsoft.com/office/word/2010/wordprocessingCanvas" xmlns:mc="http://schemas.openxmlformats.org/markup-compatibility/2006" xmlns:o="urn:schemas-microsoft-com:office:office" xmlns:r="http://schemas.openxmlformats.org/officeDocument/2006/relationships" xmlns:m="http://schemas.openxmlformats.org/officeDocument/2006/math" xmlns:v="urn:schemas-microsoft-com:vml" xmlns:wp14="http://schemas.microsoft.com/office/word/2010/wordprocessingDrawing" xmlns:wp="http://schemas.openxmlformats.org/drawingml/2006/wordprocessingDrawing" xmlns:w10="urn:schemas-microsoft-com:office:word" xmlns:w="http://schemas.openxmlformats.org/wordprocessingml/2006/main" xmlns:w14="http://schemas.microsoft.com/office/word/2010/wordml" xmlns:wpg="http://schemas.microsoft.com/office/word/2010/wordprocessingGroup" xmlns:wpi="http://schemas.microsoft.com/office/word/2010/wordprocessingInk" xmlns:wne="http://schemas.microsoft.com/office/word/2006/wordml" xmlns:wps="http://schemas.microsoft.com/office/word/2010/wordprocessingShape" mc:Ignorable="w14 wp14">
   <w:tbl>
     <w:tblPr>
       <w:tblW w:w="0" w:type="auto"/>
@@ -3539,7 +3523,7 @@
 </file>
 
 <file path=word/footnotes.xml><?xml version="1.0" encoding="utf-8"?>
-<w:footnotes xmlns:wpc="http://schemas.microsoft.com/office/word/2010/wordprocessingCanvas" xmlns:cx="http://schemas.microsoft.com/office/drawing/2014/chartex" xmlns:cx1="http://schemas.microsoft.com/office/drawing/2015/9/8/chartex" xmlns:cx2="http://schemas.microsoft.com/office/drawing/2015/10/21/chartex" xmlns:cx3="http://schemas.microsoft.com/office/drawing/2016/5/9/chartex" xmlns:cx4="http://schemas.microsoft.com/office/drawing/2016/5/10/chartex" xmlns:cx5="http://schemas.microsoft.com/office/drawing/2016/5/11/chartex" xmlns:cx6="http://schemas.microsoft.com/office/drawing/2016/5/12/chartex" xmlns:cx7="http://schemas.microsoft.com/office/drawing/2016/5/13/chartex" xmlns:cx8="http://schemas.microsoft.com/office/drawing/2016/5/14/chartex" xmlns:mc="http://schemas.openxmlformats.org/markup-compatibility/2006" xmlns:aink="http://schemas.microsoft.com/office/drawing/2016/ink" xmlns:am3d="http://schemas.microsoft.com/office/drawing/2017/model3d" xmlns:o="urn:schemas-microsoft-com:office:office" xmlns:oel="http://schemas.microsoft.com/office/2019/extlst" xmlns:r="http://schemas.openxmlformats.org/officeDocument/2006/relationships" xmlns:m="http://schemas.openxmlformats.org/officeDocument/2006/math" xmlns:v="urn:schemas-microsoft-com:vml" xmlns:wp14="http://schemas.microsoft.com/office/word/2010/wordprocessingDrawing" xmlns:wp="http://schemas.openxmlformats.org/drawingml/2006/wordprocessingDrawing" xmlns:w10="urn:schemas-microsoft-com:office:word" xmlns:w="http://schemas.openxmlformats.org/wordprocessingml/2006/main" xmlns:w14="http://schemas.microsoft.com/office/word/2010/wordml" xmlns:w15="http://schemas.microsoft.com/office/word/2012/wordml" xmlns:w16cex="http://schemas.microsoft.com/office/word/2018/wordml/cex" xmlns:w16cid="http://schemas.microsoft.com/office/word/2016/wordml/cid" xmlns:w16="http://schemas.microsoft.com/office/word/2018/wordml" xmlns:w16sdtdh="http://schemas.microsoft.com/office/word/2020/wordml/sdtdatahash" xmlns:w16se="http://schemas.microsoft.com/office/word/2015/wordml/symex" xmlns:wpg="http://schemas.microsoft.com/office/word/2010/wordprocessingGroup" xmlns:wpi="http://schemas.microsoft.com/office/word/2010/wordprocessingInk" xmlns:wne="http://schemas.microsoft.com/office/word/2006/wordml" xmlns:wps="http://schemas.microsoft.com/office/word/2010/wordprocessingShape" mc:Ignorable="w14 w15 w16se w16cid w16 w16cex w16sdtdh wp14">
+<w:footnotes xmlns:wpc="http://schemas.microsoft.com/office/word/2010/wordprocessingCanvas" xmlns:mc="http://schemas.openxmlformats.org/markup-compatibility/2006" xmlns:o="urn:schemas-microsoft-com:office:office" xmlns:r="http://schemas.openxmlformats.org/officeDocument/2006/relationships" xmlns:m="http://schemas.openxmlformats.org/officeDocument/2006/math" xmlns:v="urn:schemas-microsoft-com:vml" xmlns:wp14="http://schemas.microsoft.com/office/word/2010/wordprocessingDrawing" xmlns:wp="http://schemas.openxmlformats.org/drawingml/2006/wordprocessingDrawing" xmlns:w10="urn:schemas-microsoft-com:office:word" xmlns:w="http://schemas.openxmlformats.org/wordprocessingml/2006/main" xmlns:w14="http://schemas.microsoft.com/office/word/2010/wordml" xmlns:wpg="http://schemas.microsoft.com/office/word/2010/wordprocessingGroup" xmlns:wpi="http://schemas.microsoft.com/office/word/2010/wordprocessingInk" xmlns:wne="http://schemas.microsoft.com/office/word/2006/wordml" xmlns:wps="http://schemas.microsoft.com/office/word/2010/wordprocessingShape" mc:Ignorable="w14 wp14">
   <w:footnote w:type="separator" w:id="-1">
     <w:p>
       <w:pPr>
@@ -3571,7 +3555,7 @@
 </file>
 
 <file path=word/header1.xml><?xml version="1.0" encoding="utf-8"?>
-<w:hdr xmlns:wpc="http://schemas.microsoft.com/office/word/2010/wordprocessingCanvas" xmlns:cx="http://schemas.microsoft.com/office/drawing/2014/chartex" xmlns:cx1="http://schemas.microsoft.com/office/drawing/2015/9/8/chartex" xmlns:cx2="http://schemas.microsoft.com/office/drawing/2015/10/21/chartex" xmlns:cx3="http://schemas.microsoft.com/office/drawing/2016/5/9/chartex" xmlns:cx4="http://schemas.microsoft.com/office/drawing/2016/5/10/chartex" xmlns:cx5="http://schemas.microsoft.com/office/drawing/2016/5/11/chartex" xmlns:cx6="http://schemas.microsoft.com/office/drawing/2016/5/12/chartex" xmlns:cx7="http://schemas.microsoft.com/office/drawing/2016/5/13/chartex" xmlns:cx8="http://schemas.microsoft.com/office/drawing/2016/5/14/chartex" xmlns:mc="http://schemas.openxmlformats.org/markup-compatibility/2006" xmlns:aink="http://schemas.microsoft.com/office/drawing/2016/ink" xmlns:am3d="http://schemas.microsoft.com/office/drawing/2017/model3d" xmlns:o="urn:schemas-microsoft-com:office:office" xmlns:oel="http://schemas.microsoft.com/office/2019/extlst" xmlns:r="http://schemas.openxmlformats.org/officeDocument/2006/relationships" xmlns:m="http://schemas.openxmlformats.org/officeDocument/2006/math" xmlns:v="urn:schemas-microsoft-com:vml" xmlns:wp14="http://schemas.microsoft.com/office/word/2010/wordprocessingDrawing" xmlns:wp="http://schemas.openxmlformats.org/drawingml/2006/wordprocessingDrawing" xmlns:w10="urn:schemas-microsoft-com:office:word" xmlns:w="http://schemas.openxmlformats.org/wordprocessingml/2006/main" xmlns:w14="http://schemas.microsoft.com/office/word/2010/wordml" xmlns:w15="http://schemas.microsoft.com/office/word/2012/wordml" xmlns:w16cex="http://schemas.microsoft.com/office/word/2018/wordml/cex" xmlns:w16cid="http://schemas.microsoft.com/office/word/2016/wordml/cid" xmlns:w16="http://schemas.microsoft.com/office/word/2018/wordml" xmlns:w16sdtdh="http://schemas.microsoft.com/office/word/2020/wordml/sdtdatahash" xmlns:w16se="http://schemas.microsoft.com/office/word/2015/wordml/symex" xmlns:wpg="http://schemas.microsoft.com/office/word/2010/wordprocessingGroup" xmlns:wpi="http://schemas.microsoft.com/office/word/2010/wordprocessingInk" xmlns:wne="http://schemas.microsoft.com/office/word/2006/wordml" xmlns:wps="http://schemas.microsoft.com/office/word/2010/wordprocessingShape" mc:Ignorable="w14 w15 w16se w16cid w16 w16cex w16sdtdh wp14">
+<w:hdr xmlns:wpc="http://schemas.microsoft.com/office/word/2010/wordprocessingCanvas" xmlns:mc="http://schemas.openxmlformats.org/markup-compatibility/2006" xmlns:o="urn:schemas-microsoft-com:office:office" xmlns:r="http://schemas.openxmlformats.org/officeDocument/2006/relationships" xmlns:m="http://schemas.openxmlformats.org/officeDocument/2006/math" xmlns:v="urn:schemas-microsoft-com:vml" xmlns:wp14="http://schemas.microsoft.com/office/word/2010/wordprocessingDrawing" xmlns:wp="http://schemas.openxmlformats.org/drawingml/2006/wordprocessingDrawing" xmlns:w10="urn:schemas-microsoft-com:office:word" xmlns:w="http://schemas.openxmlformats.org/wordprocessingml/2006/main" xmlns:w14="http://schemas.microsoft.com/office/word/2010/wordml" xmlns:wpg="http://schemas.microsoft.com/office/word/2010/wordprocessingGroup" xmlns:wpi="http://schemas.microsoft.com/office/word/2010/wordprocessingInk" xmlns:wne="http://schemas.microsoft.com/office/word/2006/wordml" xmlns:wps="http://schemas.microsoft.com/office/word/2010/wordprocessingShape" mc:Ignorable="w14 wp14">
   <w:tbl>
     <w:tblPr>
       <w:tblW w:w="0" w:type="auto"/>
@@ -3688,7 +3672,7 @@
 </file>
 
 <file path=word/header2.xml><?xml version="1.0" encoding="utf-8"?>
-<w:hdr xmlns:wpc="http://schemas.microsoft.com/office/word/2010/wordprocessingCanvas" xmlns:cx="http://schemas.microsoft.com/office/drawing/2014/chartex" xmlns:cx1="http://schemas.microsoft.com/office/drawing/2015/9/8/chartex" xmlns:cx2="http://schemas.microsoft.com/office/drawing/2015/10/21/chartex" xmlns:cx3="http://schemas.microsoft.com/office/drawing/2016/5/9/chartex" xmlns:cx4="http://schemas.microsoft.com/office/drawing/2016/5/10/chartex" xmlns:cx5="http://schemas.microsoft.com/office/drawing/2016/5/11/chartex" xmlns:cx6="http://schemas.microsoft.com/office/drawing/2016/5/12/chartex" xmlns:cx7="http://schemas.microsoft.com/office/drawing/2016/5/13/chartex" xmlns:cx8="http://schemas.microsoft.com/office/drawing/2016/5/14/chartex" xmlns:mc="http://schemas.openxmlformats.org/markup-compatibility/2006" xmlns:aink="http://schemas.microsoft.com/office/drawing/2016/ink" xmlns:am3d="http://schemas.microsoft.com/office/drawing/2017/model3d" xmlns:o="urn:schemas-microsoft-com:office:office" xmlns:oel="http://schemas.microsoft.com/office/2019/extlst" xmlns:r="http://schemas.openxmlformats.org/officeDocument/2006/relationships" xmlns:m="http://schemas.openxmlformats.org/officeDocument/2006/math" xmlns:v="urn:schemas-microsoft-com:vml" xmlns:wp14="http://schemas.microsoft.com/office/word/2010/wordprocessingDrawing" xmlns:wp="http://schemas.openxmlformats.org/drawingml/2006/wordprocessingDrawing" xmlns:w10="urn:schemas-microsoft-com:office:word" xmlns:w="http://schemas.openxmlformats.org/wordprocessingml/2006/main" xmlns:w14="http://schemas.microsoft.com/office/word/2010/wordml" xmlns:w15="http://schemas.microsoft.com/office/word/2012/wordml" xmlns:w16cex="http://schemas.microsoft.com/office/word/2018/wordml/cex" xmlns:w16cid="http://schemas.microsoft.com/office/word/2016/wordml/cid" xmlns:w16="http://schemas.microsoft.com/office/word/2018/wordml" xmlns:w16sdtdh="http://schemas.microsoft.com/office/word/2020/wordml/sdtdatahash" xmlns:w16se="http://schemas.microsoft.com/office/word/2015/wordml/symex" xmlns:wpg="http://schemas.microsoft.com/office/word/2010/wordprocessingGroup" xmlns:wpi="http://schemas.microsoft.com/office/word/2010/wordprocessingInk" xmlns:wne="http://schemas.microsoft.com/office/word/2006/wordml" xmlns:wps="http://schemas.microsoft.com/office/word/2010/wordprocessingShape" mc:Ignorable="w14 w15 w16se w16cid w16 w16cex w16sdtdh wp14">
+<w:hdr xmlns:wpc="http://schemas.microsoft.com/office/word/2010/wordprocessingCanvas" xmlns:mc="http://schemas.openxmlformats.org/markup-compatibility/2006" xmlns:o="urn:schemas-microsoft-com:office:office" xmlns:r="http://schemas.openxmlformats.org/officeDocument/2006/relationships" xmlns:m="http://schemas.openxmlformats.org/officeDocument/2006/math" xmlns:v="urn:schemas-microsoft-com:vml" xmlns:wp14="http://schemas.microsoft.com/office/word/2010/wordprocessingDrawing" xmlns:wp="http://schemas.openxmlformats.org/drawingml/2006/wordprocessingDrawing" xmlns:w10="urn:schemas-microsoft-com:office:word" xmlns:w="http://schemas.openxmlformats.org/wordprocessingml/2006/main" xmlns:w14="http://schemas.microsoft.com/office/word/2010/wordml" xmlns:wpg="http://schemas.microsoft.com/office/word/2010/wordprocessingGroup" xmlns:wpi="http://schemas.microsoft.com/office/word/2010/wordprocessingInk" xmlns:wne="http://schemas.microsoft.com/office/word/2006/wordml" xmlns:wps="http://schemas.microsoft.com/office/word/2010/wordprocessingShape" mc:Ignorable="w14 wp14">
   <w:tbl>
     <w:tblPr>
       <w:tblW w:w="0" w:type="auto"/>
@@ -3746,8 +3730,8 @@
 </file>
 
 <file path=word/numbering.xml><?xml version="1.0" encoding="utf-8"?>
-<w:numbering xmlns:wpc="http://schemas.microsoft.com/office/word/2010/wordprocessingCanvas" xmlns:cx="http://schemas.microsoft.com/office/drawing/2014/chartex" xmlns:cx1="http://schemas.microsoft.com/office/drawing/2015/9/8/chartex" xmlns:cx2="http://schemas.microsoft.com/office/drawing/2015/10/21/chartex" xmlns:cx3="http://schemas.microsoft.com/office/drawing/2016/5/9/chartex" xmlns:cx4="http://schemas.microsoft.com/office/drawing/2016/5/10/chartex" xmlns:cx5="http://schemas.microsoft.com/office/drawing/2016/5/11/chartex" xmlns:cx6="http://schemas.microsoft.com/office/drawing/2016/5/12/chartex" xmlns:cx7="http://schemas.microsoft.com/office/drawing/2016/5/13/chartex" xmlns:cx8="http://schemas.microsoft.com/office/drawing/2016/5/14/chartex" xmlns:mc="http://schemas.openxmlformats.org/markup-compatibility/2006" xmlns:aink="http://schemas.microsoft.com/office/drawing/2016/ink" xmlns:am3d="http://schemas.microsoft.com/office/drawing/2017/model3d" xmlns:o="urn:schemas-microsoft-com:office:office" xmlns:oel="http://schemas.microsoft.com/office/2019/extlst" xmlns:r="http://schemas.openxmlformats.org/officeDocument/2006/relationships" xmlns:m="http://schemas.openxmlformats.org/officeDocument/2006/math" xmlns:v="urn:schemas-microsoft-com:vml" xmlns:wp14="http://schemas.microsoft.com/office/word/2010/wordprocessingDrawing" xmlns:wp="http://schemas.openxmlformats.org/drawingml/2006/wordprocessingDrawing" xmlns:w10="urn:schemas-microsoft-com:office:word" xmlns:w="http://schemas.openxmlformats.org/wordprocessingml/2006/main" xmlns:w14="http://schemas.microsoft.com/office/word/2010/wordml" xmlns:w15="http://schemas.microsoft.com/office/word/2012/wordml" xmlns:w16cex="http://schemas.microsoft.com/office/word/2018/wordml/cex" xmlns:w16cid="http://schemas.microsoft.com/office/word/2016/wordml/cid" xmlns:w16="http://schemas.microsoft.com/office/word/2018/wordml" xmlns:w16sdtdh="http://schemas.microsoft.com/office/word/2020/wordml/sdtdatahash" xmlns:w16se="http://schemas.microsoft.com/office/word/2015/wordml/symex" xmlns:wpg="http://schemas.microsoft.com/office/word/2010/wordprocessingGroup" xmlns:wpi="http://schemas.microsoft.com/office/word/2010/wordprocessingInk" xmlns:wne="http://schemas.microsoft.com/office/word/2006/wordml" xmlns:wps="http://schemas.microsoft.com/office/word/2010/wordprocessingShape" mc:Ignorable="w14 w15 w16se w16cid w16 w16cex w16sdtdh wp14">
-  <w:abstractNum w:abstractNumId="0" w15:restartNumberingAfterBreak="0">
+<w:numbering xmlns:wpc="http://schemas.microsoft.com/office/word/2010/wordprocessingCanvas" xmlns:mc="http://schemas.openxmlformats.org/markup-compatibility/2006" xmlns:o="urn:schemas-microsoft-com:office:office" xmlns:r="http://schemas.openxmlformats.org/officeDocument/2006/relationships" xmlns:m="http://schemas.openxmlformats.org/officeDocument/2006/math" xmlns:v="urn:schemas-microsoft-com:vml" xmlns:wp14="http://schemas.microsoft.com/office/word/2010/wordprocessingDrawing" xmlns:wp="http://schemas.openxmlformats.org/drawingml/2006/wordprocessingDrawing" xmlns:w10="urn:schemas-microsoft-com:office:word" xmlns:w="http://schemas.openxmlformats.org/wordprocessingml/2006/main" xmlns:w14="http://schemas.microsoft.com/office/word/2010/wordml" xmlns:wpg="http://schemas.microsoft.com/office/word/2010/wordprocessingGroup" xmlns:wpi="http://schemas.microsoft.com/office/word/2010/wordprocessingInk" xmlns:wne="http://schemas.microsoft.com/office/word/2006/wordml" xmlns:wps="http://schemas.microsoft.com/office/word/2010/wordprocessingShape" mc:Ignorable="w14 wp14">
+  <w:abstractNum w:abstractNumId="0">
     <w:nsid w:val="FFFFFF7C"/>
     <w:multiLevelType w:val="singleLevel"/>
     <w:tmpl w:val="F6FEF7C0"/>
@@ -3764,7 +3748,7 @@
       </w:pPr>
     </w:lvl>
   </w:abstractNum>
-  <w:abstractNum w:abstractNumId="1" w15:restartNumberingAfterBreak="0">
+  <w:abstractNum w:abstractNumId="1">
     <w:nsid w:val="FFFFFF7D"/>
     <w:multiLevelType w:val="singleLevel"/>
     <w:tmpl w:val="61D0ED94"/>
@@ -3781,7 +3765,7 @@
       </w:pPr>
     </w:lvl>
   </w:abstractNum>
-  <w:abstractNum w:abstractNumId="2" w15:restartNumberingAfterBreak="0">
+  <w:abstractNum w:abstractNumId="2">
     <w:nsid w:val="FFFFFF7E"/>
     <w:multiLevelType w:val="singleLevel"/>
     <w:tmpl w:val="3538F718"/>
@@ -3798,7 +3782,7 @@
       </w:pPr>
     </w:lvl>
   </w:abstractNum>
-  <w:abstractNum w:abstractNumId="3" w15:restartNumberingAfterBreak="0">
+  <w:abstractNum w:abstractNumId="3">
     <w:nsid w:val="FFFFFF7F"/>
     <w:multiLevelType w:val="singleLevel"/>
     <w:tmpl w:val="32B24AB0"/>
@@ -3815,7 +3799,7 @@
       </w:pPr>
     </w:lvl>
   </w:abstractNum>
-  <w:abstractNum w:abstractNumId="4" w15:restartNumberingAfterBreak="0">
+  <w:abstractNum w:abstractNumId="4">
     <w:nsid w:val="FFFFFF80"/>
     <w:multiLevelType w:val="singleLevel"/>
     <w:tmpl w:val="B8D446A2"/>
@@ -3835,7 +3819,7 @@
       </w:rPr>
     </w:lvl>
   </w:abstractNum>
-  <w:abstractNum w:abstractNumId="5" w15:restartNumberingAfterBreak="0">
+  <w:abstractNum w:abstractNumId="5">
     <w:nsid w:val="FFFFFF81"/>
     <w:multiLevelType w:val="singleLevel"/>
     <w:tmpl w:val="C23041DA"/>
@@ -3855,7 +3839,7 @@
       </w:rPr>
     </w:lvl>
   </w:abstractNum>
-  <w:abstractNum w:abstractNumId="6" w15:restartNumberingAfterBreak="0">
+  <w:abstractNum w:abstractNumId="6">
     <w:nsid w:val="FFFFFF82"/>
     <w:multiLevelType w:val="singleLevel"/>
     <w:tmpl w:val="D8B4F502"/>
@@ -3875,7 +3859,7 @@
       </w:rPr>
     </w:lvl>
   </w:abstractNum>
-  <w:abstractNum w:abstractNumId="7" w15:restartNumberingAfterBreak="0">
+  <w:abstractNum w:abstractNumId="7">
     <w:nsid w:val="FFFFFF83"/>
     <w:multiLevelType w:val="singleLevel"/>
     <w:tmpl w:val="EC8EC656"/>
@@ -3895,7 +3879,7 @@
       </w:rPr>
     </w:lvl>
   </w:abstractNum>
-  <w:abstractNum w:abstractNumId="8" w15:restartNumberingAfterBreak="0">
+  <w:abstractNum w:abstractNumId="8">
     <w:nsid w:val="FFFFFF88"/>
     <w:multiLevelType w:val="singleLevel"/>
     <w:tmpl w:val="B87E3E76"/>
@@ -3913,7 +3897,7 @@
       </w:pPr>
     </w:lvl>
   </w:abstractNum>
-  <w:abstractNum w:abstractNumId="9" w15:restartNumberingAfterBreak="0">
+  <w:abstractNum w:abstractNumId="9">
     <w:nsid w:val="FFFFFF89"/>
     <w:multiLevelType w:val="singleLevel"/>
     <w:tmpl w:val="75781F0C"/>
@@ -3932,7 +3916,7 @@
       </w:rPr>
     </w:lvl>
   </w:abstractNum>
-  <w:abstractNum w:abstractNumId="10" w15:restartNumberingAfterBreak="0">
+  <w:abstractNum w:abstractNumId="10">
     <w:nsid w:val="09954B06"/>
     <w:multiLevelType w:val="multilevel"/>
     <w:tmpl w:val="0409001D"/>
@@ -4018,7 +4002,7 @@
       </w:pPr>
     </w:lvl>
   </w:abstractNum>
-  <w:abstractNum w:abstractNumId="11" w15:restartNumberingAfterBreak="0">
+  <w:abstractNum w:abstractNumId="11">
     <w:nsid w:val="16B55517"/>
     <w:multiLevelType w:val="hybridMultilevel"/>
     <w:tmpl w:val="25AC8D8E"/>
@@ -4104,7 +4088,7 @@
       </w:pPr>
     </w:lvl>
   </w:abstractNum>
-  <w:abstractNum w:abstractNumId="12" w15:restartNumberingAfterBreak="0">
+  <w:abstractNum w:abstractNumId="12">
     <w:nsid w:val="1BE4265D"/>
     <w:multiLevelType w:val="multilevel"/>
     <w:tmpl w:val="0409001F"/>
@@ -4190,7 +4174,7 @@
       </w:pPr>
     </w:lvl>
   </w:abstractNum>
-  <w:abstractNum w:abstractNumId="13" w15:restartNumberingAfterBreak="0">
+  <w:abstractNum w:abstractNumId="13">
     <w:nsid w:val="1F8F5B63"/>
     <w:multiLevelType w:val="multilevel"/>
     <w:tmpl w:val="1CD6B866"/>
@@ -4277,7 +4261,7 @@
       </w:pPr>
     </w:lvl>
   </w:abstractNum>
-  <w:abstractNum w:abstractNumId="14" w15:restartNumberingAfterBreak="0">
+  <w:abstractNum w:abstractNumId="14">
     <w:nsid w:val="2A3440CC"/>
     <w:multiLevelType w:val="multilevel"/>
     <w:tmpl w:val="B5CE5722"/>
@@ -4364,7 +4348,7 @@
       </w:pPr>
     </w:lvl>
   </w:abstractNum>
-  <w:abstractNum w:abstractNumId="15" w15:restartNumberingAfterBreak="0">
+  <w:abstractNum w:abstractNumId="15">
     <w:nsid w:val="61401E00"/>
     <w:multiLevelType w:val="hybridMultilevel"/>
     <w:tmpl w:val="FFFFFFFF"/>
@@ -4477,7 +4461,7 @@
       </w:rPr>
     </w:lvl>
   </w:abstractNum>
-  <w:abstractNum w:abstractNumId="16" w15:restartNumberingAfterBreak="0">
+  <w:abstractNum w:abstractNumId="16">
     <w:nsid w:val="62384E22"/>
     <w:multiLevelType w:val="hybridMultilevel"/>
     <w:tmpl w:val="FFFFFFFF"/>
@@ -4563,7 +4547,7 @@
       </w:pPr>
     </w:lvl>
   </w:abstractNum>
-  <w:abstractNum w:abstractNumId="17" w15:restartNumberingAfterBreak="0">
+  <w:abstractNum w:abstractNumId="17">
     <w:nsid w:val="65762E8B"/>
     <w:multiLevelType w:val="hybridMultilevel"/>
     <w:tmpl w:val="9DE021E6"/>
@@ -4675,7 +4659,7 @@
       </w:rPr>
     </w:lvl>
   </w:abstractNum>
-  <w:abstractNum w:abstractNumId="18" w15:restartNumberingAfterBreak="0">
+  <w:abstractNum w:abstractNumId="18">
     <w:nsid w:val="65BC2713"/>
     <w:multiLevelType w:val="multilevel"/>
     <w:tmpl w:val="04090023"/>
@@ -4762,7 +4746,7 @@
       </w:pPr>
     </w:lvl>
   </w:abstractNum>
-  <w:abstractNum w:abstractNumId="19" w15:restartNumberingAfterBreak="0">
+  <w:abstractNum w:abstractNumId="19">
     <w:nsid w:val="681241C3"/>
     <w:multiLevelType w:val="hybridMultilevel"/>
     <w:tmpl w:val="53F8B64C"/>
@@ -4848,7 +4832,7 @@
       </w:pPr>
     </w:lvl>
   </w:abstractNum>
-  <w:abstractNum w:abstractNumId="20" w15:restartNumberingAfterBreak="0">
+  <w:abstractNum w:abstractNumId="20">
     <w:nsid w:val="6BE0360C"/>
     <w:multiLevelType w:val="multilevel"/>
     <w:tmpl w:val="2E969558"/>
@@ -4935,86 +4919,86 @@
       </w:pPr>
     </w:lvl>
   </w:abstractNum>
-  <w:num w:numId="1" w16cid:durableId="67773977">
+  <w:num w:numId="1">
     <w:abstractNumId w:val="9"/>
   </w:num>
-  <w:num w:numId="2" w16cid:durableId="1448819458">
+  <w:num w:numId="2">
     <w:abstractNumId w:val="9"/>
   </w:num>
-  <w:num w:numId="3" w16cid:durableId="257638771">
+  <w:num w:numId="3">
     <w:abstractNumId w:val="8"/>
   </w:num>
-  <w:num w:numId="4" w16cid:durableId="1589774486">
+  <w:num w:numId="4">
     <w:abstractNumId w:val="8"/>
   </w:num>
-  <w:num w:numId="5" w16cid:durableId="1765833012">
+  <w:num w:numId="5">
     <w:abstractNumId w:val="9"/>
   </w:num>
-  <w:num w:numId="6" w16cid:durableId="1338075790">
+  <w:num w:numId="6">
     <w:abstractNumId w:val="8"/>
   </w:num>
-  <w:num w:numId="7" w16cid:durableId="1947425433">
+  <w:num w:numId="7">
     <w:abstractNumId w:val="12"/>
   </w:num>
-  <w:num w:numId="8" w16cid:durableId="685206908">
+  <w:num w:numId="8">
     <w:abstractNumId w:val="10"/>
   </w:num>
-  <w:num w:numId="9" w16cid:durableId="39669546">
+  <w:num w:numId="9">
     <w:abstractNumId w:val="14"/>
   </w:num>
-  <w:num w:numId="10" w16cid:durableId="1168406630">
+  <w:num w:numId="10">
     <w:abstractNumId w:val="13"/>
   </w:num>
-  <w:num w:numId="11" w16cid:durableId="1971132416">
+  <w:num w:numId="11">
     <w:abstractNumId w:val="20"/>
   </w:num>
-  <w:num w:numId="12" w16cid:durableId="1312832232">
+  <w:num w:numId="12">
     <w:abstractNumId w:val="18"/>
   </w:num>
-  <w:num w:numId="13" w16cid:durableId="2068408048">
+  <w:num w:numId="13">
     <w:abstractNumId w:val="7"/>
   </w:num>
-  <w:num w:numId="14" w16cid:durableId="1299799678">
+  <w:num w:numId="14">
     <w:abstractNumId w:val="6"/>
   </w:num>
-  <w:num w:numId="15" w16cid:durableId="309752012">
+  <w:num w:numId="15">
     <w:abstractNumId w:val="5"/>
   </w:num>
-  <w:num w:numId="16" w16cid:durableId="727536817">
+  <w:num w:numId="16">
     <w:abstractNumId w:val="4"/>
   </w:num>
-  <w:num w:numId="17" w16cid:durableId="365957785">
+  <w:num w:numId="17">
     <w:abstractNumId w:val="3"/>
   </w:num>
-  <w:num w:numId="18" w16cid:durableId="539637291">
+  <w:num w:numId="18">
     <w:abstractNumId w:val="2"/>
   </w:num>
-  <w:num w:numId="19" w16cid:durableId="1991322252">
+  <w:num w:numId="19">
     <w:abstractNumId w:val="1"/>
   </w:num>
-  <w:num w:numId="20" w16cid:durableId="1083725874">
+  <w:num w:numId="20">
     <w:abstractNumId w:val="0"/>
   </w:num>
-  <w:num w:numId="21" w16cid:durableId="2017417719">
+  <w:num w:numId="21">
     <w:abstractNumId w:val="15"/>
   </w:num>
-  <w:num w:numId="22" w16cid:durableId="849562209">
+  <w:num w:numId="22">
     <w:abstractNumId w:val="16"/>
   </w:num>
-  <w:num w:numId="23" w16cid:durableId="456801919">
+  <w:num w:numId="23">
     <w:abstractNumId w:val="17"/>
   </w:num>
-  <w:num w:numId="24" w16cid:durableId="2077892415">
+  <w:num w:numId="24">
     <w:abstractNumId w:val="11"/>
   </w:num>
-  <w:num w:numId="25" w16cid:durableId="1957787483">
+  <w:num w:numId="25">
     <w:abstractNumId w:val="19"/>
   </w:num>
 </w:numbering>
 </file>
 
 <file path=word/styles.xml><?xml version="1.0" encoding="utf-8"?>
-<w:styles xmlns:mc="http://schemas.openxmlformats.org/markup-compatibility/2006" xmlns:r="http://schemas.openxmlformats.org/officeDocument/2006/relationships" xmlns:w="http://schemas.openxmlformats.org/wordprocessingml/2006/main" xmlns:w14="http://schemas.microsoft.com/office/word/2010/wordml" xmlns:w15="http://schemas.microsoft.com/office/word/2012/wordml" xmlns:w16cex="http://schemas.microsoft.com/office/word/2018/wordml/cex" xmlns:w16cid="http://schemas.microsoft.com/office/word/2016/wordml/cid" xmlns:w16="http://schemas.microsoft.com/office/word/2018/wordml" xmlns:w16sdtdh="http://schemas.microsoft.com/office/word/2020/wordml/sdtdatahash" xmlns:w16se="http://schemas.microsoft.com/office/word/2015/wordml/symex" mc:Ignorable="w14 w15 w16se w16cid w16 w16cex w16sdtdh">
+<w:styles xmlns:mc="http://schemas.openxmlformats.org/markup-compatibility/2006" xmlns:r="http://schemas.openxmlformats.org/officeDocument/2006/relationships" xmlns:w="http://schemas.openxmlformats.org/wordprocessingml/2006/main" xmlns:w14="http://schemas.microsoft.com/office/word/2010/wordml" mc:Ignorable="w14">
   <w:docDefaults>
     <w:rPrDefault>
       <w:rPr>
@@ -5030,383 +5014,146 @@
       </w:pPr>
     </w:pPrDefault>
   </w:docDefaults>
-  <w:latentStyles w:defLockedState="0" w:defUIPriority="99" w:defSemiHidden="0" w:defUnhideWhenUsed="0" w:defQFormat="0" w:count="376">
-    <w:lsdException w:name="Normal" w:uiPriority="0" w:qFormat="1"/>
-    <w:lsdException w:name="heading 1" w:uiPriority="9" w:qFormat="1"/>
-    <w:lsdException w:name="heading 2" w:semiHidden="1" w:uiPriority="9" w:unhideWhenUsed="1" w:qFormat="1"/>
-    <w:lsdException w:name="heading 3" w:semiHidden="1" w:uiPriority="9" w:unhideWhenUsed="1" w:qFormat="1"/>
-    <w:lsdException w:name="heading 4" w:semiHidden="1" w:uiPriority="9" w:unhideWhenUsed="1" w:qFormat="1"/>
-    <w:lsdException w:name="heading 5" w:semiHidden="1" w:uiPriority="9" w:unhideWhenUsed="1" w:qFormat="1"/>
-    <w:lsdException w:name="heading 6" w:semiHidden="1" w:uiPriority="9" w:unhideWhenUsed="1" w:qFormat="1"/>
-    <w:lsdException w:name="heading 7" w:semiHidden="1" w:uiPriority="9" w:unhideWhenUsed="1" w:qFormat="1"/>
-    <w:lsdException w:name="heading 8" w:semiHidden="1" w:uiPriority="9" w:unhideWhenUsed="1" w:qFormat="1"/>
-    <w:lsdException w:name="heading 9" w:semiHidden="1" w:uiPriority="9" w:unhideWhenUsed="1" w:qFormat="1"/>
-    <w:lsdException w:name="index 1" w:semiHidden="1" w:unhideWhenUsed="1"/>
-    <w:lsdException w:name="index 2" w:semiHidden="1" w:unhideWhenUsed="1"/>
-    <w:lsdException w:name="index 3" w:semiHidden="1" w:unhideWhenUsed="1"/>
-    <w:lsdException w:name="index 4" w:semiHidden="1" w:unhideWhenUsed="1"/>
-    <w:lsdException w:name="index 5" w:semiHidden="1" w:unhideWhenUsed="1"/>
-    <w:lsdException w:name="index 6" w:semiHidden="1" w:unhideWhenUsed="1"/>
-    <w:lsdException w:name="index 7" w:semiHidden="1" w:unhideWhenUsed="1"/>
-    <w:lsdException w:name="index 8" w:semiHidden="1" w:unhideWhenUsed="1"/>
-    <w:lsdException w:name="index 9" w:semiHidden="1" w:unhideWhenUsed="1"/>
-    <w:lsdException w:name="toc 1" w:semiHidden="1" w:uiPriority="39" w:unhideWhenUsed="1"/>
-    <w:lsdException w:name="toc 2" w:semiHidden="1" w:uiPriority="39" w:unhideWhenUsed="1"/>
-    <w:lsdException w:name="toc 3" w:semiHidden="1" w:uiPriority="39" w:unhideWhenUsed="1"/>
-    <w:lsdException w:name="toc 4" w:semiHidden="1" w:uiPriority="39" w:unhideWhenUsed="1"/>
-    <w:lsdException w:name="toc 5" w:semiHidden="1" w:uiPriority="39" w:unhideWhenUsed="1"/>
-    <w:lsdException w:name="toc 6" w:semiHidden="1" w:uiPriority="39" w:unhideWhenUsed="1"/>
-    <w:lsdException w:name="toc 7" w:semiHidden="1" w:uiPriority="39" w:unhideWhenUsed="1"/>
-    <w:lsdException w:name="toc 8" w:semiHidden="1" w:uiPriority="39" w:unhideWhenUsed="1"/>
-    <w:lsdException w:name="toc 9" w:semiHidden="1" w:uiPriority="39" w:unhideWhenUsed="1"/>
-    <w:lsdException w:name="Normal Indent" w:semiHidden="1" w:unhideWhenUsed="1"/>
-    <w:lsdException w:name="footnote text" w:semiHidden="1" w:unhideWhenUsed="1"/>
-    <w:lsdException w:name="annotation text" w:semiHidden="1" w:unhideWhenUsed="1"/>
-    <w:lsdException w:name="header" w:semiHidden="1" w:unhideWhenUsed="1"/>
-    <w:lsdException w:name="footer" w:semiHidden="1" w:unhideWhenUsed="1"/>
-    <w:lsdException w:name="index heading" w:semiHidden="1" w:unhideWhenUsed="1"/>
-    <w:lsdException w:name="caption" w:semiHidden="1" w:uiPriority="35" w:unhideWhenUsed="1" w:qFormat="1"/>
-    <w:lsdException w:name="table of figures" w:semiHidden="1" w:unhideWhenUsed="1"/>
-    <w:lsdException w:name="envelope address" w:semiHidden="1" w:unhideWhenUsed="1"/>
-    <w:lsdException w:name="envelope return" w:semiHidden="1" w:unhideWhenUsed="1"/>
-    <w:lsdException w:name="footnote reference" w:semiHidden="1" w:unhideWhenUsed="1"/>
-    <w:lsdException w:name="annotation reference" w:semiHidden="1" w:unhideWhenUsed="1"/>
-    <w:lsdException w:name="line number" w:semiHidden="1" w:unhideWhenUsed="1"/>
-    <w:lsdException w:name="page number" w:semiHidden="1" w:unhideWhenUsed="1"/>
-    <w:lsdException w:name="endnote reference" w:semiHidden="1" w:unhideWhenUsed="1"/>
-    <w:lsdException w:name="endnote text" w:semiHidden="1" w:unhideWhenUsed="1"/>
-    <w:lsdException w:name="table of authorities" w:semiHidden="1" w:unhideWhenUsed="1"/>
-    <w:lsdException w:name="macro" w:semiHidden="1" w:unhideWhenUsed="1"/>
-    <w:lsdException w:name="toa heading" w:semiHidden="1" w:unhideWhenUsed="1"/>
-    <w:lsdException w:name="List" w:semiHidden="1" w:unhideWhenUsed="1"/>
-    <w:lsdException w:name="List Bullet" w:semiHidden="1" w:uiPriority="7" w:unhideWhenUsed="1"/>
-    <w:lsdException w:name="List Number" w:semiHidden="1" w:uiPriority="1" w:unhideWhenUsed="1"/>
-    <w:lsdException w:name="List 2" w:semiHidden="1" w:unhideWhenUsed="1"/>
-    <w:lsdException w:name="List 3" w:semiHidden="1" w:unhideWhenUsed="1"/>
-    <w:lsdException w:name="List 4" w:semiHidden="1" w:unhideWhenUsed="1"/>
-    <w:lsdException w:name="List 5" w:semiHidden="1" w:unhideWhenUsed="1"/>
-    <w:lsdException w:name="List Bullet 2" w:semiHidden="1" w:unhideWhenUsed="1"/>
-    <w:lsdException w:name="List Bullet 3" w:semiHidden="1" w:unhideWhenUsed="1"/>
-    <w:lsdException w:name="List Bullet 4" w:semiHidden="1" w:unhideWhenUsed="1"/>
-    <w:lsdException w:name="List Bullet 5" w:semiHidden="1" w:unhideWhenUsed="1"/>
-    <w:lsdException w:name="List Number 2" w:semiHidden="1" w:unhideWhenUsed="1"/>
-    <w:lsdException w:name="List Number 3" w:semiHidden="1" w:unhideWhenUsed="1"/>
-    <w:lsdException w:name="List Number 4" w:semiHidden="1" w:unhideWhenUsed="1"/>
-    <w:lsdException w:name="List Number 5" w:semiHidden="1" w:unhideWhenUsed="1"/>
-    <w:lsdException w:name="Title" w:uiPriority="10" w:qFormat="1"/>
-    <w:lsdException w:name="Closing" w:semiHidden="1" w:unhideWhenUsed="1"/>
-    <w:lsdException w:name="Signature" w:semiHidden="1" w:unhideWhenUsed="1"/>
-    <w:lsdException w:name="Default Paragraph Font" w:semiHidden="1" w:uiPriority="1" w:unhideWhenUsed="1"/>
-    <w:lsdException w:name="Body Text" w:semiHidden="1" w:unhideWhenUsed="1"/>
-    <w:lsdException w:name="Body Text Indent" w:semiHidden="1" w:unhideWhenUsed="1"/>
-    <w:lsdException w:name="List Continue" w:semiHidden="1" w:unhideWhenUsed="1"/>
-    <w:lsdException w:name="List Continue 2" w:semiHidden="1" w:unhideWhenUsed="1"/>
-    <w:lsdException w:name="List Continue 3" w:semiHidden="1" w:unhideWhenUsed="1"/>
-    <w:lsdException w:name="List Continue 4" w:semiHidden="1" w:unhideWhenUsed="1"/>
-    <w:lsdException w:name="List Continue 5" w:semiHidden="1" w:unhideWhenUsed="1"/>
-    <w:lsdException w:name="Message Header" w:semiHidden="1" w:unhideWhenUsed="1"/>
-    <w:lsdException w:name="Subtitle" w:uiPriority="11" w:qFormat="1"/>
-    <w:lsdException w:name="Salutation" w:semiHidden="1" w:unhideWhenUsed="1"/>
-    <w:lsdException w:name="Date" w:semiHidden="1" w:unhideWhenUsed="1"/>
-    <w:lsdException w:name="Body Text First Indent" w:semiHidden="1" w:unhideWhenUsed="1"/>
-    <w:lsdException w:name="Body Text First Indent 2" w:semiHidden="1" w:unhideWhenUsed="1"/>
-    <w:lsdException w:name="Note Heading" w:semiHidden="1" w:unhideWhenUsed="1"/>
-    <w:lsdException w:name="Body Text 2" w:semiHidden="1" w:unhideWhenUsed="1"/>
-    <w:lsdException w:name="Body Text 3" w:semiHidden="1" w:unhideWhenUsed="1"/>
-    <w:lsdException w:name="Body Text Indent 2" w:semiHidden="1" w:unhideWhenUsed="1"/>
-    <w:lsdException w:name="Body Text Indent 3" w:semiHidden="1" w:unhideWhenUsed="1"/>
-    <w:lsdException w:name="Block Text" w:semiHidden="1" w:unhideWhenUsed="1"/>
-    <w:lsdException w:name="Hyperlink" w:semiHidden="1" w:unhideWhenUsed="1"/>
-    <w:lsdException w:name="FollowedHyperlink" w:semiHidden="1" w:unhideWhenUsed="1"/>
-    <w:lsdException w:name="Strong" w:uiPriority="22" w:qFormat="1"/>
-    <w:lsdException w:name="Emphasis" w:uiPriority="20" w:qFormat="1"/>
-    <w:lsdException w:name="Document Map" w:semiHidden="1" w:unhideWhenUsed="1"/>
-    <w:lsdException w:name="Plain Text" w:semiHidden="1" w:unhideWhenUsed="1"/>
-    <w:lsdException w:name="E-mail Signature" w:semiHidden="1" w:unhideWhenUsed="1"/>
-    <w:lsdException w:name="HTML Top of Form" w:semiHidden="1" w:unhideWhenUsed="1"/>
-    <w:lsdException w:name="HTML Bottom of Form" w:semiHidden="1" w:unhideWhenUsed="1"/>
-    <w:lsdException w:name="Normal (Web)" w:semiHidden="1" w:unhideWhenUsed="1"/>
-    <w:lsdException w:name="HTML Acronym" w:semiHidden="1" w:unhideWhenUsed="1"/>
-    <w:lsdException w:name="HTML Address" w:semiHidden="1" w:unhideWhenUsed="1"/>
-    <w:lsdException w:name="HTML Cite" w:semiHidden="1" w:unhideWhenUsed="1"/>
-    <w:lsdException w:name="HTML Code" w:semiHidden="1" w:unhideWhenUsed="1"/>
-    <w:lsdException w:name="HTML Definition" w:semiHidden="1" w:unhideWhenUsed="1"/>
-    <w:lsdException w:name="HTML Keyboard" w:semiHidden="1" w:unhideWhenUsed="1"/>
-    <w:lsdException w:name="HTML Preformatted" w:semiHidden="1" w:unhideWhenUsed="1"/>
-    <w:lsdException w:name="HTML Sample" w:semiHidden="1" w:unhideWhenUsed="1"/>
-    <w:lsdException w:name="HTML Typewriter" w:semiHidden="1" w:unhideWhenUsed="1"/>
-    <w:lsdException w:name="HTML Variable" w:semiHidden="1" w:unhideWhenUsed="1"/>
-    <w:lsdException w:name="Normal Table" w:semiHidden="1" w:unhideWhenUsed="1"/>
-    <w:lsdException w:name="annotation subject" w:semiHidden="1" w:unhideWhenUsed="1"/>
-    <w:lsdException w:name="No List" w:semiHidden="1" w:unhideWhenUsed="1"/>
-    <w:lsdException w:name="Outline List 1" w:semiHidden="1" w:unhideWhenUsed="1"/>
-    <w:lsdException w:name="Outline List 2" w:semiHidden="1" w:unhideWhenUsed="1"/>
-    <w:lsdException w:name="Outline List 3" w:semiHidden="1" w:unhideWhenUsed="1"/>
-    <w:lsdException w:name="Table Simple 1" w:semiHidden="1" w:unhideWhenUsed="1"/>
-    <w:lsdException w:name="Table Simple 2" w:semiHidden="1" w:unhideWhenUsed="1"/>
-    <w:lsdException w:name="Table Simple 3" w:semiHidden="1" w:unhideWhenUsed="1"/>
-    <w:lsdException w:name="Table Classic 1" w:semiHidden="1" w:unhideWhenUsed="1"/>
-    <w:lsdException w:name="Table Classic 2" w:semiHidden="1" w:unhideWhenUsed="1"/>
-    <w:lsdException w:name="Table Classic 3" w:semiHidden="1" w:unhideWhenUsed="1"/>
-    <w:lsdException w:name="Table Classic 4" w:semiHidden="1" w:unhideWhenUsed="1"/>
-    <w:lsdException w:name="Table Colorful 1" w:semiHidden="1" w:unhideWhenUsed="1"/>
-    <w:lsdException w:name="Table Colorful 2" w:semiHidden="1" w:unhideWhenUsed="1"/>
-    <w:lsdException w:name="Table Colorful 3" w:semiHidden="1" w:unhideWhenUsed="1"/>
-    <w:lsdException w:name="Table Columns 1" w:semiHidden="1" w:unhideWhenUsed="1"/>
-    <w:lsdException w:name="Table Columns 2" w:semiHidden="1" w:unhideWhenUsed="1"/>
-    <w:lsdException w:name="Table Columns 3" w:semiHidden="1" w:unhideWhenUsed="1"/>
-    <w:lsdException w:name="Table Columns 4" w:semiHidden="1" w:unhideWhenUsed="1"/>
-    <w:lsdException w:name="Table Columns 5" w:semiHidden="1" w:unhideWhenUsed="1"/>
-    <w:lsdException w:name="Table Grid 1" w:semiHidden="1" w:unhideWhenUsed="1"/>
-    <w:lsdException w:name="Table Grid 2" w:semiHidden="1" w:unhideWhenUsed="1"/>
-    <w:lsdException w:name="Table Grid 3" w:semiHidden="1" w:unhideWhenUsed="1"/>
-    <w:lsdException w:name="Table Grid 4" w:semiHidden="1" w:unhideWhenUsed="1"/>
-    <w:lsdException w:name="Table Grid 5" w:semiHidden="1" w:unhideWhenUsed="1"/>
-    <w:lsdException w:name="Table Grid 6" w:semiHidden="1" w:unhideWhenUsed="1"/>
-    <w:lsdException w:name="Table Grid 7" w:semiHidden="1" w:unhideWhenUsed="1"/>
-    <w:lsdException w:name="Table Grid 8" w:semiHidden="1" w:unhideWhenUsed="1"/>
-    <w:lsdException w:name="Table List 1" w:semiHidden="1" w:unhideWhenUsed="1"/>
-    <w:lsdException w:name="Table List 2" w:semiHidden="1" w:unhideWhenUsed="1"/>
-    <w:lsdException w:name="Table List 3" w:semiHidden="1" w:unhideWhenUsed="1"/>
-    <w:lsdException w:name="Table List 4" w:semiHidden="1" w:unhideWhenUsed="1"/>
-    <w:lsdException w:name="Table List 5" w:semiHidden="1" w:unhideWhenUsed="1"/>
-    <w:lsdException w:name="Table List 6" w:semiHidden="1" w:unhideWhenUsed="1"/>
-    <w:lsdException w:name="Table List 7" w:semiHidden="1" w:unhideWhenUsed="1"/>
-    <w:lsdException w:name="Table List 8" w:semiHidden="1" w:unhideWhenUsed="1"/>
-    <w:lsdException w:name="Table 3D effects 1" w:semiHidden="1" w:unhideWhenUsed="1"/>
-    <w:lsdException w:name="Table 3D effects 2" w:semiHidden="1" w:unhideWhenUsed="1"/>
-    <w:lsdException w:name="Table 3D effects 3" w:semiHidden="1" w:unhideWhenUsed="1"/>
-    <w:lsdException w:name="Table Contemporary" w:semiHidden="1" w:unhideWhenUsed="1"/>
-    <w:lsdException w:name="Table Elegant" w:semiHidden="1" w:unhideWhenUsed="1"/>
-    <w:lsdException w:name="Table Professional" w:semiHidden="1" w:unhideWhenUsed="1"/>
-    <w:lsdException w:name="Table Subtle 1" w:semiHidden="1" w:unhideWhenUsed="1"/>
-    <w:lsdException w:name="Table Subtle 2" w:semiHidden="1" w:unhideWhenUsed="1"/>
-    <w:lsdException w:name="Table Web 1" w:semiHidden="1" w:unhideWhenUsed="1"/>
-    <w:lsdException w:name="Table Web 2" w:semiHidden="1" w:unhideWhenUsed="1"/>
-    <w:lsdException w:name="Table Web 3" w:semiHidden="1" w:unhideWhenUsed="1"/>
-    <w:lsdException w:name="Balloon Text" w:semiHidden="1" w:unhideWhenUsed="1"/>
-    <w:lsdException w:name="Table Grid" w:uiPriority="59"/>
-    <w:lsdException w:name="Table Theme" w:semiHidden="1" w:unhideWhenUsed="1"/>
-    <w:lsdException w:name="Placeholder Text" w:semiHidden="1"/>
-    <w:lsdException w:name="No Spacing" w:semiHidden="1" w:uiPriority="1" w:unhideWhenUsed="1" w:qFormat="1"/>
-    <w:lsdException w:name="Light Shading" w:uiPriority="60"/>
-    <w:lsdException w:name="Light List" w:uiPriority="61"/>
-    <w:lsdException w:name="Light Grid" w:uiPriority="62"/>
-    <w:lsdException w:name="Medium Shading 1" w:uiPriority="63"/>
-    <w:lsdException w:name="Medium Shading 2" w:uiPriority="64"/>
-    <w:lsdException w:name="Medium List 1" w:uiPriority="65"/>
-    <w:lsdException w:name="Medium List 2" w:uiPriority="66"/>
-    <w:lsdException w:name="Medium Grid 1" w:uiPriority="67"/>
-    <w:lsdException w:name="Medium Grid 2" w:uiPriority="68"/>
-    <w:lsdException w:name="Medium Grid 3" w:uiPriority="69"/>
-    <w:lsdException w:name="Dark List" w:uiPriority="70"/>
-    <w:lsdException w:name="Colorful Shading" w:uiPriority="71"/>
-    <w:lsdException w:name="Colorful List" w:uiPriority="72"/>
-    <w:lsdException w:name="Colorful Grid" w:uiPriority="73"/>
-    <w:lsdException w:name="Light Shading Accent 1" w:uiPriority="60"/>
-    <w:lsdException w:name="Light List Accent 1" w:uiPriority="61"/>
-    <w:lsdException w:name="Light Grid Accent 1" w:uiPriority="62"/>
-    <w:lsdException w:name="Medium Shading 1 Accent 1" w:uiPriority="63"/>
-    <w:lsdException w:name="Medium Shading 2 Accent 1" w:uiPriority="64"/>
-    <w:lsdException w:name="Medium List 1 Accent 1" w:uiPriority="65"/>
-    <w:lsdException w:name="Revision" w:semiHidden="1"/>
-    <w:lsdException w:name="List Paragraph" w:uiPriority="34" w:qFormat="1"/>
-    <w:lsdException w:name="Quote" w:uiPriority="29" w:qFormat="1"/>
-    <w:lsdException w:name="Intense Quote" w:uiPriority="30" w:qFormat="1"/>
-    <w:lsdException w:name="Medium List 2 Accent 1" w:uiPriority="66"/>
-    <w:lsdException w:name="Medium Grid 1 Accent 1" w:uiPriority="67"/>
-    <w:lsdException w:name="Medium Grid 2 Accent 1" w:uiPriority="68"/>
-    <w:lsdException w:name="Medium Grid 3 Accent 1" w:uiPriority="69"/>
-    <w:lsdException w:name="Dark List Accent 1" w:uiPriority="70"/>
-    <w:lsdException w:name="Colorful Shading Accent 1" w:uiPriority="71"/>
-    <w:lsdException w:name="Colorful List Accent 1" w:uiPriority="72"/>
-    <w:lsdException w:name="Colorful Grid Accent 1" w:uiPriority="73"/>
-    <w:lsdException w:name="Light Shading Accent 2" w:uiPriority="60"/>
-    <w:lsdException w:name="Light List Accent 2" w:uiPriority="61"/>
-    <w:lsdException w:name="Light Grid Accent 2" w:uiPriority="62"/>
-    <w:lsdException w:name="Medium Shading 1 Accent 2" w:uiPriority="63"/>
-    <w:lsdException w:name="Medium Shading 2 Accent 2" w:uiPriority="64"/>
-    <w:lsdException w:name="Medium List 1 Accent 2" w:uiPriority="65"/>
-    <w:lsdException w:name="Medium List 2 Accent 2" w:uiPriority="66"/>
-    <w:lsdException w:name="Medium Grid 1 Accent 2" w:uiPriority="67"/>
-    <w:lsdException w:name="Medium Grid 2 Accent 2" w:uiPriority="68"/>
-    <w:lsdException w:name="Medium Grid 3 Accent 2" w:uiPriority="69"/>
-    <w:lsdException w:name="Dark List Accent 2" w:uiPriority="70"/>
-    <w:lsdException w:name="Colorful Shading Accent 2" w:uiPriority="71"/>
-    <w:lsdException w:name="Colorful List Accent 2" w:uiPriority="72"/>
-    <w:lsdException w:name="Colorful Grid Accent 2" w:uiPriority="73"/>
-    <w:lsdException w:name="Light Shading Accent 3" w:uiPriority="60"/>
-    <w:lsdException w:name="Light List Accent 3" w:uiPriority="61"/>
-    <w:lsdException w:name="Light Grid Accent 3" w:uiPriority="62"/>
-    <w:lsdException w:name="Medium Shading 1 Accent 3" w:uiPriority="63"/>
-    <w:lsdException w:name="Medium Shading 2 Accent 3" w:uiPriority="64"/>
-    <w:lsdException w:name="Medium List 1 Accent 3" w:uiPriority="65"/>
-    <w:lsdException w:name="Medium List 2 Accent 3" w:uiPriority="66"/>
-    <w:lsdException w:name="Medium Grid 1 Accent 3" w:uiPriority="67"/>
-    <w:lsdException w:name="Medium Grid 2 Accent 3" w:uiPriority="68"/>
-    <w:lsdException w:name="Medium Grid 3 Accent 3" w:uiPriority="69"/>
-    <w:lsdException w:name="Dark List Accent 3" w:uiPriority="70"/>
-    <w:lsdException w:name="Colorful Shading Accent 3" w:uiPriority="71"/>
-    <w:lsdException w:name="Colorful List Accent 3" w:uiPriority="72"/>
-    <w:lsdException w:name="Colorful Grid Accent 3" w:uiPriority="73"/>
-    <w:lsdException w:name="Light Shading Accent 4" w:uiPriority="60"/>
-    <w:lsdException w:name="Light List Accent 4" w:uiPriority="61"/>
-    <w:lsdException w:name="Light Grid Accent 4" w:uiPriority="62"/>
-    <w:lsdException w:name="Medium Shading 1 Accent 4" w:uiPriority="63"/>
-    <w:lsdException w:name="Medium Shading 2 Accent 4" w:uiPriority="64"/>
-    <w:lsdException w:name="Medium List 1 Accent 4" w:uiPriority="65"/>
-    <w:lsdException w:name="Medium List 2 Accent 4" w:uiPriority="66"/>
-    <w:lsdException w:name="Medium Grid 1 Accent 4" w:uiPriority="67"/>
-    <w:lsdException w:name="Medium Grid 2 Accent 4" w:uiPriority="68"/>
-    <w:lsdException w:name="Medium Grid 3 Accent 4" w:uiPriority="69"/>
-    <w:lsdException w:name="Dark List Accent 4" w:uiPriority="70"/>
-    <w:lsdException w:name="Colorful Shading Accent 4" w:uiPriority="71"/>
-    <w:lsdException w:name="Colorful List Accent 4" w:uiPriority="72"/>
-    <w:lsdException w:name="Colorful Grid Accent 4" w:uiPriority="73"/>
-    <w:lsdException w:name="Light Shading Accent 5" w:uiPriority="60"/>
-    <w:lsdException w:name="Light List Accent 5" w:uiPriority="61"/>
-    <w:lsdException w:name="Light Grid Accent 5" w:uiPriority="62"/>
-    <w:lsdException w:name="Medium Shading 1 Accent 5" w:uiPriority="63"/>
-    <w:lsdException w:name="Medium Shading 2 Accent 5" w:uiPriority="64"/>
-    <w:lsdException w:name="Medium List 1 Accent 5" w:uiPriority="65"/>
-    <w:lsdException w:name="Medium List 2 Accent 5" w:uiPriority="66"/>
-    <w:lsdException w:name="Medium Grid 1 Accent 5" w:uiPriority="67"/>
-    <w:lsdException w:name="Medium Grid 2 Accent 5" w:uiPriority="68"/>
-    <w:lsdException w:name="Medium Grid 3 Accent 5" w:uiPriority="69"/>
-    <w:lsdException w:name="Dark List Accent 5" w:uiPriority="70"/>
-    <w:lsdException w:name="Colorful Shading Accent 5" w:uiPriority="71"/>
-    <w:lsdException w:name="Colorful List Accent 5" w:uiPriority="72"/>
-    <w:lsdException w:name="Colorful Grid Accent 5" w:uiPriority="73"/>
-    <w:lsdException w:name="Light Shading Accent 6" w:uiPriority="60"/>
-    <w:lsdException w:name="Light List Accent 6" w:uiPriority="61"/>
-    <w:lsdException w:name="Light Grid Accent 6" w:uiPriority="62"/>
-    <w:lsdException w:name="Medium Shading 1 Accent 6" w:uiPriority="63"/>
-    <w:lsdException w:name="Medium Shading 2 Accent 6" w:uiPriority="64"/>
-    <w:lsdException w:name="Medium List 1 Accent 6" w:uiPriority="65"/>
-    <w:lsdException w:name="Medium List 2 Accent 6" w:uiPriority="66"/>
-    <w:lsdException w:name="Medium Grid 1 Accent 6" w:uiPriority="67"/>
-    <w:lsdException w:name="Medium Grid 2 Accent 6" w:uiPriority="68"/>
-    <w:lsdException w:name="Medium Grid 3 Accent 6" w:uiPriority="69"/>
-    <w:lsdException w:name="Dark List Accent 6" w:uiPriority="70"/>
-    <w:lsdException w:name="Colorful Shading Accent 6" w:uiPriority="71"/>
-    <w:lsdException w:name="Colorful List Accent 6" w:uiPriority="72"/>
-    <w:lsdException w:name="Colorful Grid Accent 6" w:uiPriority="73"/>
-    <w:lsdException w:name="Subtle Emphasis" w:uiPriority="19" w:qFormat="1"/>
-    <w:lsdException w:name="Intense Emphasis" w:uiPriority="21" w:qFormat="1"/>
-    <w:lsdException w:name="Subtle Reference" w:semiHidden="1" w:uiPriority="31" w:qFormat="1"/>
-    <w:lsdException w:name="Intense Reference" w:semiHidden="1" w:uiPriority="32" w:qFormat="1"/>
-    <w:lsdException w:name="Book Title" w:semiHidden="1" w:uiPriority="33" w:qFormat="1"/>
-    <w:lsdException w:name="Bibliography" w:semiHidden="1" w:uiPriority="39" w:unhideWhenUsed="1"/>
-    <w:lsdException w:name="TOC Heading" w:semiHidden="1" w:uiPriority="39" w:unhideWhenUsed="1" w:qFormat="1"/>
-    <w:lsdException w:name="Plain Table 1" w:uiPriority="41"/>
-    <w:lsdException w:name="Plain Table 2" w:uiPriority="42"/>
-    <w:lsdException w:name="Plain Table 3" w:uiPriority="43"/>
-    <w:lsdException w:name="Plain Table 4" w:uiPriority="44"/>
-    <w:lsdException w:name="Plain Table 5" w:uiPriority="45"/>
-    <w:lsdException w:name="Grid Table Light" w:uiPriority="40"/>
-    <w:lsdException w:name="Grid Table 1 Light" w:uiPriority="46"/>
-    <w:lsdException w:name="Grid Table 2" w:uiPriority="47"/>
-    <w:lsdException w:name="Grid Table 3" w:uiPriority="48"/>
-    <w:lsdException w:name="Grid Table 4" w:uiPriority="49"/>
-    <w:lsdException w:name="Grid Table 5 Dark" w:uiPriority="50"/>
-    <w:lsdException w:name="Grid Table 6 Colorful" w:uiPriority="51"/>
-    <w:lsdException w:name="Grid Table 7 Colorful" w:uiPriority="52"/>
-    <w:lsdException w:name="Grid Table 1 Light Accent 1" w:uiPriority="46"/>
-    <w:lsdException w:name="Grid Table 2 Accent 1" w:uiPriority="47"/>
-    <w:lsdException w:name="Grid Table 3 Accent 1" w:uiPriority="48"/>
-    <w:lsdException w:name="Grid Table 4 Accent 1" w:uiPriority="49"/>
-    <w:lsdException w:name="Grid Table 5 Dark Accent 1" w:uiPriority="50"/>
-    <w:lsdException w:name="Grid Table 6 Colorful Accent 1" w:uiPriority="51"/>
-    <w:lsdException w:name="Grid Table 7 Colorful Accent 1" w:uiPriority="52"/>
-    <w:lsdException w:name="Grid Table 1 Light Accent 2" w:uiPriority="46"/>
-    <w:lsdException w:name="Grid Table 2 Accent 2" w:uiPriority="47"/>
-    <w:lsdException w:name="Grid Table 3 Accent 2" w:uiPriority="48"/>
-    <w:lsdException w:name="Grid Table 4 Accent 2" w:uiPriority="49"/>
-    <w:lsdException w:name="Grid Table 5 Dark Accent 2" w:uiPriority="50"/>
-    <w:lsdException w:name="Grid Table 6 Colorful Accent 2" w:uiPriority="51"/>
-    <w:lsdException w:name="Grid Table 7 Colorful Accent 2" w:uiPriority="52"/>
-    <w:lsdException w:name="Grid Table 1 Light Accent 3" w:uiPriority="46"/>
-    <w:lsdException w:name="Grid Table 2 Accent 3" w:uiPriority="47"/>
-    <w:lsdException w:name="Grid Table 3 Accent 3" w:uiPriority="48"/>
-    <w:lsdException w:name="Grid Table 4 Accent 3" w:uiPriority="49"/>
-    <w:lsdException w:name="Grid Table 5 Dark Accent 3" w:uiPriority="50"/>
-    <w:lsdException w:name="Grid Table 6 Colorful Accent 3" w:uiPriority="51"/>
-    <w:lsdException w:name="Grid Table 7 Colorful Accent 3" w:uiPriority="52"/>
-    <w:lsdException w:name="Grid Table 1 Light Accent 4" w:uiPriority="46"/>
-    <w:lsdException w:name="Grid Table 2 Accent 4" w:uiPriority="47"/>
-    <w:lsdException w:name="Grid Table 3 Accent 4" w:uiPriority="48"/>
-    <w:lsdException w:name="Grid Table 4 Accent 4" w:uiPriority="49"/>
-    <w:lsdException w:name="Grid Table 5 Dark Accent 4" w:uiPriority="50"/>
-    <w:lsdException w:name="Grid Table 6 Colorful Accent 4" w:uiPriority="51"/>
-    <w:lsdException w:name="Grid Table 7 Colorful Accent 4" w:uiPriority="52"/>
-    <w:lsdException w:name="Grid Table 1 Light Accent 5" w:uiPriority="46"/>
-    <w:lsdException w:name="Grid Table 2 Accent 5" w:uiPriority="47"/>
-    <w:lsdException w:name="Grid Table 3 Accent 5" w:uiPriority="48"/>
-    <w:lsdException w:name="Grid Table 4 Accent 5" w:uiPriority="49"/>
-    <w:lsdException w:name="Grid Table 5 Dark Accent 5" w:uiPriority="50"/>
-    <w:lsdException w:name="Grid Table 6 Colorful Accent 5" w:uiPriority="51"/>
-    <w:lsdException w:name="Grid Table 7 Colorful Accent 5" w:uiPriority="52"/>
-    <w:lsdException w:name="Grid Table 1 Light Accent 6" w:uiPriority="46"/>
-    <w:lsdException w:name="Grid Table 2 Accent 6" w:uiPriority="47"/>
-    <w:lsdException w:name="Grid Table 3 Accent 6" w:uiPriority="48"/>
-    <w:lsdException w:name="Grid Table 4 Accent 6" w:uiPriority="49"/>
-    <w:lsdException w:name="Grid Table 5 Dark Accent 6" w:uiPriority="50"/>
-    <w:lsdException w:name="Grid Table 6 Colorful Accent 6" w:uiPriority="51"/>
-    <w:lsdException w:name="Grid Table 7 Colorful Accent 6" w:uiPriority="52"/>
-    <w:lsdException w:name="List Table 1 Light" w:uiPriority="46"/>
-    <w:lsdException w:name="List Table 2" w:uiPriority="47"/>
-    <w:lsdException w:name="List Table 3" w:uiPriority="48"/>
-    <w:lsdException w:name="List Table 4" w:uiPriority="49"/>
-    <w:lsdException w:name="List Table 5 Dark" w:uiPriority="50"/>
-    <w:lsdException w:name="List Table 6 Colorful" w:uiPriority="51"/>
-    <w:lsdException w:name="List Table 7 Colorful" w:uiPriority="52"/>
-    <w:lsdException w:name="List Table 1 Light Accent 1" w:uiPriority="46"/>
-    <w:lsdException w:name="List Table 2 Accent 1" w:uiPriority="47"/>
-    <w:lsdException w:name="List Table 3 Accent 1" w:uiPriority="48"/>
-    <w:lsdException w:name="List Table 4 Accent 1" w:uiPriority="49"/>
-    <w:lsdException w:name="List Table 5 Dark Accent 1" w:uiPriority="50"/>
-    <w:lsdException w:name="List Table 6 Colorful Accent 1" w:uiPriority="51"/>
-    <w:lsdException w:name="List Table 7 Colorful Accent 1" w:uiPriority="52"/>
-    <w:lsdException w:name="List Table 1 Light Accent 2" w:uiPriority="46"/>
-    <w:lsdException w:name="List Table 2 Accent 2" w:uiPriority="47"/>
-    <w:lsdException w:name="List Table 3 Accent 2" w:uiPriority="48"/>
-    <w:lsdException w:name="List Table 4 Accent 2" w:uiPriority="49"/>
-    <w:lsdException w:name="List Table 5 Dark Accent 2" w:uiPriority="50"/>
-    <w:lsdException w:name="List Table 6 Colorful Accent 2" w:uiPriority="51"/>
-    <w:lsdException w:name="List Table 7 Colorful Accent 2" w:uiPriority="52"/>
-    <w:lsdException w:name="List Table 1 Light Accent 3" w:uiPriority="46"/>
-    <w:lsdException w:name="List Table 2 Accent 3" w:uiPriority="47"/>
-    <w:lsdException w:name="List Table 3 Accent 3" w:uiPriority="48"/>
-    <w:lsdException w:name="List Table 4 Accent 3" w:uiPriority="49"/>
-    <w:lsdException w:name="List Table 5 Dark Accent 3" w:uiPriority="50"/>
-    <w:lsdException w:name="List Table 6 Colorful Accent 3" w:uiPriority="51"/>
-    <w:lsdException w:name="List Table 7 Colorful Accent 3" w:uiPriority="52"/>
-    <w:lsdException w:name="List Table 1 Light Accent 4" w:uiPriority="46"/>
-    <w:lsdException w:name="List Table 2 Accent 4" w:uiPriority="47"/>
-    <w:lsdException w:name="List Table 3 Accent 4" w:uiPriority="48"/>
-    <w:lsdException w:name="List Table 4 Accent 4" w:uiPriority="49"/>
-    <w:lsdException w:name="List Table 5 Dark Accent 4" w:uiPriority="50"/>
-    <w:lsdException w:name="List Table 6 Colorful Accent 4" w:uiPriority="51"/>
-    <w:lsdException w:name="List Table 7 Colorful Accent 4" w:uiPriority="52"/>
-    <w:lsdException w:name="List Table 1 Light Accent 5" w:uiPriority="46"/>
-    <w:lsdException w:name="List Table 2 Accent 5" w:uiPriority="47"/>
-    <w:lsdException w:name="List Table 3 Accent 5" w:uiPriority="48"/>
-    <w:lsdException w:name="List Table 4 Accent 5" w:uiPriority="49"/>
-    <w:lsdException w:name="List Table 5 Dark Accent 5" w:uiPriority="50"/>
-    <w:lsdException w:name="List Table 6 Colorful Accent 5" w:uiPriority="51"/>
-    <w:lsdException w:name="List Table 7 Colorful Accent 5" w:uiPriority="52"/>
-    <w:lsdException w:name="List Table 1 Light Accent 6" w:uiPriority="46"/>
-    <w:lsdException w:name="List Table 2 Accent 6" w:uiPriority="47"/>
-    <w:lsdException w:name="List Table 3 Accent 6" w:uiPriority="48"/>
-    <w:lsdException w:name="List Table 4 Accent 6" w:uiPriority="49"/>
-    <w:lsdException w:name="List Table 5 Dark Accent 6" w:uiPriority="50"/>
-    <w:lsdException w:name="List Table 6 Colorful Accent 6" w:uiPriority="51"/>
-    <w:lsdException w:name="List Table 7 Colorful Accent 6" w:uiPriority="52"/>
-    <w:lsdException w:name="Mention" w:semiHidden="1" w:unhideWhenUsed="1"/>
-    <w:lsdException w:name="Smart Hyperlink" w:semiHidden="1" w:unhideWhenUsed="1"/>
-    <w:lsdException w:name="Hashtag" w:semiHidden="1" w:unhideWhenUsed="1"/>
-    <w:lsdException w:name="Unresolved Mention" w:semiHidden="1" w:unhideWhenUsed="1"/>
-    <w:lsdException w:name="Smart Link" w:semiHidden="1" w:unhideWhenUsed="1"/>
+  <w:latentStyles w:defLockedState="0" w:defUIPriority="99" w:defSemiHidden="1" w:defUnhideWhenUsed="1" w:defQFormat="0" w:count="267">
+    <w:lsdException w:name="Normal" w:semiHidden="0" w:uiPriority="0" w:unhideWhenUsed="0" w:qFormat="1"/>
+    <w:lsdException w:name="heading 1" w:semiHidden="0" w:uiPriority="9" w:unhideWhenUsed="0" w:qFormat="1"/>
+    <w:lsdException w:name="heading 2" w:uiPriority="9" w:qFormat="1"/>
+    <w:lsdException w:name="heading 3" w:uiPriority="9" w:qFormat="1"/>
+    <w:lsdException w:name="heading 4" w:uiPriority="9" w:qFormat="1"/>
+    <w:lsdException w:name="heading 5" w:uiPriority="9" w:qFormat="1"/>
+    <w:lsdException w:name="heading 6" w:uiPriority="9" w:qFormat="1"/>
+    <w:lsdException w:name="heading 7" w:uiPriority="9" w:qFormat="1"/>
+    <w:lsdException w:name="heading 8" w:uiPriority="9" w:qFormat="1"/>
+    <w:lsdException w:name="heading 9" w:uiPriority="9" w:qFormat="1"/>
+    <w:lsdException w:name="toc 1" w:uiPriority="39"/>
+    <w:lsdException w:name="toc 2" w:uiPriority="39"/>
+    <w:lsdException w:name="toc 3" w:uiPriority="39"/>
+    <w:lsdException w:name="toc 4" w:uiPriority="39"/>
+    <w:lsdException w:name="toc 5" w:uiPriority="39"/>
+    <w:lsdException w:name="toc 6" w:uiPriority="39"/>
+    <w:lsdException w:name="toc 7" w:uiPriority="39"/>
+    <w:lsdException w:name="toc 8" w:uiPriority="39"/>
+    <w:lsdException w:name="toc 9" w:uiPriority="39"/>
+    <w:lsdException w:name="caption" w:uiPriority="35" w:qFormat="1"/>
+    <w:lsdException w:name="List Bullet" w:uiPriority="7"/>
+    <w:lsdException w:name="List Number" w:uiPriority="1"/>
+    <w:lsdException w:name="Title" w:semiHidden="0" w:uiPriority="10" w:unhideWhenUsed="0" w:qFormat="1"/>
+    <w:lsdException w:name="Default Paragraph Font" w:uiPriority="1"/>
+    <w:lsdException w:name="Subtitle" w:semiHidden="0" w:uiPriority="11" w:unhideWhenUsed="0" w:qFormat="1"/>
+    <w:lsdException w:name="Strong" w:semiHidden="0" w:uiPriority="22" w:unhideWhenUsed="0" w:qFormat="1"/>
+    <w:lsdException w:name="Emphasis" w:semiHidden="0" w:uiPriority="20" w:unhideWhenUsed="0" w:qFormat="1"/>
+    <w:lsdException w:name="Table Grid" w:semiHidden="0" w:uiPriority="59" w:unhideWhenUsed="0"/>
+    <w:lsdException w:name="Placeholder Text" w:unhideWhenUsed="0"/>
+    <w:lsdException w:name="No Spacing" w:uiPriority="1" w:qFormat="1"/>
+    <w:lsdException w:name="Light Shading" w:semiHidden="0" w:uiPriority="60" w:unhideWhenUsed="0"/>
+    <w:lsdException w:name="Light List" w:semiHidden="0" w:uiPriority="61" w:unhideWhenUsed="0"/>
+    <w:lsdException w:name="Light Grid" w:semiHidden="0" w:uiPriority="62" w:unhideWhenUsed="0"/>
+    <w:lsdException w:name="Medium Shading 1" w:semiHidden="0" w:uiPriority="63" w:unhideWhenUsed="0"/>
+    <w:lsdException w:name="Medium Shading 2" w:semiHidden="0" w:uiPriority="64" w:unhideWhenUsed="0"/>
+    <w:lsdException w:name="Medium List 1" w:semiHidden="0" w:uiPriority="65" w:unhideWhenUsed="0"/>
+    <w:lsdException w:name="Medium List 2" w:semiHidden="0" w:uiPriority="66" w:unhideWhenUsed="0"/>
+    <w:lsdException w:name="Medium Grid 1" w:semiHidden="0" w:uiPriority="67" w:unhideWhenUsed="0"/>
+    <w:lsdException w:name="Medium Grid 2" w:semiHidden="0" w:uiPriority="68" w:unhideWhenUsed="0"/>
+    <w:lsdException w:name="Medium Grid 3" w:semiHidden="0" w:uiPriority="69" w:unhideWhenUsed="0"/>
+    <w:lsdException w:name="Dark List" w:semiHidden="0" w:uiPriority="70" w:unhideWhenUsed="0"/>
+    <w:lsdException w:name="Colorful Shading" w:semiHidden="0" w:uiPriority="71" w:unhideWhenUsed="0"/>
+    <w:lsdException w:name="Colorful List" w:semiHidden="0" w:uiPriority="72" w:unhideWhenUsed="0"/>
+    <w:lsdException w:name="Colorful Grid" w:semiHidden="0" w:uiPriority="73" w:unhideWhenUsed="0"/>
+    <w:lsdException w:name="Light Shading Accent 1" w:semiHidden="0" w:uiPriority="60" w:unhideWhenUsed="0"/>
+    <w:lsdException w:name="Light List Accent 1" w:semiHidden="0" w:uiPriority="61" w:unhideWhenUsed="0"/>
+    <w:lsdException w:name="Light Grid Accent 1" w:semiHidden="0" w:uiPriority="62" w:unhideWhenUsed="0"/>
+    <w:lsdException w:name="Medium Shading 1 Accent 1" w:semiHidden="0" w:uiPriority="63" w:unhideWhenUsed="0"/>
+    <w:lsdException w:name="Medium Shading 2 Accent 1" w:semiHidden="0" w:uiPriority="64" w:unhideWhenUsed="0"/>
+    <w:lsdException w:name="Medium List 1 Accent 1" w:semiHidden="0" w:uiPriority="65" w:unhideWhenUsed="0"/>
+    <w:lsdException w:name="Revision" w:unhideWhenUsed="0"/>
+    <w:lsdException w:name="List Paragraph" w:semiHidden="0" w:uiPriority="34" w:unhideWhenUsed="0" w:qFormat="1"/>
+    <w:lsdException w:name="Quote" w:semiHidden="0" w:uiPriority="29" w:unhideWhenUsed="0" w:qFormat="1"/>
+    <w:lsdException w:name="Intense Quote" w:semiHidden="0" w:uiPriority="30" w:unhideWhenUsed="0" w:qFormat="1"/>
+    <w:lsdException w:name="Medium List 2 Accent 1" w:semiHidden="0" w:uiPriority="66" w:unhideWhenUsed="0"/>
+    <w:lsdException w:name="Medium Grid 1 Accent 1" w:semiHidden="0" w:uiPriority="67" w:unhideWhenUsed="0"/>
+    <w:lsdException w:name="Medium Grid 2 Accent 1" w:semiHidden="0" w:uiPriority="68" w:unhideWhenUsed="0"/>
+    <w:lsdException w:name="Medium Grid 3 Accent 1" w:semiHidden="0" w:uiPriority="69" w:unhideWhenUsed="0"/>
+    <w:lsdException w:name="Dark List Accent 1" w:semiHidden="0" w:uiPriority="70" w:unhideWhenUsed="0"/>
+    <w:lsdException w:name="Colorful Shading Accent 1" w:semiHidden="0" w:uiPriority="71" w:unhideWhenUsed="0"/>
+    <w:lsdException w:name="Colorful List Accent 1" w:semiHidden="0" w:uiPriority="72" w:unhideWhenUsed="0"/>
+    <w:lsdException w:name="Colorful Grid Accent 1" w:semiHidden="0" w:uiPriority="73" w:unhideWhenUsed="0"/>
+    <w:lsdException w:name="Light Shading Accent 2" w:semiHidden="0" w:uiPriority="60" w:unhideWhenUsed="0"/>
+    <w:lsdException w:name="Light List Accent 2" w:semiHidden="0" w:uiPriority="61" w:unhideWhenUsed="0"/>
+    <w:lsdException w:name="Light Grid Accent 2" w:semiHidden="0" w:uiPriority="62" w:unhideWhenUsed="0"/>
+    <w:lsdException w:name="Medium Shading 1 Accent 2" w:semiHidden="0" w:uiPriority="63" w:unhideWhenUsed="0"/>
+    <w:lsdException w:name="Medium Shading 2 Accent 2" w:semiHidden="0" w:uiPriority="64" w:unhideWhenUsed="0"/>
+    <w:lsdException w:name="Medium List 1 Accent 2" w:semiHidden="0" w:uiPriority="65" w:unhideWhenUsed="0"/>
+    <w:lsdException w:name="Medium List 2 Accent 2" w:semiHidden="0" w:uiPriority="66" w:unhideWhenUsed="0"/>
+    <w:lsdException w:name="Medium Grid 1 Accent 2" w:semiHidden="0" w:uiPriority="67" w:unhideWhenUsed="0"/>
+    <w:lsdException w:name="Medium Grid 2 Accent 2" w:semiHidden="0" w:uiPriority="68" w:unhideWhenUsed="0"/>
+    <w:lsdException w:name="Medium Grid 3 Accent 2" w:semiHidden="0" w:uiPriority="69" w:unhideWhenUsed="0"/>
+    <w:lsdException w:name="Dark List Accent 2" w:semiHidden="0" w:uiPriority="70" w:unhideWhenUsed="0"/>
+    <w:lsdException w:name="Colorful Shading Accent 2" w:semiHidden="0" w:uiPriority="71" w:unhideWhenUsed="0"/>
+    <w:lsdException w:name="Colorful List Accent 2" w:semiHidden="0" w:uiPriority="72" w:unhideWhenUsed="0"/>
+    <w:lsdException w:name="Colorful Grid Accent 2" w:semiHidden="0" w:uiPriority="73" w:unhideWhenUsed="0"/>
+    <w:lsdException w:name="Light Shading Accent 3" w:semiHidden="0" w:uiPriority="60" w:unhideWhenUsed="0"/>
+    <w:lsdException w:name="Light List Accent 3" w:semiHidden="0" w:uiPriority="61" w:unhideWhenUsed="0"/>
+    <w:lsdException w:name="Light Grid Accent 3" w:semiHidden="0" w:uiPriority="62" w:unhideWhenUsed="0"/>
+    <w:lsdException w:name="Medium Shading 1 Accent 3" w:semiHidden="0" w:uiPriority="63" w:unhideWhenUsed="0"/>
+    <w:lsdException w:name="Medium Shading 2 Accent 3" w:semiHidden="0" w:uiPriority="64" w:unhideWhenUsed="0"/>
+    <w:lsdException w:name="Medium List 1 Accent 3" w:semiHidden="0" w:uiPriority="65" w:unhideWhenUsed="0"/>
+    <w:lsdException w:name="Medium List 2 Accent 3" w:semiHidden="0" w:uiPriority="66" w:unhideWhenUsed="0"/>
+    <w:lsdException w:name="Medium Grid 1 Accent 3" w:semiHidden="0" w:uiPriority="67" w:unhideWhenUsed="0"/>
+    <w:lsdException w:name="Medium Grid 2 Accent 3" w:semiHidden="0" w:uiPriority="68" w:unhideWhenUsed="0"/>
+    <w:lsdException w:name="Medium Grid 3 Accent 3" w:semiHidden="0" w:uiPriority="69" w:unhideWhenUsed="0"/>
+    <w:lsdException w:name="Dark List Accent 3" w:semiHidden="0" w:uiPriority="70" w:unhideWhenUsed="0"/>
+    <w:lsdException w:name="Colorful Shading Accent 3" w:semiHidden="0" w:uiPriority="71" w:unhideWhenUsed="0"/>
+    <w:lsdException w:name="Colorful List Accent 3" w:semiHidden="0" w:uiPriority="72" w:unhideWhenUsed="0"/>
+    <w:lsdException w:name="Colorful Grid Accent 3" w:semiHidden="0" w:uiPriority="73" w:unhideWhenUsed="0"/>
+    <w:lsdException w:name="Light Shading Accent 4" w:semiHidden="0" w:uiPriority="60" w:unhideWhenUsed="0"/>
+    <w:lsdException w:name="Light List Accent 4" w:semiHidden="0" w:uiPriority="61" w:unhideWhenUsed="0"/>
+    <w:lsdException w:name="Light Grid Accent 4" w:semiHidden="0" w:uiPriority="62" w:unhideWhenUsed="0"/>
+    <w:lsdException w:name="Medium Shading 1 Accent 4" w:semiHidden="0" w:uiPriority="63" w:unhideWhenUsed="0"/>
+    <w:lsdException w:name="Medium Shading 2 Accent 4" w:semiHidden="0" w:uiPriority="64" w:unhideWhenUsed="0"/>
+    <w:lsdException w:name="Medium List 1 Accent 4" w:semiHidden="0" w:uiPriority="65" w:unhideWhenUsed="0"/>
+    <w:lsdException w:name="Medium List 2 Accent 4" w:semiHidden="0" w:uiPriority="66" w:unhideWhenUsed="0"/>
+    <w:lsdException w:name="Medium Grid 1 Accent 4" w:semiHidden="0" w:uiPriority="67" w:unhideWhenUsed="0"/>
+    <w:lsdException w:name="Medium Grid 2 Accent 4" w:semiHidden="0" w:uiPriority="68" w:unhideWhenUsed="0"/>
+    <w:lsdException w:name="Medium Grid 3 Accent 4" w:semiHidden="0" w:uiPriority="69" w:unhideWhenUsed="0"/>
+    <w:lsdException w:name="Dark List Accent 4" w:semiHidden="0" w:uiPriority="70" w:unhideWhenUsed="0"/>
+    <w:lsdException w:name="Colorful Shading Accent 4" w:semiHidden="0" w:uiPriority="71" w:unhideWhenUsed="0"/>
+    <w:lsdException w:name="Colorful List Accent 4" w:semiHidden="0" w:uiPriority="72" w:unhideWhenUsed="0"/>
+    <w:lsdException w:name="Colorful Grid Accent 4" w:semiHidden="0" w:uiPriority="73" w:unhideWhenUsed="0"/>
+    <w:lsdException w:name="Light Shading Accent 5" w:semiHidden="0" w:uiPriority="60" w:unhideWhenUsed="0"/>
+    <w:lsdException w:name="Light List Accent 5" w:semiHidden="0" w:uiPriority="61" w:unhideWhenUsed="0"/>
+    <w:lsdException w:name="Light Grid Accent 5" w:semiHidden="0" w:uiPriority="62" w:unhideWhenUsed="0"/>
+    <w:lsdException w:name="Medium Shading 1 Accent 5" w:semiHidden="0" w:uiPriority="63" w:unhideWhenUsed="0"/>
+    <w:lsdException w:name="Medium Shading 2 Accent 5" w:semiHidden="0" w:uiPriority="64" w:unhideWhenUsed="0"/>
+    <w:lsdException w:name="Medium List 1 Accent 5" w:semiHidden="0" w:uiPriority="65" w:unhideWhenUsed="0"/>
+    <w:lsdException w:name="Medium List 2 Accent 5" w:semiHidden="0" w:uiPriority="66" w:unhideWhenUsed="0"/>
+    <w:lsdException w:name="Medium Grid 1 Accent 5" w:semiHidden="0" w:uiPriority="67" w:unhideWhenUsed="0"/>
+    <w:lsdException w:name="Medium Grid 2 Accent 5" w:semiHidden="0" w:uiPriority="68" w:unhideWhenUsed="0"/>
+    <w:lsdException w:name="Medium Grid 3 Accent 5" w:semiHidden="0" w:uiPriority="69" w:unhideWhenUsed="0"/>
+    <w:lsdException w:name="Dark List Accent 5" w:semiHidden="0" w:uiPriority="70" w:unhideWhenUsed="0"/>
+    <w:lsdException w:name="Colorful Shading Accent 5" w:semiHidden="0" w:uiPriority="71" w:unhideWhenUsed="0"/>
+    <w:lsdException w:name="Colorful List Accent 5" w:semiHidden="0" w:uiPriority="72" w:unhideWhenUsed="0"/>
+    <w:lsdException w:name="Colorful Grid Accent 5" w:semiHidden="0" w:uiPriority="73" w:unhideWhenUsed="0"/>
+    <w:lsdException w:name="Light Shading Accent 6" w:semiHidden="0" w:uiPriority="60" w:unhideWhenUsed="0"/>
+    <w:lsdException w:name="Light List Accent 6" w:semiHidden="0" w:uiPriority="61" w:unhideWhenUsed="0"/>
+    <w:lsdException w:name="Light Grid Accent 6" w:semiHidden="0" w:uiPriority="62" w:unhideWhenUsed="0"/>
+    <w:lsdException w:name="Medium Shading 1 Accent 6" w:semiHidden="0" w:uiPriority="63" w:unhideWhenUsed="0"/>
+    <w:lsdException w:name="Medium Shading 2 Accent 6" w:semiHidden="0" w:uiPriority="64" w:unhideWhenUsed="0"/>
+    <w:lsdException w:name="Medium List 1 Accent 6" w:semiHidden="0" w:uiPriority="65" w:unhideWhenUsed="0"/>
+    <w:lsdException w:name="Medium List 2 Accent 6" w:semiHidden="0" w:uiPriority="66" w:unhideWhenUsed="0"/>
+    <w:lsdException w:name="Medium Grid 1 Accent 6" w:semiHidden="0" w:uiPriority="67" w:unhideWhenUsed="0"/>
+    <w:lsdException w:name="Medium Grid 2 Accent 6" w:semiHidden="0" w:uiPriority="68" w:unhideWhenUsed="0"/>
+    <w:lsdException w:name="Medium Grid 3 Accent 6" w:semiHidden="0" w:uiPriority="69" w:unhideWhenUsed="0"/>
+    <w:lsdException w:name="Dark List Accent 6" w:semiHidden="0" w:uiPriority="70" w:unhideWhenUsed="0"/>
+    <w:lsdException w:name="Colorful Shading Accent 6" w:semiHidden="0" w:uiPriority="71" w:unhideWhenUsed="0"/>
+    <w:lsdException w:name="Colorful List Accent 6" w:semiHidden="0" w:uiPriority="72" w:unhideWhenUsed="0"/>
+    <w:lsdException w:name="Colorful Grid Accent 6" w:semiHidden="0" w:uiPriority="73" w:unhideWhenUsed="0"/>
+    <w:lsdException w:name="Subtle Emphasis" w:semiHidden="0" w:uiPriority="19" w:unhideWhenUsed="0" w:qFormat="1"/>
+    <w:lsdException w:name="Intense Emphasis" w:semiHidden="0" w:uiPriority="21" w:unhideWhenUsed="0" w:qFormat="1"/>
+    <w:lsdException w:name="Subtle Reference" w:uiPriority="31" w:unhideWhenUsed="0" w:qFormat="1"/>
+    <w:lsdException w:name="Intense Reference" w:uiPriority="32" w:unhideWhenUsed="0" w:qFormat="1"/>
+    <w:lsdException w:name="Book Title" w:uiPriority="33" w:unhideWhenUsed="0" w:qFormat="1"/>
+    <w:lsdException w:name="Bibliography" w:uiPriority="39"/>
+    <w:lsdException w:name="TOC Heading" w:uiPriority="39" w:qFormat="1"/>
   </w:latentStyles>
   <w:style w:type="paragraph" w:default="1" w:styleId="Normal">
     <w:name w:val="Normal"/>
@@ -5660,10 +5407,17 @@
     <w:tblPr>
       <w:tblStyleRowBandSize w:val="1"/>
       <w:tblStyleColBandSize w:val="1"/>
+      <w:tblInd w:w="0" w:type="dxa"/>
       <w:tblBorders>
         <w:top w:val="single" w:sz="8" w:space="0" w:color="000000" w:themeColor="text1"/>
         <w:bottom w:val="single" w:sz="8" w:space="0" w:color="000000" w:themeColor="text1"/>
       </w:tblBorders>
+      <w:tblCellMar>
+        <w:top w:w="0" w:type="dxa"/>
+        <w:left w:w="108" w:type="dxa"/>
+        <w:bottom w:w="0" w:type="dxa"/>
+        <w:right w:w="108" w:type="dxa"/>
+      </w:tblCellMar>
     </w:tblPr>
     <w:tblStylePr w:type="firstRow">
       <w:pPr>
@@ -5924,7 +5678,7 @@
       <w:jc w:val="center"/>
     </w:pPr>
   </w:style>
-  <w:style w:type="paragraph" w:styleId="Descripcin">
+  <w:style w:type="paragraph" w:styleId="Epgrafe">
     <w:name w:val="caption"/>
     <w:basedOn w:val="Normal"/>
     <w:next w:val="Normal"/>
@@ -5970,7 +5724,7 @@
       <w:szCs w:val="21"/>
     </w:rPr>
   </w:style>
-  <w:style w:type="paragraph" w:styleId="TtuloTDC">
+  <w:style w:type="paragraph" w:styleId="TtulodeTDC">
     <w:name w:val="TOC Heading"/>
     <w:basedOn w:val="Ttulo1"/>
     <w:next w:val="Normal"/>
@@ -6108,6 +5862,7 @@
       <w:jc w:val="center"/>
     </w:pPr>
     <w:tblPr>
+      <w:tblInd w:w="0" w:type="dxa"/>
       <w:tblBorders>
         <w:top w:val="single" w:sz="4" w:space="0" w:color="4A66AC" w:themeColor="accent1"/>
         <w:left w:val="single" w:sz="4" w:space="0" w:color="4A66AC" w:themeColor="accent1"/>
@@ -6116,6 +5871,12 @@
         <w:insideH w:val="single" w:sz="4" w:space="0" w:color="4A66AC" w:themeColor="accent1"/>
         <w:insideV w:val="single" w:sz="4" w:space="0" w:color="4A66AC" w:themeColor="accent1"/>
       </w:tblBorders>
+      <w:tblCellMar>
+        <w:top w:w="0" w:type="dxa"/>
+        <w:left w:w="108" w:type="dxa"/>
+        <w:bottom w:w="0" w:type="dxa"/>
+        <w:right w:w="108" w:type="dxa"/>
+      </w:tblCellMar>
     </w:tblPr>
     <w:tblStylePr w:type="firstRow">
       <w:rPr>
@@ -6151,6 +5912,7 @@
       <w:spacing w:after="0" w:line="240" w:lineRule="auto"/>
     </w:pPr>
     <w:tblPr>
+      <w:tblInd w:w="0" w:type="dxa"/>
       <w:tblBorders>
         <w:top w:val="single" w:sz="4" w:space="0" w:color="auto"/>
         <w:left w:val="single" w:sz="4" w:space="0" w:color="auto"/>
@@ -6159,6 +5921,12 @@
         <w:insideH w:val="single" w:sz="4" w:space="0" w:color="auto"/>
         <w:insideV w:val="single" w:sz="4" w:space="0" w:color="auto"/>
       </w:tblBorders>
+      <w:tblCellMar>
+        <w:top w:w="0" w:type="dxa"/>
+        <w:left w:w="108" w:type="dxa"/>
+        <w:bottom w:w="0" w:type="dxa"/>
+        <w:right w:w="108" w:type="dxa"/>
+      </w:tblCellMar>
     </w:tblPr>
   </w:style>
   <w:style w:type="paragraph" w:styleId="Encabezado">
@@ -6812,6 +6580,7 @@
     <w:tblPr>
       <w:tblStyleRowBandSize w:val="1"/>
       <w:tblStyleColBandSize w:val="1"/>
+      <w:tblInd w:w="0" w:type="dxa"/>
       <w:tblBorders>
         <w:top w:val="single" w:sz="4" w:space="0" w:color="BFBFBF" w:themeColor="background1" w:themeShade="BF"/>
         <w:left w:val="single" w:sz="4" w:space="0" w:color="BFBFBF" w:themeColor="background1" w:themeShade="BF"/>
@@ -6820,6 +6589,1657 @@
         <w:insideH w:val="single" w:sz="4" w:space="0" w:color="BFBFBF" w:themeColor="background1" w:themeShade="BF"/>
         <w:insideV w:val="single" w:sz="4" w:space="0" w:color="BFBFBF" w:themeColor="background1" w:themeShade="BF"/>
       </w:tblBorders>
+      <w:tblCellMar>
+        <w:top w:w="0" w:type="dxa"/>
+        <w:left w:w="108" w:type="dxa"/>
+        <w:bottom w:w="0" w:type="dxa"/>
+        <w:right w:w="108" w:type="dxa"/>
+      </w:tblCellMar>
+    </w:tblPr>
+    <w:tblStylePr w:type="firstRow">
+      <w:rPr>
+        <w:b/>
+        <w:bCs/>
+      </w:rPr>
+    </w:tblStylePr>
+    <w:tblStylePr w:type="lastRow">
+      <w:rPr>
+        <w:b/>
+        <w:bCs/>
+      </w:rPr>
+      <w:tblPr/>
+      <w:tcPr>
+        <w:tcBorders>
+          <w:top w:val="double" w:sz="4" w:space="0" w:color="BFBFBF" w:themeColor="background1" w:themeShade="BF"/>
+        </w:tcBorders>
+      </w:tcPr>
+    </w:tblStylePr>
+    <w:tblStylePr w:type="firstCol">
+      <w:rPr>
+        <w:b/>
+        <w:bCs/>
+      </w:rPr>
+    </w:tblStylePr>
+    <w:tblStylePr w:type="lastCol">
+      <w:rPr>
+        <w:b/>
+        <w:bCs/>
+      </w:rPr>
+    </w:tblStylePr>
+    <w:tblStylePr w:type="band1Vert">
+      <w:tblPr/>
+      <w:tcPr>
+        <w:shd w:val="clear" w:color="auto" w:fill="F2F2F2" w:themeFill="background1" w:themeFillShade="F2"/>
+      </w:tcPr>
+    </w:tblStylePr>
+    <w:tblStylePr w:type="band1Horz">
+      <w:tblPr/>
+      <w:tcPr>
+        <w:shd w:val="clear" w:color="auto" w:fill="F2F2F2" w:themeFill="background1" w:themeFillShade="F2"/>
+      </w:tcPr>
+    </w:tblStylePr>
+  </w:style>
+</w:styles>
+</file>
+
+<file path=word/stylesWithEffects.xml><?xml version="1.0" encoding="utf-8"?>
+<w:styles xmlns:wpc="http://schemas.microsoft.com/office/word/2010/wordprocessingCanvas" xmlns:mc="http://schemas.openxmlformats.org/markup-compatibility/2006" xmlns:o="urn:schemas-microsoft-com:office:office" xmlns:r="http://schemas.openxmlformats.org/officeDocument/2006/relationships" xmlns:m="http://schemas.openxmlformats.org/officeDocument/2006/math" xmlns:v="urn:schemas-microsoft-com:vml" xmlns:wp14="http://schemas.microsoft.com/office/word/2010/wordprocessingDrawing" xmlns:wp="http://schemas.openxmlformats.org/drawingml/2006/wordprocessingDrawing" xmlns:w10="urn:schemas-microsoft-com:office:word" xmlns:w="http://schemas.openxmlformats.org/wordprocessingml/2006/main" xmlns:w14="http://schemas.microsoft.com/office/word/2010/wordml" xmlns:wpg="http://schemas.microsoft.com/office/word/2010/wordprocessingGroup" xmlns:wpi="http://schemas.microsoft.com/office/word/2010/wordprocessingInk" xmlns:wne="http://schemas.microsoft.com/office/word/2006/wordml" xmlns:wps="http://schemas.microsoft.com/office/word/2010/wordprocessingShape" mc:Ignorable="w14 wp14">
+  <w:docDefaults>
+    <w:rPrDefault>
+      <w:rPr>
+        <w:rFonts w:asciiTheme="minorHAnsi" w:eastAsiaTheme="minorEastAsia" w:hAnsiTheme="minorHAnsi" w:cstheme="minorBidi"/>
+        <w:sz w:val="22"/>
+        <w:szCs w:val="22"/>
+        <w:lang w:val="es-ES" w:eastAsia="ja-JP" w:bidi="ar-SA"/>
+      </w:rPr>
+    </w:rPrDefault>
+    <w:pPrDefault>
+      <w:pPr>
+        <w:spacing w:after="160" w:line="259" w:lineRule="auto"/>
+      </w:pPr>
+    </w:pPrDefault>
+  </w:docDefaults>
+  <w:latentStyles w:defLockedState="0" w:defUIPriority="99" w:defSemiHidden="1" w:defUnhideWhenUsed="1" w:defQFormat="0" w:count="267">
+    <w:lsdException w:name="Normal" w:semiHidden="0" w:uiPriority="0" w:unhideWhenUsed="0" w:qFormat="1"/>
+    <w:lsdException w:name="heading 1" w:semiHidden="0" w:uiPriority="9" w:unhideWhenUsed="0" w:qFormat="1"/>
+    <w:lsdException w:name="heading 2" w:uiPriority="9" w:qFormat="1"/>
+    <w:lsdException w:name="heading 3" w:uiPriority="9" w:qFormat="1"/>
+    <w:lsdException w:name="heading 4" w:uiPriority="9" w:qFormat="1"/>
+    <w:lsdException w:name="heading 5" w:uiPriority="9" w:qFormat="1"/>
+    <w:lsdException w:name="heading 6" w:uiPriority="9" w:qFormat="1"/>
+    <w:lsdException w:name="heading 7" w:uiPriority="9" w:qFormat="1"/>
+    <w:lsdException w:name="heading 8" w:uiPriority="9" w:qFormat="1"/>
+    <w:lsdException w:name="heading 9" w:uiPriority="9" w:qFormat="1"/>
+    <w:lsdException w:name="toc 1" w:uiPriority="39"/>
+    <w:lsdException w:name="toc 2" w:uiPriority="39"/>
+    <w:lsdException w:name="toc 3" w:uiPriority="39"/>
+    <w:lsdException w:name="toc 4" w:uiPriority="39"/>
+    <w:lsdException w:name="toc 5" w:uiPriority="39"/>
+    <w:lsdException w:name="toc 6" w:uiPriority="39"/>
+    <w:lsdException w:name="toc 7" w:uiPriority="39"/>
+    <w:lsdException w:name="toc 8" w:uiPriority="39"/>
+    <w:lsdException w:name="toc 9" w:uiPriority="39"/>
+    <w:lsdException w:name="caption" w:uiPriority="35" w:qFormat="1"/>
+    <w:lsdException w:name="List Bullet" w:uiPriority="7"/>
+    <w:lsdException w:name="List Number" w:uiPriority="1"/>
+    <w:lsdException w:name="Title" w:semiHidden="0" w:uiPriority="10" w:unhideWhenUsed="0" w:qFormat="1"/>
+    <w:lsdException w:name="Default Paragraph Font" w:uiPriority="1"/>
+    <w:lsdException w:name="Subtitle" w:semiHidden="0" w:uiPriority="11" w:unhideWhenUsed="0" w:qFormat="1"/>
+    <w:lsdException w:name="Strong" w:semiHidden="0" w:uiPriority="22" w:unhideWhenUsed="0" w:qFormat="1"/>
+    <w:lsdException w:name="Emphasis" w:semiHidden="0" w:uiPriority="20" w:unhideWhenUsed="0" w:qFormat="1"/>
+    <w:lsdException w:name="Table Grid" w:semiHidden="0" w:uiPriority="59" w:unhideWhenUsed="0"/>
+    <w:lsdException w:name="Placeholder Text" w:unhideWhenUsed="0"/>
+    <w:lsdException w:name="No Spacing" w:uiPriority="1" w:qFormat="1"/>
+    <w:lsdException w:name="Light Shading" w:semiHidden="0" w:uiPriority="60" w:unhideWhenUsed="0"/>
+    <w:lsdException w:name="Light List" w:semiHidden="0" w:uiPriority="61" w:unhideWhenUsed="0"/>
+    <w:lsdException w:name="Light Grid" w:semiHidden="0" w:uiPriority="62" w:unhideWhenUsed="0"/>
+    <w:lsdException w:name="Medium Shading 1" w:semiHidden="0" w:uiPriority="63" w:unhideWhenUsed="0"/>
+    <w:lsdException w:name="Medium Shading 2" w:semiHidden="0" w:uiPriority="64" w:unhideWhenUsed="0"/>
+    <w:lsdException w:name="Medium List 1" w:semiHidden="0" w:uiPriority="65" w:unhideWhenUsed="0"/>
+    <w:lsdException w:name="Medium List 2" w:semiHidden="0" w:uiPriority="66" w:unhideWhenUsed="0"/>
+    <w:lsdException w:name="Medium Grid 1" w:semiHidden="0" w:uiPriority="67" w:unhideWhenUsed="0"/>
+    <w:lsdException w:name="Medium Grid 2" w:semiHidden="0" w:uiPriority="68" w:unhideWhenUsed="0"/>
+    <w:lsdException w:name="Medium Grid 3" w:semiHidden="0" w:uiPriority="69" w:unhideWhenUsed="0"/>
+    <w:lsdException w:name="Dark List" w:semiHidden="0" w:uiPriority="70" w:unhideWhenUsed="0"/>
+    <w:lsdException w:name="Colorful Shading" w:semiHidden="0" w:uiPriority="71" w:unhideWhenUsed="0"/>
+    <w:lsdException w:name="Colorful List" w:semiHidden="0" w:uiPriority="72" w:unhideWhenUsed="0"/>
+    <w:lsdException w:name="Colorful Grid" w:semiHidden="0" w:uiPriority="73" w:unhideWhenUsed="0"/>
+    <w:lsdException w:name="Light Shading Accent 1" w:semiHidden="0" w:uiPriority="60" w:unhideWhenUsed="0"/>
+    <w:lsdException w:name="Light List Accent 1" w:semiHidden="0" w:uiPriority="61" w:unhideWhenUsed="0"/>
+    <w:lsdException w:name="Light Grid Accent 1" w:semiHidden="0" w:uiPriority="62" w:unhideWhenUsed="0"/>
+    <w:lsdException w:name="Medium Shading 1 Accent 1" w:semiHidden="0" w:uiPriority="63" w:unhideWhenUsed="0"/>
+    <w:lsdException w:name="Medium Shading 2 Accent 1" w:semiHidden="0" w:uiPriority="64" w:unhideWhenUsed="0"/>
+    <w:lsdException w:name="Medium List 1 Accent 1" w:semiHidden="0" w:uiPriority="65" w:unhideWhenUsed="0"/>
+    <w:lsdException w:name="Revision" w:unhideWhenUsed="0"/>
+    <w:lsdException w:name="List Paragraph" w:semiHidden="0" w:uiPriority="34" w:unhideWhenUsed="0" w:qFormat="1"/>
+    <w:lsdException w:name="Quote" w:semiHidden="0" w:uiPriority="29" w:unhideWhenUsed="0" w:qFormat="1"/>
+    <w:lsdException w:name="Intense Quote" w:semiHidden="0" w:uiPriority="30" w:unhideWhenUsed="0" w:qFormat="1"/>
+    <w:lsdException w:name="Medium List 2 Accent 1" w:semiHidden="0" w:uiPriority="66" w:unhideWhenUsed="0"/>
+    <w:lsdException w:name="Medium Grid 1 Accent 1" w:semiHidden="0" w:uiPriority="67" w:unhideWhenUsed="0"/>
+    <w:lsdException w:name="Medium Grid 2 Accent 1" w:semiHidden="0" w:uiPriority="68" w:unhideWhenUsed="0"/>
+    <w:lsdException w:name="Medium Grid 3 Accent 1" w:semiHidden="0" w:uiPriority="69" w:unhideWhenUsed="0"/>
+    <w:lsdException w:name="Dark List Accent 1" w:semiHidden="0" w:uiPriority="70" w:unhideWhenUsed="0"/>
+    <w:lsdException w:name="Colorful Shading Accent 1" w:semiHidden="0" w:uiPriority="71" w:unhideWhenUsed="0"/>
+    <w:lsdException w:name="Colorful List Accent 1" w:semiHidden="0" w:uiPriority="72" w:unhideWhenUsed="0"/>
+    <w:lsdException w:name="Colorful Grid Accent 1" w:semiHidden="0" w:uiPriority="73" w:unhideWhenUsed="0"/>
+    <w:lsdException w:name="Light Shading Accent 2" w:semiHidden="0" w:uiPriority="60" w:unhideWhenUsed="0"/>
+    <w:lsdException w:name="Light List Accent 2" w:semiHidden="0" w:uiPriority="61" w:unhideWhenUsed="0"/>
+    <w:lsdException w:name="Light Grid Accent 2" w:semiHidden="0" w:uiPriority="62" w:unhideWhenUsed="0"/>
+    <w:lsdException w:name="Medium Shading 1 Accent 2" w:semiHidden="0" w:uiPriority="63" w:unhideWhenUsed="0"/>
+    <w:lsdException w:name="Medium Shading 2 Accent 2" w:semiHidden="0" w:uiPriority="64" w:unhideWhenUsed="0"/>
+    <w:lsdException w:name="Medium List 1 Accent 2" w:semiHidden="0" w:uiPriority="65" w:unhideWhenUsed="0"/>
+    <w:lsdException w:name="Medium List 2 Accent 2" w:semiHidden="0" w:uiPriority="66" w:unhideWhenUsed="0"/>
+    <w:lsdException w:name="Medium Grid 1 Accent 2" w:semiHidden="0" w:uiPriority="67" w:unhideWhenUsed="0"/>
+    <w:lsdException w:name="Medium Grid 2 Accent 2" w:semiHidden="0" w:uiPriority="68" w:unhideWhenUsed="0"/>
+    <w:lsdException w:name="Medium Grid 3 Accent 2" w:semiHidden="0" w:uiPriority="69" w:unhideWhenUsed="0"/>
+    <w:lsdException w:name="Dark List Accent 2" w:semiHidden="0" w:uiPriority="70" w:unhideWhenUsed="0"/>
+    <w:lsdException w:name="Colorful Shading Accent 2" w:semiHidden="0" w:uiPriority="71" w:unhideWhenUsed="0"/>
+    <w:lsdException w:name="Colorful List Accent 2" w:semiHidden="0" w:uiPriority="72" w:unhideWhenUsed="0"/>
+    <w:lsdException w:name="Colorful Grid Accent 2" w:semiHidden="0" w:uiPriority="73" w:unhideWhenUsed="0"/>
+    <w:lsdException w:name="Light Shading Accent 3" w:semiHidden="0" w:uiPriority="60" w:unhideWhenUsed="0"/>
+    <w:lsdException w:name="Light List Accent 3" w:semiHidden="0" w:uiPriority="61" w:unhideWhenUsed="0"/>
+    <w:lsdException w:name="Light Grid Accent 3" w:semiHidden="0" w:uiPriority="62" w:unhideWhenUsed="0"/>
+    <w:lsdException w:name="Medium Shading 1 Accent 3" w:semiHidden="0" w:uiPriority="63" w:unhideWhenUsed="0"/>
+    <w:lsdException w:name="Medium Shading 2 Accent 3" w:semiHidden="0" w:uiPriority="64" w:unhideWhenUsed="0"/>
+    <w:lsdException w:name="Medium List 1 Accent 3" w:semiHidden="0" w:uiPriority="65" w:unhideWhenUsed="0"/>
+    <w:lsdException w:name="Medium List 2 Accent 3" w:semiHidden="0" w:uiPriority="66" w:unhideWhenUsed="0"/>
+    <w:lsdException w:name="Medium Grid 1 Accent 3" w:semiHidden="0" w:uiPriority="67" w:unhideWhenUsed="0"/>
+    <w:lsdException w:name="Medium Grid 2 Accent 3" w:semiHidden="0" w:uiPriority="68" w:unhideWhenUsed="0"/>
+    <w:lsdException w:name="Medium Grid 3 Accent 3" w:semiHidden="0" w:uiPriority="69" w:unhideWhenUsed="0"/>
+    <w:lsdException w:name="Dark List Accent 3" w:semiHidden="0" w:uiPriority="70" w:unhideWhenUsed="0"/>
+    <w:lsdException w:name="Colorful Shading Accent 3" w:semiHidden="0" w:uiPriority="71" w:unhideWhenUsed="0"/>
+    <w:lsdException w:name="Colorful List Accent 3" w:semiHidden="0" w:uiPriority="72" w:unhideWhenUsed="0"/>
+    <w:lsdException w:name="Colorful Grid Accent 3" w:semiHidden="0" w:uiPriority="73" w:unhideWhenUsed="0"/>
+    <w:lsdException w:name="Light Shading Accent 4" w:semiHidden="0" w:uiPriority="60" w:unhideWhenUsed="0"/>
+    <w:lsdException w:name="Light List Accent 4" w:semiHidden="0" w:uiPriority="61" w:unhideWhenUsed="0"/>
+    <w:lsdException w:name="Light Grid Accent 4" w:semiHidden="0" w:uiPriority="62" w:unhideWhenUsed="0"/>
+    <w:lsdException w:name="Medium Shading 1 Accent 4" w:semiHidden="0" w:uiPriority="63" w:unhideWhenUsed="0"/>
+    <w:lsdException w:name="Medium Shading 2 Accent 4" w:semiHidden="0" w:uiPriority="64" w:unhideWhenUsed="0"/>
+    <w:lsdException w:name="Medium List 1 Accent 4" w:semiHidden="0" w:uiPriority="65" w:unhideWhenUsed="0"/>
+    <w:lsdException w:name="Medium List 2 Accent 4" w:semiHidden="0" w:uiPriority="66" w:unhideWhenUsed="0"/>
+    <w:lsdException w:name="Medium Grid 1 Accent 4" w:semiHidden="0" w:uiPriority="67" w:unhideWhenUsed="0"/>
+    <w:lsdException w:name="Medium Grid 2 Accent 4" w:semiHidden="0" w:uiPriority="68" w:unhideWhenUsed="0"/>
+    <w:lsdException w:name="Medium Grid 3 Accent 4" w:semiHidden="0" w:uiPriority="69" w:unhideWhenUsed="0"/>
+    <w:lsdException w:name="Dark List Accent 4" w:semiHidden="0" w:uiPriority="70" w:unhideWhenUsed="0"/>
+    <w:lsdException w:name="Colorful Shading Accent 4" w:semiHidden="0" w:uiPriority="71" w:unhideWhenUsed="0"/>
+    <w:lsdException w:name="Colorful List Accent 4" w:semiHidden="0" w:uiPriority="72" w:unhideWhenUsed="0"/>
+    <w:lsdException w:name="Colorful Grid Accent 4" w:semiHidden="0" w:uiPriority="73" w:unhideWhenUsed="0"/>
+    <w:lsdException w:name="Light Shading Accent 5" w:semiHidden="0" w:uiPriority="60" w:unhideWhenUsed="0"/>
+    <w:lsdException w:name="Light List Accent 5" w:semiHidden="0" w:uiPriority="61" w:unhideWhenUsed="0"/>
+    <w:lsdException w:name="Light Grid Accent 5" w:semiHidden="0" w:uiPriority="62" w:unhideWhenUsed="0"/>
+    <w:lsdException w:name="Medium Shading 1 Accent 5" w:semiHidden="0" w:uiPriority="63" w:unhideWhenUsed="0"/>
+    <w:lsdException w:name="Medium Shading 2 Accent 5" w:semiHidden="0" w:uiPriority="64" w:unhideWhenUsed="0"/>
+    <w:lsdException w:name="Medium List 1 Accent 5" w:semiHidden="0" w:uiPriority="65" w:unhideWhenUsed="0"/>
+    <w:lsdException w:name="Medium List 2 Accent 5" w:semiHidden="0" w:uiPriority="66" w:unhideWhenUsed="0"/>
+    <w:lsdException w:name="Medium Grid 1 Accent 5" w:semiHidden="0" w:uiPriority="67" w:unhideWhenUsed="0"/>
+    <w:lsdException w:name="Medium Grid 2 Accent 5" w:semiHidden="0" w:uiPriority="68" w:unhideWhenUsed="0"/>
+    <w:lsdException w:name="Medium Grid 3 Accent 5" w:semiHidden="0" w:uiPriority="69" w:unhideWhenUsed="0"/>
+    <w:lsdException w:name="Dark List Accent 5" w:semiHidden="0" w:uiPriority="70" w:unhideWhenUsed="0"/>
+    <w:lsdException w:name="Colorful Shading Accent 5" w:semiHidden="0" w:uiPriority="71" w:unhideWhenUsed="0"/>
+    <w:lsdException w:name="Colorful List Accent 5" w:semiHidden="0" w:uiPriority="72" w:unhideWhenUsed="0"/>
+    <w:lsdException w:name="Colorful Grid Accent 5" w:semiHidden="0" w:uiPriority="73" w:unhideWhenUsed="0"/>
+    <w:lsdException w:name="Light Shading Accent 6" w:semiHidden="0" w:uiPriority="60" w:unhideWhenUsed="0"/>
+    <w:lsdException w:name="Light List Accent 6" w:semiHidden="0" w:uiPriority="61" w:unhideWhenUsed="0"/>
+    <w:lsdException w:name="Light Grid Accent 6" w:semiHidden="0" w:uiPriority="62" w:unhideWhenUsed="0"/>
+    <w:lsdException w:name="Medium Shading 1 Accent 6" w:semiHidden="0" w:uiPriority="63" w:unhideWhenUsed="0"/>
+    <w:lsdException w:name="Medium Shading 2 Accent 6" w:semiHidden="0" w:uiPriority="64" w:unhideWhenUsed="0"/>
+    <w:lsdException w:name="Medium List 1 Accent 6" w:semiHidden="0" w:uiPriority="65" w:unhideWhenUsed="0"/>
+    <w:lsdException w:name="Medium List 2 Accent 6" w:semiHidden="0" w:uiPriority="66" w:unhideWhenUsed="0"/>
+    <w:lsdException w:name="Medium Grid 1 Accent 6" w:semiHidden="0" w:uiPriority="67" w:unhideWhenUsed="0"/>
+    <w:lsdException w:name="Medium Grid 2 Accent 6" w:semiHidden="0" w:uiPriority="68" w:unhideWhenUsed="0"/>
+    <w:lsdException w:name="Medium Grid 3 Accent 6" w:semiHidden="0" w:uiPriority="69" w:unhideWhenUsed="0"/>
+    <w:lsdException w:name="Dark List Accent 6" w:semiHidden="0" w:uiPriority="70" w:unhideWhenUsed="0"/>
+    <w:lsdException w:name="Colorful Shading Accent 6" w:semiHidden="0" w:uiPriority="71" w:unhideWhenUsed="0"/>
+    <w:lsdException w:name="Colorful List Accent 6" w:semiHidden="0" w:uiPriority="72" w:unhideWhenUsed="0"/>
+    <w:lsdException w:name="Colorful Grid Accent 6" w:semiHidden="0" w:uiPriority="73" w:unhideWhenUsed="0"/>
+    <w:lsdException w:name="Subtle Emphasis" w:semiHidden="0" w:uiPriority="19" w:unhideWhenUsed="0" w:qFormat="1"/>
+    <w:lsdException w:name="Intense Emphasis" w:semiHidden="0" w:uiPriority="21" w:unhideWhenUsed="0" w:qFormat="1"/>
+    <w:lsdException w:name="Subtle Reference" w:uiPriority="31" w:unhideWhenUsed="0" w:qFormat="1"/>
+    <w:lsdException w:name="Intense Reference" w:uiPriority="32" w:unhideWhenUsed="0" w:qFormat="1"/>
+    <w:lsdException w:name="Book Title" w:uiPriority="33" w:unhideWhenUsed="0" w:qFormat="1"/>
+    <w:lsdException w:name="Bibliography" w:uiPriority="39"/>
+    <w:lsdException w:name="TOC Heading" w:uiPriority="39" w:qFormat="1"/>
+  </w:latentStyles>
+  <w:style w:type="paragraph" w:default="1" w:styleId="Normal">
+    <w:name w:val="Normal"/>
+    <w:qFormat/>
+    <w:rsid w:val="0041406A"/>
+  </w:style>
+  <w:style w:type="paragraph" w:styleId="Ttulo1">
+    <w:name w:val="heading 1"/>
+    <w:basedOn w:val="Normal"/>
+    <w:next w:val="Normal"/>
+    <w:link w:val="Ttulo1Car"/>
+    <w:uiPriority w:val="9"/>
+    <w:qFormat/>
+    <w:rsid w:val="0041406A"/>
+    <w:pPr>
+      <w:keepNext/>
+      <w:keepLines/>
+      <w:spacing w:before="320" w:after="0" w:line="240" w:lineRule="auto"/>
+      <w:outlineLvl w:val="0"/>
+    </w:pPr>
+    <w:rPr>
+      <w:rFonts w:asciiTheme="majorHAnsi" w:eastAsiaTheme="majorEastAsia" w:hAnsiTheme="majorHAnsi" w:cstheme="majorBidi"/>
+      <w:color w:val="374C80" w:themeColor="accent1" w:themeShade="BF"/>
+      <w:sz w:val="30"/>
+      <w:szCs w:val="30"/>
+    </w:rPr>
+  </w:style>
+  <w:style w:type="paragraph" w:styleId="Ttulo2">
+    <w:name w:val="heading 2"/>
+    <w:basedOn w:val="Normal"/>
+    <w:next w:val="Normal"/>
+    <w:link w:val="Ttulo2Car"/>
+    <w:uiPriority w:val="9"/>
+    <w:unhideWhenUsed/>
+    <w:qFormat/>
+    <w:rsid w:val="0041406A"/>
+    <w:pPr>
+      <w:keepNext/>
+      <w:keepLines/>
+      <w:spacing w:before="40" w:after="0" w:line="240" w:lineRule="auto"/>
+      <w:outlineLvl w:val="1"/>
+    </w:pPr>
+    <w:rPr>
+      <w:rFonts w:asciiTheme="majorHAnsi" w:eastAsiaTheme="majorEastAsia" w:hAnsiTheme="majorHAnsi" w:cstheme="majorBidi"/>
+      <w:color w:val="3476B1" w:themeColor="accent2" w:themeShade="BF"/>
+      <w:sz w:val="28"/>
+      <w:szCs w:val="28"/>
+    </w:rPr>
+  </w:style>
+  <w:style w:type="paragraph" w:styleId="Ttulo3">
+    <w:name w:val="heading 3"/>
+    <w:basedOn w:val="Normal"/>
+    <w:next w:val="Normal"/>
+    <w:link w:val="Ttulo3Car"/>
+    <w:uiPriority w:val="9"/>
+    <w:semiHidden/>
+    <w:unhideWhenUsed/>
+    <w:qFormat/>
+    <w:rsid w:val="0041406A"/>
+    <w:pPr>
+      <w:keepNext/>
+      <w:keepLines/>
+      <w:spacing w:before="40" w:after="0" w:line="240" w:lineRule="auto"/>
+      <w:outlineLvl w:val="2"/>
+    </w:pPr>
+    <w:rPr>
+      <w:rFonts w:asciiTheme="majorHAnsi" w:eastAsiaTheme="majorEastAsia" w:hAnsiTheme="majorHAnsi" w:cstheme="majorBidi"/>
+      <w:color w:val="77697A" w:themeColor="accent6" w:themeShade="BF"/>
+      <w:sz w:val="26"/>
+      <w:szCs w:val="26"/>
+    </w:rPr>
+  </w:style>
+  <w:style w:type="paragraph" w:styleId="Ttulo4">
+    <w:name w:val="heading 4"/>
+    <w:basedOn w:val="Normal"/>
+    <w:next w:val="Normal"/>
+    <w:link w:val="Ttulo4Car"/>
+    <w:uiPriority w:val="9"/>
+    <w:semiHidden/>
+    <w:unhideWhenUsed/>
+    <w:qFormat/>
+    <w:rsid w:val="0041406A"/>
+    <w:pPr>
+      <w:keepNext/>
+      <w:keepLines/>
+      <w:spacing w:before="40" w:after="0"/>
+      <w:outlineLvl w:val="3"/>
+    </w:pPr>
+    <w:rPr>
+      <w:rFonts w:asciiTheme="majorHAnsi" w:eastAsiaTheme="majorEastAsia" w:hAnsiTheme="majorHAnsi" w:cstheme="majorBidi"/>
+      <w:i/>
+      <w:iCs/>
+      <w:color w:val="417A84" w:themeColor="accent5" w:themeShade="BF"/>
+      <w:sz w:val="25"/>
+      <w:szCs w:val="25"/>
+    </w:rPr>
+  </w:style>
+  <w:style w:type="paragraph" w:styleId="Ttulo5">
+    <w:name w:val="heading 5"/>
+    <w:basedOn w:val="Normal"/>
+    <w:next w:val="Normal"/>
+    <w:link w:val="Ttulo5Car"/>
+    <w:uiPriority w:val="9"/>
+    <w:semiHidden/>
+    <w:unhideWhenUsed/>
+    <w:qFormat/>
+    <w:rsid w:val="0041406A"/>
+    <w:pPr>
+      <w:keepNext/>
+      <w:keepLines/>
+      <w:spacing w:before="40" w:after="0"/>
+      <w:outlineLvl w:val="4"/>
+    </w:pPr>
+    <w:rPr>
+      <w:rFonts w:asciiTheme="majorHAnsi" w:eastAsiaTheme="majorEastAsia" w:hAnsiTheme="majorHAnsi" w:cstheme="majorBidi"/>
+      <w:i/>
+      <w:iCs/>
+      <w:color w:val="234F77" w:themeColor="accent2" w:themeShade="80"/>
+      <w:sz w:val="24"/>
+      <w:szCs w:val="24"/>
+    </w:rPr>
+  </w:style>
+  <w:style w:type="paragraph" w:styleId="Ttulo6">
+    <w:name w:val="heading 6"/>
+    <w:basedOn w:val="Normal"/>
+    <w:next w:val="Normal"/>
+    <w:link w:val="Ttulo6Car"/>
+    <w:uiPriority w:val="9"/>
+    <w:semiHidden/>
+    <w:unhideWhenUsed/>
+    <w:qFormat/>
+    <w:rsid w:val="0041406A"/>
+    <w:pPr>
+      <w:keepNext/>
+      <w:keepLines/>
+      <w:spacing w:before="40" w:after="0"/>
+      <w:outlineLvl w:val="5"/>
+    </w:pPr>
+    <w:rPr>
+      <w:rFonts w:asciiTheme="majorHAnsi" w:eastAsiaTheme="majorEastAsia" w:hAnsiTheme="majorHAnsi" w:cstheme="majorBidi"/>
+      <w:i/>
+      <w:iCs/>
+      <w:color w:val="4F4652" w:themeColor="accent6" w:themeShade="80"/>
+      <w:sz w:val="23"/>
+      <w:szCs w:val="23"/>
+    </w:rPr>
+  </w:style>
+  <w:style w:type="paragraph" w:styleId="Ttulo7">
+    <w:name w:val="heading 7"/>
+    <w:basedOn w:val="Normal"/>
+    <w:next w:val="Normal"/>
+    <w:link w:val="Ttulo7Car"/>
+    <w:uiPriority w:val="9"/>
+    <w:semiHidden/>
+    <w:unhideWhenUsed/>
+    <w:qFormat/>
+    <w:rsid w:val="0041406A"/>
+    <w:pPr>
+      <w:keepNext/>
+      <w:keepLines/>
+      <w:spacing w:before="40" w:after="0"/>
+      <w:outlineLvl w:val="6"/>
+    </w:pPr>
+    <w:rPr>
+      <w:rFonts w:asciiTheme="majorHAnsi" w:eastAsiaTheme="majorEastAsia" w:hAnsiTheme="majorHAnsi" w:cstheme="majorBidi"/>
+      <w:color w:val="253356" w:themeColor="accent1" w:themeShade="80"/>
+    </w:rPr>
+  </w:style>
+  <w:style w:type="paragraph" w:styleId="Ttulo8">
+    <w:name w:val="heading 8"/>
+    <w:basedOn w:val="Normal"/>
+    <w:next w:val="Normal"/>
+    <w:link w:val="Ttulo8Car"/>
+    <w:uiPriority w:val="9"/>
+    <w:semiHidden/>
+    <w:unhideWhenUsed/>
+    <w:qFormat/>
+    <w:rsid w:val="0041406A"/>
+    <w:pPr>
+      <w:keepNext/>
+      <w:keepLines/>
+      <w:spacing w:before="40" w:after="0"/>
+      <w:outlineLvl w:val="7"/>
+    </w:pPr>
+    <w:rPr>
+      <w:rFonts w:asciiTheme="majorHAnsi" w:eastAsiaTheme="majorEastAsia" w:hAnsiTheme="majorHAnsi" w:cstheme="majorBidi"/>
+      <w:color w:val="234F77" w:themeColor="accent2" w:themeShade="80"/>
+      <w:sz w:val="21"/>
+      <w:szCs w:val="21"/>
+    </w:rPr>
+  </w:style>
+  <w:style w:type="paragraph" w:styleId="Ttulo9">
+    <w:name w:val="heading 9"/>
+    <w:basedOn w:val="Normal"/>
+    <w:next w:val="Normal"/>
+    <w:link w:val="Ttulo9Car"/>
+    <w:uiPriority w:val="9"/>
+    <w:semiHidden/>
+    <w:unhideWhenUsed/>
+    <w:qFormat/>
+    <w:rsid w:val="0041406A"/>
+    <w:pPr>
+      <w:keepNext/>
+      <w:keepLines/>
+      <w:spacing w:before="40" w:after="0"/>
+      <w:outlineLvl w:val="8"/>
+    </w:pPr>
+    <w:rPr>
+      <w:rFonts w:asciiTheme="majorHAnsi" w:eastAsiaTheme="majorEastAsia" w:hAnsiTheme="majorHAnsi" w:cstheme="majorBidi"/>
+      <w:color w:val="4F4652" w:themeColor="accent6" w:themeShade="80"/>
+    </w:rPr>
+  </w:style>
+  <w:style w:type="character" w:default="1" w:styleId="Fuentedeprrafopredeter">
+    <w:name w:val="Default Paragraph Font"/>
+    <w:uiPriority w:val="1"/>
+    <w:semiHidden/>
+    <w:unhideWhenUsed/>
+  </w:style>
+  <w:style w:type="table" w:default="1" w:styleId="Tablanormal">
+    <w:name w:val="Normal Table"/>
+    <w:uiPriority w:val="99"/>
+    <w:semiHidden/>
+    <w:unhideWhenUsed/>
+    <w:tblPr>
+      <w:tblInd w:w="0" w:type="dxa"/>
+      <w:tblCellMar>
+        <w:top w:w="0" w:type="dxa"/>
+        <w:left w:w="108" w:type="dxa"/>
+        <w:bottom w:w="0" w:type="dxa"/>
+        <w:right w:w="108" w:type="dxa"/>
+      </w:tblCellMar>
+    </w:tblPr>
+  </w:style>
+  <w:style w:type="numbering" w:default="1" w:styleId="Sinlista">
+    <w:name w:val="No List"/>
+    <w:uiPriority w:val="99"/>
+    <w:semiHidden/>
+    <w:unhideWhenUsed/>
+  </w:style>
+  <w:style w:type="table" w:styleId="Sombreadoclaro">
+    <w:name w:val="Light Shading"/>
+    <w:basedOn w:val="Tablanormal"/>
+    <w:uiPriority w:val="60"/>
+    <w:pPr>
+      <w:spacing w:before="40" w:after="40" w:line="240" w:lineRule="auto"/>
+    </w:pPr>
+    <w:rPr>
+      <w:rFonts w:asciiTheme="majorHAnsi" w:eastAsiaTheme="majorEastAsia" w:hAnsiTheme="majorHAnsi" w:cstheme="majorBidi"/>
+      <w:color w:val="000000" w:themeColor="text1"/>
+    </w:rPr>
+    <w:tblPr>
+      <w:tblStyleRowBandSize w:val="1"/>
+      <w:tblStyleColBandSize w:val="1"/>
+      <w:tblInd w:w="0" w:type="dxa"/>
+      <w:tblBorders>
+        <w:top w:val="single" w:sz="8" w:space="0" w:color="000000" w:themeColor="text1"/>
+        <w:bottom w:val="single" w:sz="8" w:space="0" w:color="000000" w:themeColor="text1"/>
+      </w:tblBorders>
+      <w:tblCellMar>
+        <w:top w:w="0" w:type="dxa"/>
+        <w:left w:w="108" w:type="dxa"/>
+        <w:bottom w:w="0" w:type="dxa"/>
+        <w:right w:w="108" w:type="dxa"/>
+      </w:tblCellMar>
+    </w:tblPr>
+    <w:tblStylePr w:type="firstRow">
+      <w:pPr>
+        <w:spacing w:before="0" w:after="0" w:line="240" w:lineRule="auto"/>
+      </w:pPr>
+      <w:rPr>
+        <w:b w:val="0"/>
+        <w:bCs/>
+        <w:caps/>
+        <w:smallCaps w:val="0"/>
+        <w:color w:val="000000" w:themeColor="text1"/>
+        <w:spacing w:val="20"/>
+      </w:rPr>
+      <w:tblPr/>
+      <w:tcPr>
+        <w:tcBorders>
+          <w:top w:val="single" w:sz="8" w:space="0" w:color="000000" w:themeColor="text1"/>
+          <w:left w:val="nil"/>
+          <w:bottom w:val="single" w:sz="8" w:space="0" w:color="000000" w:themeColor="text1"/>
+          <w:right w:val="nil"/>
+          <w:insideH w:val="nil"/>
+          <w:insideV w:val="nil"/>
+        </w:tcBorders>
+        <w:vAlign w:val="bottom"/>
+      </w:tcPr>
+    </w:tblStylePr>
+    <w:tblStylePr w:type="lastRow">
+      <w:pPr>
+        <w:spacing w:before="0" w:after="0" w:line="240" w:lineRule="auto"/>
+      </w:pPr>
+      <w:rPr>
+        <w:b/>
+        <w:bCs/>
+      </w:rPr>
+      <w:tblPr/>
+      <w:tcPr>
+        <w:tcBorders>
+          <w:top w:val="single" w:sz="8" w:space="0" w:color="000000" w:themeColor="text1"/>
+          <w:left w:val="nil"/>
+          <w:bottom w:val="single" w:sz="8" w:space="0" w:color="000000" w:themeColor="text1"/>
+          <w:right w:val="nil"/>
+          <w:insideH w:val="nil"/>
+          <w:insideV w:val="nil"/>
+        </w:tcBorders>
+      </w:tcPr>
+    </w:tblStylePr>
+    <w:tblStylePr w:type="firstCol">
+      <w:rPr>
+        <w:b/>
+        <w:bCs/>
+      </w:rPr>
+    </w:tblStylePr>
+    <w:tblStylePr w:type="lastCol">
+      <w:rPr>
+        <w:b/>
+        <w:bCs/>
+      </w:rPr>
+    </w:tblStylePr>
+    <w:tblStylePr w:type="band1Vert">
+      <w:tblPr/>
+      <w:tcPr>
+        <w:tcBorders>
+          <w:left w:val="nil"/>
+          <w:right w:val="nil"/>
+          <w:insideH w:val="nil"/>
+          <w:insideV w:val="nil"/>
+        </w:tcBorders>
+        <w:shd w:val="clear" w:color="auto" w:fill="C0C0C0" w:themeFill="text1" w:themeFillTint="3F"/>
+      </w:tcPr>
+    </w:tblStylePr>
+    <w:tblStylePr w:type="band1Horz">
+      <w:tblPr/>
+      <w:tcPr>
+        <w:tcBorders>
+          <w:left w:val="nil"/>
+          <w:right w:val="nil"/>
+          <w:insideH w:val="nil"/>
+          <w:insideV w:val="nil"/>
+        </w:tcBorders>
+        <w:shd w:val="clear" w:color="auto" w:fill="C0C0C0" w:themeFill="text1" w:themeFillTint="3F"/>
+      </w:tcPr>
+    </w:tblStylePr>
+  </w:style>
+  <w:style w:type="paragraph" w:customStyle="1" w:styleId="Informacindecontacto">
+    <w:name w:val="Información de contacto"/>
+    <w:basedOn w:val="Normal"/>
+    <w:uiPriority w:val="4"/>
+    <w:pPr>
+      <w:spacing w:before="360" w:after="0"/>
+      <w:contextualSpacing/>
+      <w:jc w:val="center"/>
+    </w:pPr>
+  </w:style>
+  <w:style w:type="character" w:customStyle="1" w:styleId="Ttulo1Car">
+    <w:name w:val="Título 1 Car"/>
+    <w:basedOn w:val="Fuentedeprrafopredeter"/>
+    <w:link w:val="Ttulo1"/>
+    <w:uiPriority w:val="9"/>
+    <w:rsid w:val="0041406A"/>
+    <w:rPr>
+      <w:rFonts w:asciiTheme="majorHAnsi" w:eastAsiaTheme="majorEastAsia" w:hAnsiTheme="majorHAnsi" w:cstheme="majorBidi"/>
+      <w:color w:val="374C80" w:themeColor="accent1" w:themeShade="BF"/>
+      <w:sz w:val="30"/>
+      <w:szCs w:val="30"/>
+    </w:rPr>
+  </w:style>
+  <w:style w:type="character" w:customStyle="1" w:styleId="Ttulo2Car">
+    <w:name w:val="Título 2 Car"/>
+    <w:basedOn w:val="Fuentedeprrafopredeter"/>
+    <w:link w:val="Ttulo2"/>
+    <w:uiPriority w:val="9"/>
+    <w:rsid w:val="0041406A"/>
+    <w:rPr>
+      <w:rFonts w:asciiTheme="majorHAnsi" w:eastAsiaTheme="majorEastAsia" w:hAnsiTheme="majorHAnsi" w:cstheme="majorBidi"/>
+      <w:color w:val="3476B1" w:themeColor="accent2" w:themeShade="BF"/>
+      <w:sz w:val="28"/>
+      <w:szCs w:val="28"/>
+    </w:rPr>
+  </w:style>
+  <w:style w:type="character" w:customStyle="1" w:styleId="Ttulo3Car">
+    <w:name w:val="Título 3 Car"/>
+    <w:basedOn w:val="Fuentedeprrafopredeter"/>
+    <w:link w:val="Ttulo3"/>
+    <w:uiPriority w:val="9"/>
+    <w:semiHidden/>
+    <w:rsid w:val="0041406A"/>
+    <w:rPr>
+      <w:rFonts w:asciiTheme="majorHAnsi" w:eastAsiaTheme="majorEastAsia" w:hAnsiTheme="majorHAnsi" w:cstheme="majorBidi"/>
+      <w:color w:val="77697A" w:themeColor="accent6" w:themeShade="BF"/>
+      <w:sz w:val="26"/>
+      <w:szCs w:val="26"/>
+    </w:rPr>
+  </w:style>
+  <w:style w:type="character" w:customStyle="1" w:styleId="Ttulo5Car">
+    <w:name w:val="Título 5 Car"/>
+    <w:basedOn w:val="Fuentedeprrafopredeter"/>
+    <w:link w:val="Ttulo5"/>
+    <w:uiPriority w:val="9"/>
+    <w:semiHidden/>
+    <w:rsid w:val="0041406A"/>
+    <w:rPr>
+      <w:rFonts w:asciiTheme="majorHAnsi" w:eastAsiaTheme="majorEastAsia" w:hAnsiTheme="majorHAnsi" w:cstheme="majorBidi"/>
+      <w:i/>
+      <w:iCs/>
+      <w:color w:val="234F77" w:themeColor="accent2" w:themeShade="80"/>
+      <w:sz w:val="24"/>
+      <w:szCs w:val="24"/>
+    </w:rPr>
+  </w:style>
+  <w:style w:type="character" w:customStyle="1" w:styleId="Ttulo6Car">
+    <w:name w:val="Título 6 Car"/>
+    <w:basedOn w:val="Fuentedeprrafopredeter"/>
+    <w:link w:val="Ttulo6"/>
+    <w:uiPriority w:val="9"/>
+    <w:semiHidden/>
+    <w:rsid w:val="0041406A"/>
+    <w:rPr>
+      <w:rFonts w:asciiTheme="majorHAnsi" w:eastAsiaTheme="majorEastAsia" w:hAnsiTheme="majorHAnsi" w:cstheme="majorBidi"/>
+      <w:i/>
+      <w:iCs/>
+      <w:color w:val="4F4652" w:themeColor="accent6" w:themeShade="80"/>
+      <w:sz w:val="23"/>
+      <w:szCs w:val="23"/>
+    </w:rPr>
+  </w:style>
+  <w:style w:type="paragraph" w:styleId="Listaconvietas">
+    <w:name w:val="List Bullet"/>
+    <w:basedOn w:val="Normal"/>
+    <w:uiPriority w:val="7"/>
+    <w:unhideWhenUsed/>
+    <w:pPr>
+      <w:numPr>
+        <w:numId w:val="5"/>
+      </w:numPr>
+    </w:pPr>
+  </w:style>
+  <w:style w:type="paragraph" w:styleId="Listaconnmeros">
+    <w:name w:val="List Number"/>
+    <w:basedOn w:val="Normal"/>
+    <w:uiPriority w:val="5"/>
+    <w:unhideWhenUsed/>
+    <w:pPr>
+      <w:numPr>
+        <w:numId w:val="6"/>
+      </w:numPr>
+      <w:contextualSpacing/>
+    </w:pPr>
+  </w:style>
+  <w:style w:type="paragraph" w:styleId="Ttulo">
+    <w:name w:val="Title"/>
+    <w:basedOn w:val="Normal"/>
+    <w:next w:val="Normal"/>
+    <w:link w:val="TtuloCar"/>
+    <w:uiPriority w:val="10"/>
+    <w:qFormat/>
+    <w:rsid w:val="0041406A"/>
+    <w:pPr>
+      <w:spacing w:after="0" w:line="240" w:lineRule="auto"/>
+      <w:contextualSpacing/>
+    </w:pPr>
+    <w:rPr>
+      <w:rFonts w:asciiTheme="majorHAnsi" w:eastAsiaTheme="majorEastAsia" w:hAnsiTheme="majorHAnsi" w:cstheme="majorBidi"/>
+      <w:color w:val="374C80" w:themeColor="accent1" w:themeShade="BF"/>
+      <w:spacing w:val="-10"/>
+      <w:sz w:val="52"/>
+      <w:szCs w:val="52"/>
+    </w:rPr>
+  </w:style>
+  <w:style w:type="character" w:customStyle="1" w:styleId="TtuloCar">
+    <w:name w:val="Título Car"/>
+    <w:basedOn w:val="Fuentedeprrafopredeter"/>
+    <w:link w:val="Ttulo"/>
+    <w:uiPriority w:val="10"/>
+    <w:rsid w:val="0041406A"/>
+    <w:rPr>
+      <w:rFonts w:asciiTheme="majorHAnsi" w:eastAsiaTheme="majorEastAsia" w:hAnsiTheme="majorHAnsi" w:cstheme="majorBidi"/>
+      <w:color w:val="374C80" w:themeColor="accent1" w:themeShade="BF"/>
+      <w:spacing w:val="-10"/>
+      <w:sz w:val="52"/>
+      <w:szCs w:val="52"/>
+    </w:rPr>
+  </w:style>
+  <w:style w:type="paragraph" w:styleId="Subttulo">
+    <w:name w:val="Subtitle"/>
+    <w:basedOn w:val="Normal"/>
+    <w:next w:val="Normal"/>
+    <w:link w:val="SubttuloCar"/>
+    <w:uiPriority w:val="11"/>
+    <w:qFormat/>
+    <w:rsid w:val="0041406A"/>
+    <w:pPr>
+      <w:numPr>
+        <w:ilvl w:val="1"/>
+      </w:numPr>
+      <w:spacing w:line="240" w:lineRule="auto"/>
+    </w:pPr>
+    <w:rPr>
+      <w:rFonts w:asciiTheme="majorHAnsi" w:eastAsiaTheme="majorEastAsia" w:hAnsiTheme="majorHAnsi" w:cstheme="majorBidi"/>
+    </w:rPr>
+  </w:style>
+  <w:style w:type="character" w:customStyle="1" w:styleId="SubttuloCar">
+    <w:name w:val="Subtítulo Car"/>
+    <w:basedOn w:val="Fuentedeprrafopredeter"/>
+    <w:link w:val="Subttulo"/>
+    <w:uiPriority w:val="11"/>
+    <w:rsid w:val="0041406A"/>
+    <w:rPr>
+      <w:rFonts w:asciiTheme="majorHAnsi" w:eastAsiaTheme="majorEastAsia" w:hAnsiTheme="majorHAnsi" w:cstheme="majorBidi"/>
+    </w:rPr>
+  </w:style>
+  <w:style w:type="paragraph" w:customStyle="1" w:styleId="Foto">
+    <w:name w:val="Foto"/>
+    <w:basedOn w:val="Normal"/>
+    <w:uiPriority w:val="1"/>
+    <w:rsid w:val="00D5413C"/>
+    <w:pPr>
+      <w:spacing w:before="2400" w:after="400"/>
+      <w:jc w:val="center"/>
+    </w:pPr>
+  </w:style>
+  <w:style w:type="paragraph" w:styleId="Epgrafe">
+    <w:name w:val="caption"/>
+    <w:basedOn w:val="Normal"/>
+    <w:next w:val="Normal"/>
+    <w:uiPriority w:val="35"/>
+    <w:semiHidden/>
+    <w:unhideWhenUsed/>
+    <w:qFormat/>
+    <w:rsid w:val="0041406A"/>
+    <w:pPr>
+      <w:spacing w:line="240" w:lineRule="auto"/>
+    </w:pPr>
+    <w:rPr>
+      <w:b/>
+      <w:bCs/>
+      <w:smallCaps/>
+      <w:color w:val="4A66AC" w:themeColor="accent1"/>
+      <w:spacing w:val="6"/>
+    </w:rPr>
+  </w:style>
+  <w:style w:type="character" w:customStyle="1" w:styleId="Ttulo9Car">
+    <w:name w:val="Título 9 Car"/>
+    <w:basedOn w:val="Fuentedeprrafopredeter"/>
+    <w:link w:val="Ttulo9"/>
+    <w:uiPriority w:val="9"/>
+    <w:semiHidden/>
+    <w:rsid w:val="0041406A"/>
+    <w:rPr>
+      <w:rFonts w:asciiTheme="majorHAnsi" w:eastAsiaTheme="majorEastAsia" w:hAnsiTheme="majorHAnsi" w:cstheme="majorBidi"/>
+      <w:color w:val="4F4652" w:themeColor="accent6" w:themeShade="80"/>
+    </w:rPr>
+  </w:style>
+  <w:style w:type="character" w:customStyle="1" w:styleId="Ttulo8Car">
+    <w:name w:val="Título 8 Car"/>
+    <w:basedOn w:val="Fuentedeprrafopredeter"/>
+    <w:link w:val="Ttulo8"/>
+    <w:uiPriority w:val="9"/>
+    <w:semiHidden/>
+    <w:rsid w:val="0041406A"/>
+    <w:rPr>
+      <w:rFonts w:asciiTheme="majorHAnsi" w:eastAsiaTheme="majorEastAsia" w:hAnsiTheme="majorHAnsi" w:cstheme="majorBidi"/>
+      <w:color w:val="234F77" w:themeColor="accent2" w:themeShade="80"/>
+      <w:sz w:val="21"/>
+      <w:szCs w:val="21"/>
+    </w:rPr>
+  </w:style>
+  <w:style w:type="paragraph" w:styleId="TtulodeTDC">
+    <w:name w:val="TOC Heading"/>
+    <w:basedOn w:val="Ttulo1"/>
+    <w:next w:val="Normal"/>
+    <w:uiPriority w:val="39"/>
+    <w:unhideWhenUsed/>
+    <w:qFormat/>
+    <w:rsid w:val="0041406A"/>
+    <w:pPr>
+      <w:outlineLvl w:val="9"/>
+    </w:pPr>
+  </w:style>
+  <w:style w:type="paragraph" w:styleId="Piedepgina">
+    <w:name w:val="footer"/>
+    <w:basedOn w:val="Normal"/>
+    <w:link w:val="PiedepginaCar"/>
+    <w:uiPriority w:val="99"/>
+    <w:unhideWhenUsed/>
+    <w:rsid w:val="003422FF"/>
+    <w:pPr>
+      <w:spacing w:after="0" w:line="240" w:lineRule="auto"/>
+      <w:jc w:val="right"/>
+    </w:pPr>
+    <w:rPr>
+      <w:szCs w:val="16"/>
+    </w:rPr>
+  </w:style>
+  <w:style w:type="character" w:customStyle="1" w:styleId="PiedepginaCar">
+    <w:name w:val="Pie de página Car"/>
+    <w:basedOn w:val="Fuentedeprrafopredeter"/>
+    <w:link w:val="Piedepgina"/>
+    <w:uiPriority w:val="99"/>
+    <w:rsid w:val="003422FF"/>
+    <w:rPr>
+      <w:sz w:val="22"/>
+      <w:szCs w:val="16"/>
+    </w:rPr>
+  </w:style>
+  <w:style w:type="paragraph" w:styleId="TDC3">
+    <w:name w:val="toc 3"/>
+    <w:basedOn w:val="Normal"/>
+    <w:next w:val="Normal"/>
+    <w:autoRedefine/>
+    <w:uiPriority w:val="39"/>
+    <w:semiHidden/>
+    <w:unhideWhenUsed/>
+    <w:pPr>
+      <w:spacing w:after="100"/>
+      <w:ind w:left="400"/>
+    </w:pPr>
+    <w:rPr>
+      <w:i/>
+      <w:iCs/>
+    </w:rPr>
+  </w:style>
+  <w:style w:type="paragraph" w:styleId="TDC1">
+    <w:name w:val="toc 1"/>
+    <w:basedOn w:val="Normal"/>
+    <w:next w:val="Normal"/>
+    <w:autoRedefine/>
+    <w:uiPriority w:val="39"/>
+    <w:unhideWhenUsed/>
+    <w:pPr>
+      <w:spacing w:after="100"/>
+    </w:pPr>
+  </w:style>
+  <w:style w:type="paragraph" w:styleId="TDC2">
+    <w:name w:val="toc 2"/>
+    <w:basedOn w:val="Normal"/>
+    <w:next w:val="Normal"/>
+    <w:autoRedefine/>
+    <w:uiPriority w:val="39"/>
+    <w:unhideWhenUsed/>
+    <w:pPr>
+      <w:spacing w:after="100"/>
+      <w:ind w:left="200"/>
+    </w:pPr>
+  </w:style>
+  <w:style w:type="paragraph" w:styleId="Textodeglobo">
+    <w:name w:val="Balloon Text"/>
+    <w:basedOn w:val="Normal"/>
+    <w:link w:val="TextodegloboCar"/>
+    <w:uiPriority w:val="99"/>
+    <w:semiHidden/>
+    <w:unhideWhenUsed/>
+    <w:rsid w:val="00A122DB"/>
+    <w:pPr>
+      <w:spacing w:after="0" w:line="240" w:lineRule="auto"/>
+    </w:pPr>
+    <w:rPr>
+      <w:rFonts w:ascii="Tahoma" w:hAnsi="Tahoma" w:cs="Tahoma"/>
+      <w:szCs w:val="16"/>
+    </w:rPr>
+  </w:style>
+  <w:style w:type="character" w:customStyle="1" w:styleId="TextodegloboCar">
+    <w:name w:val="Texto de globo Car"/>
+    <w:basedOn w:val="Fuentedeprrafopredeter"/>
+    <w:link w:val="Textodeglobo"/>
+    <w:uiPriority w:val="99"/>
+    <w:semiHidden/>
+    <w:rsid w:val="00A122DB"/>
+    <w:rPr>
+      <w:rFonts w:ascii="Tahoma" w:hAnsi="Tahoma" w:cs="Tahoma"/>
+      <w:szCs w:val="16"/>
+    </w:rPr>
+  </w:style>
+  <w:style w:type="paragraph" w:styleId="Bibliografa">
+    <w:name w:val="Bibliography"/>
+    <w:basedOn w:val="Normal"/>
+    <w:next w:val="Normal"/>
+    <w:uiPriority w:val="39"/>
+    <w:semiHidden/>
+    <w:unhideWhenUsed/>
+  </w:style>
+  <w:style w:type="paragraph" w:styleId="Textoindependiente3">
+    <w:name w:val="Body Text 3"/>
+    <w:basedOn w:val="Normal"/>
+    <w:link w:val="Textoindependiente3Car"/>
+    <w:uiPriority w:val="99"/>
+    <w:semiHidden/>
+    <w:unhideWhenUsed/>
+    <w:rsid w:val="00A122DB"/>
+    <w:pPr>
+      <w:spacing w:after="120"/>
+    </w:pPr>
+    <w:rPr>
+      <w:szCs w:val="16"/>
+    </w:rPr>
+  </w:style>
+  <w:style w:type="table" w:customStyle="1" w:styleId="Tabladeinforme">
+    <w:name w:val="Tabla de informe"/>
+    <w:basedOn w:val="Tablanormal"/>
+    <w:uiPriority w:val="99"/>
+    <w:pPr>
+      <w:spacing w:before="60" w:after="60" w:line="240" w:lineRule="auto"/>
+      <w:jc w:val="center"/>
+    </w:pPr>
+    <w:tblPr>
+      <w:tblInd w:w="0" w:type="dxa"/>
+      <w:tblBorders>
+        <w:top w:val="single" w:sz="4" w:space="0" w:color="4A66AC" w:themeColor="accent1"/>
+        <w:left w:val="single" w:sz="4" w:space="0" w:color="4A66AC" w:themeColor="accent1"/>
+        <w:bottom w:val="single" w:sz="4" w:space="0" w:color="4A66AC" w:themeColor="accent1"/>
+        <w:right w:val="single" w:sz="4" w:space="0" w:color="4A66AC" w:themeColor="accent1"/>
+        <w:insideH w:val="single" w:sz="4" w:space="0" w:color="4A66AC" w:themeColor="accent1"/>
+        <w:insideV w:val="single" w:sz="4" w:space="0" w:color="4A66AC" w:themeColor="accent1"/>
+      </w:tblBorders>
+      <w:tblCellMar>
+        <w:top w:w="0" w:type="dxa"/>
+        <w:left w:w="108" w:type="dxa"/>
+        <w:bottom w:w="0" w:type="dxa"/>
+        <w:right w:w="108" w:type="dxa"/>
+      </w:tblCellMar>
+    </w:tblPr>
+    <w:tblStylePr w:type="firstRow">
+      <w:rPr>
+        <w:b/>
+        <w:color w:val="000000" w:themeColor="text1"/>
+      </w:rPr>
+      <w:tblPr/>
+      <w:tcPr>
+        <w:tcBorders>
+          <w:top w:val="nil"/>
+          <w:left w:val="nil"/>
+          <w:bottom w:val="nil"/>
+          <w:right w:val="nil"/>
+          <w:insideH w:val="nil"/>
+          <w:insideV w:val="nil"/>
+          <w:tl2br w:val="nil"/>
+          <w:tr2bl w:val="nil"/>
+        </w:tcBorders>
+      </w:tcPr>
+    </w:tblStylePr>
+    <w:tblStylePr w:type="firstCol">
+      <w:pPr>
+        <w:wordWrap/>
+        <w:jc w:val="left"/>
+      </w:pPr>
+    </w:tblStylePr>
+  </w:style>
+  <w:style w:type="table" w:styleId="Tablaconcuadrcula">
+    <w:name w:val="Table Grid"/>
+    <w:basedOn w:val="Tablanormal"/>
+    <w:uiPriority w:val="59"/>
+    <w:pPr>
+      <w:spacing w:after="0" w:line="240" w:lineRule="auto"/>
+    </w:pPr>
+    <w:tblPr>
+      <w:tblInd w:w="0" w:type="dxa"/>
+      <w:tblBorders>
+        <w:top w:val="single" w:sz="4" w:space="0" w:color="auto"/>
+        <w:left w:val="single" w:sz="4" w:space="0" w:color="auto"/>
+        <w:bottom w:val="single" w:sz="4" w:space="0" w:color="auto"/>
+        <w:right w:val="single" w:sz="4" w:space="0" w:color="auto"/>
+        <w:insideH w:val="single" w:sz="4" w:space="0" w:color="auto"/>
+        <w:insideV w:val="single" w:sz="4" w:space="0" w:color="auto"/>
+      </w:tblBorders>
+      <w:tblCellMar>
+        <w:top w:w="0" w:type="dxa"/>
+        <w:left w:w="108" w:type="dxa"/>
+        <w:bottom w:w="0" w:type="dxa"/>
+        <w:right w:w="108" w:type="dxa"/>
+      </w:tblCellMar>
+    </w:tblPr>
+  </w:style>
+  <w:style w:type="paragraph" w:styleId="Encabezado">
+    <w:name w:val="header"/>
+    <w:basedOn w:val="Normal"/>
+    <w:link w:val="EncabezadoCar"/>
+    <w:uiPriority w:val="99"/>
+    <w:unhideWhenUsed/>
+    <w:rsid w:val="001A2000"/>
+    <w:pPr>
+      <w:spacing w:after="0" w:line="240" w:lineRule="auto"/>
+    </w:pPr>
+  </w:style>
+  <w:style w:type="character" w:customStyle="1" w:styleId="EncabezadoCar">
+    <w:name w:val="Encabezado Car"/>
+    <w:basedOn w:val="Fuentedeprrafopredeter"/>
+    <w:link w:val="Encabezado"/>
+    <w:uiPriority w:val="99"/>
+    <w:rsid w:val="001A2000"/>
+  </w:style>
+  <w:style w:type="character" w:customStyle="1" w:styleId="Textoindependiente3Car">
+    <w:name w:val="Texto independiente 3 Car"/>
+    <w:basedOn w:val="Fuentedeprrafopredeter"/>
+    <w:link w:val="Textoindependiente3"/>
+    <w:uiPriority w:val="99"/>
+    <w:semiHidden/>
+    <w:rsid w:val="00A122DB"/>
+    <w:rPr>
+      <w:szCs w:val="16"/>
+    </w:rPr>
+  </w:style>
+  <w:style w:type="character" w:styleId="Refdecomentario">
+    <w:name w:val="annotation reference"/>
+    <w:basedOn w:val="Fuentedeprrafopredeter"/>
+    <w:uiPriority w:val="99"/>
+    <w:semiHidden/>
+    <w:unhideWhenUsed/>
+    <w:rsid w:val="00A122DB"/>
+    <w:rPr>
+      <w:sz w:val="22"/>
+      <w:szCs w:val="16"/>
+    </w:rPr>
+  </w:style>
+  <w:style w:type="paragraph" w:styleId="Sangra3detindependiente">
+    <w:name w:val="Body Text Indent 3"/>
+    <w:basedOn w:val="Normal"/>
+    <w:link w:val="Sangra3detindependienteCar"/>
+    <w:uiPriority w:val="99"/>
+    <w:semiHidden/>
+    <w:unhideWhenUsed/>
+    <w:rsid w:val="00A122DB"/>
+    <w:pPr>
+      <w:spacing w:after="120"/>
+      <w:ind w:left="360"/>
+    </w:pPr>
+    <w:rPr>
+      <w:szCs w:val="16"/>
+    </w:rPr>
+  </w:style>
+  <w:style w:type="character" w:customStyle="1" w:styleId="Sangra3detindependienteCar">
+    <w:name w:val="Sangría 3 de t. independiente Car"/>
+    <w:basedOn w:val="Fuentedeprrafopredeter"/>
+    <w:link w:val="Sangra3detindependiente"/>
+    <w:uiPriority w:val="99"/>
+    <w:semiHidden/>
+    <w:rsid w:val="00A122DB"/>
+    <w:rPr>
+      <w:szCs w:val="16"/>
+    </w:rPr>
+  </w:style>
+  <w:style w:type="paragraph" w:styleId="Textocomentario">
+    <w:name w:val="annotation text"/>
+    <w:basedOn w:val="Normal"/>
+    <w:link w:val="TextocomentarioCar"/>
+    <w:uiPriority w:val="99"/>
+    <w:semiHidden/>
+    <w:unhideWhenUsed/>
+    <w:rsid w:val="00A122DB"/>
+    <w:pPr>
+      <w:spacing w:line="240" w:lineRule="auto"/>
+    </w:pPr>
+    <w:rPr>
+      <w:szCs w:val="20"/>
+    </w:rPr>
+  </w:style>
+  <w:style w:type="character" w:customStyle="1" w:styleId="TextocomentarioCar">
+    <w:name w:val="Texto comentario Car"/>
+    <w:basedOn w:val="Fuentedeprrafopredeter"/>
+    <w:link w:val="Textocomentario"/>
+    <w:uiPriority w:val="99"/>
+    <w:semiHidden/>
+    <w:rsid w:val="00A122DB"/>
+    <w:rPr>
+      <w:szCs w:val="20"/>
+    </w:rPr>
+  </w:style>
+  <w:style w:type="paragraph" w:styleId="Asuntodelcomentario">
+    <w:name w:val="annotation subject"/>
+    <w:basedOn w:val="Textocomentario"/>
+    <w:next w:val="Textocomentario"/>
+    <w:link w:val="AsuntodelcomentarioCar"/>
+    <w:uiPriority w:val="99"/>
+    <w:semiHidden/>
+    <w:unhideWhenUsed/>
+    <w:rsid w:val="00A122DB"/>
+    <w:rPr>
+      <w:b/>
+      <w:bCs/>
+    </w:rPr>
+  </w:style>
+  <w:style w:type="character" w:customStyle="1" w:styleId="AsuntodelcomentarioCar">
+    <w:name w:val="Asunto del comentario Car"/>
+    <w:basedOn w:val="TextocomentarioCar"/>
+    <w:link w:val="Asuntodelcomentario"/>
+    <w:uiPriority w:val="99"/>
+    <w:semiHidden/>
+    <w:rsid w:val="00A122DB"/>
+    <w:rPr>
+      <w:b/>
+      <w:bCs/>
+      <w:szCs w:val="20"/>
+    </w:rPr>
+  </w:style>
+  <w:style w:type="paragraph" w:styleId="Mapadeldocumento">
+    <w:name w:val="Document Map"/>
+    <w:basedOn w:val="Normal"/>
+    <w:link w:val="MapadeldocumentoCar"/>
+    <w:uiPriority w:val="99"/>
+    <w:semiHidden/>
+    <w:unhideWhenUsed/>
+    <w:rsid w:val="00A122DB"/>
+    <w:pPr>
+      <w:spacing w:after="0" w:line="240" w:lineRule="auto"/>
+    </w:pPr>
+    <w:rPr>
+      <w:rFonts w:ascii="Segoe UI" w:hAnsi="Segoe UI" w:cs="Segoe UI"/>
+      <w:szCs w:val="16"/>
+    </w:rPr>
+  </w:style>
+  <w:style w:type="character" w:customStyle="1" w:styleId="MapadeldocumentoCar">
+    <w:name w:val="Mapa del documento Car"/>
+    <w:basedOn w:val="Fuentedeprrafopredeter"/>
+    <w:link w:val="Mapadeldocumento"/>
+    <w:uiPriority w:val="99"/>
+    <w:semiHidden/>
+    <w:rsid w:val="00A122DB"/>
+    <w:rPr>
+      <w:rFonts w:ascii="Segoe UI" w:hAnsi="Segoe UI" w:cs="Segoe UI"/>
+      <w:szCs w:val="16"/>
+    </w:rPr>
+  </w:style>
+  <w:style w:type="paragraph" w:styleId="Textonotaalfinal">
+    <w:name w:val="endnote text"/>
+    <w:basedOn w:val="Normal"/>
+    <w:link w:val="TextonotaalfinalCar"/>
+    <w:uiPriority w:val="99"/>
+    <w:semiHidden/>
+    <w:unhideWhenUsed/>
+    <w:rsid w:val="00A122DB"/>
+    <w:pPr>
+      <w:spacing w:after="0" w:line="240" w:lineRule="auto"/>
+    </w:pPr>
+    <w:rPr>
+      <w:szCs w:val="20"/>
+    </w:rPr>
+  </w:style>
+  <w:style w:type="character" w:customStyle="1" w:styleId="TextonotaalfinalCar">
+    <w:name w:val="Texto nota al final Car"/>
+    <w:basedOn w:val="Fuentedeprrafopredeter"/>
+    <w:link w:val="Textonotaalfinal"/>
+    <w:uiPriority w:val="99"/>
+    <w:semiHidden/>
+    <w:rsid w:val="00A122DB"/>
+    <w:rPr>
+      <w:szCs w:val="20"/>
+    </w:rPr>
+  </w:style>
+  <w:style w:type="paragraph" w:styleId="Remitedesobre">
+    <w:name w:val="envelope return"/>
+    <w:basedOn w:val="Normal"/>
+    <w:uiPriority w:val="99"/>
+    <w:semiHidden/>
+    <w:unhideWhenUsed/>
+    <w:rsid w:val="00A122DB"/>
+    <w:pPr>
+      <w:spacing w:after="0" w:line="240" w:lineRule="auto"/>
+    </w:pPr>
+    <w:rPr>
+      <w:rFonts w:asciiTheme="majorHAnsi" w:eastAsiaTheme="majorEastAsia" w:hAnsiTheme="majorHAnsi" w:cstheme="majorBidi"/>
+      <w:szCs w:val="20"/>
+    </w:rPr>
+  </w:style>
+  <w:style w:type="paragraph" w:styleId="Textonotapie">
+    <w:name w:val="footnote text"/>
+    <w:basedOn w:val="Normal"/>
+    <w:link w:val="TextonotapieCar"/>
+    <w:uiPriority w:val="99"/>
+    <w:semiHidden/>
+    <w:unhideWhenUsed/>
+    <w:rsid w:val="00A122DB"/>
+    <w:pPr>
+      <w:spacing w:after="0" w:line="240" w:lineRule="auto"/>
+    </w:pPr>
+    <w:rPr>
+      <w:szCs w:val="20"/>
+    </w:rPr>
+  </w:style>
+  <w:style w:type="character" w:customStyle="1" w:styleId="TextonotapieCar">
+    <w:name w:val="Texto nota pie Car"/>
+    <w:basedOn w:val="Fuentedeprrafopredeter"/>
+    <w:link w:val="Textonotapie"/>
+    <w:uiPriority w:val="99"/>
+    <w:semiHidden/>
+    <w:rsid w:val="00A122DB"/>
+    <w:rPr>
+      <w:szCs w:val="20"/>
+    </w:rPr>
+  </w:style>
+  <w:style w:type="character" w:styleId="CdigoHTML">
+    <w:name w:val="HTML Code"/>
+    <w:basedOn w:val="Fuentedeprrafopredeter"/>
+    <w:uiPriority w:val="99"/>
+    <w:semiHidden/>
+    <w:unhideWhenUsed/>
+    <w:rsid w:val="00A122DB"/>
+    <w:rPr>
+      <w:rFonts w:ascii="Consolas" w:hAnsi="Consolas"/>
+      <w:sz w:val="22"/>
+      <w:szCs w:val="20"/>
+    </w:rPr>
+  </w:style>
+  <w:style w:type="paragraph" w:styleId="HTMLconformatoprevio">
+    <w:name w:val="HTML Preformatted"/>
+    <w:basedOn w:val="Normal"/>
+    <w:link w:val="HTMLconformatoprevioCar"/>
+    <w:uiPriority w:val="99"/>
+    <w:semiHidden/>
+    <w:unhideWhenUsed/>
+    <w:rsid w:val="00A122DB"/>
+    <w:pPr>
+      <w:spacing w:after="0" w:line="240" w:lineRule="auto"/>
+    </w:pPr>
+    <w:rPr>
+      <w:rFonts w:ascii="Consolas" w:hAnsi="Consolas"/>
+      <w:szCs w:val="20"/>
+    </w:rPr>
+  </w:style>
+  <w:style w:type="character" w:customStyle="1" w:styleId="HTMLconformatoprevioCar">
+    <w:name w:val="HTML con formato previo Car"/>
+    <w:basedOn w:val="Fuentedeprrafopredeter"/>
+    <w:link w:val="HTMLconformatoprevio"/>
+    <w:uiPriority w:val="99"/>
+    <w:semiHidden/>
+    <w:rsid w:val="00A122DB"/>
+    <w:rPr>
+      <w:rFonts w:ascii="Consolas" w:hAnsi="Consolas"/>
+      <w:szCs w:val="20"/>
+    </w:rPr>
+  </w:style>
+  <w:style w:type="character" w:styleId="TecladoHTML">
+    <w:name w:val="HTML Keyboard"/>
+    <w:basedOn w:val="Fuentedeprrafopredeter"/>
+    <w:uiPriority w:val="99"/>
+    <w:semiHidden/>
+    <w:unhideWhenUsed/>
+    <w:rsid w:val="00A122DB"/>
+    <w:rPr>
+      <w:rFonts w:ascii="Consolas" w:hAnsi="Consolas"/>
+      <w:sz w:val="22"/>
+      <w:szCs w:val="20"/>
+    </w:rPr>
+  </w:style>
+  <w:style w:type="character" w:styleId="MquinadeescribirHTML">
+    <w:name w:val="HTML Typewriter"/>
+    <w:basedOn w:val="Fuentedeprrafopredeter"/>
+    <w:uiPriority w:val="99"/>
+    <w:semiHidden/>
+    <w:unhideWhenUsed/>
+    <w:rsid w:val="00A122DB"/>
+    <w:rPr>
+      <w:rFonts w:ascii="Consolas" w:hAnsi="Consolas"/>
+      <w:sz w:val="22"/>
+      <w:szCs w:val="20"/>
+    </w:rPr>
+  </w:style>
+  <w:style w:type="paragraph" w:styleId="Textomacro">
+    <w:name w:val="macro"/>
+    <w:link w:val="TextomacroCar"/>
+    <w:uiPriority w:val="99"/>
+    <w:semiHidden/>
+    <w:unhideWhenUsed/>
+    <w:rsid w:val="00A122DB"/>
+    <w:pPr>
+      <w:tabs>
+        <w:tab w:val="left" w:pos="480"/>
+        <w:tab w:val="left" w:pos="960"/>
+        <w:tab w:val="left" w:pos="1440"/>
+        <w:tab w:val="left" w:pos="1920"/>
+        <w:tab w:val="left" w:pos="2400"/>
+        <w:tab w:val="left" w:pos="2880"/>
+        <w:tab w:val="left" w:pos="3360"/>
+        <w:tab w:val="left" w:pos="3840"/>
+        <w:tab w:val="left" w:pos="4320"/>
+      </w:tabs>
+      <w:spacing w:after="0"/>
+    </w:pPr>
+    <w:rPr>
+      <w:rFonts w:ascii="Consolas" w:hAnsi="Consolas"/>
+      <w:szCs w:val="20"/>
+    </w:rPr>
+  </w:style>
+  <w:style w:type="character" w:customStyle="1" w:styleId="TextomacroCar">
+    <w:name w:val="Texto macro Car"/>
+    <w:basedOn w:val="Fuentedeprrafopredeter"/>
+    <w:link w:val="Textomacro"/>
+    <w:uiPriority w:val="99"/>
+    <w:semiHidden/>
+    <w:rsid w:val="00A122DB"/>
+    <w:rPr>
+      <w:rFonts w:ascii="Consolas" w:hAnsi="Consolas"/>
+      <w:szCs w:val="20"/>
+    </w:rPr>
+  </w:style>
+  <w:style w:type="paragraph" w:styleId="Textosinformato">
+    <w:name w:val="Plain Text"/>
+    <w:basedOn w:val="Normal"/>
+    <w:link w:val="TextosinformatoCar"/>
+    <w:uiPriority w:val="99"/>
+    <w:semiHidden/>
+    <w:unhideWhenUsed/>
+    <w:rsid w:val="00A122DB"/>
+    <w:pPr>
+      <w:spacing w:after="0" w:line="240" w:lineRule="auto"/>
+    </w:pPr>
+    <w:rPr>
+      <w:rFonts w:ascii="Consolas" w:hAnsi="Consolas"/>
+      <w:szCs w:val="21"/>
+    </w:rPr>
+  </w:style>
+  <w:style w:type="character" w:customStyle="1" w:styleId="TextosinformatoCar">
+    <w:name w:val="Texto sin formato Car"/>
+    <w:basedOn w:val="Fuentedeprrafopredeter"/>
+    <w:link w:val="Textosinformato"/>
+    <w:uiPriority w:val="99"/>
+    <w:semiHidden/>
+    <w:rsid w:val="00A122DB"/>
+    <w:rPr>
+      <w:rFonts w:ascii="Consolas" w:hAnsi="Consolas"/>
+      <w:szCs w:val="21"/>
+    </w:rPr>
+  </w:style>
+  <w:style w:type="character" w:styleId="Textodelmarcadordeposicin">
+    <w:name w:val="Placeholder Text"/>
+    <w:basedOn w:val="Fuentedeprrafopredeter"/>
+    <w:uiPriority w:val="99"/>
+    <w:semiHidden/>
+    <w:rsid w:val="00A122DB"/>
+    <w:rPr>
+      <w:color w:val="595959" w:themeColor="text1" w:themeTint="A6"/>
+    </w:rPr>
+  </w:style>
+  <w:style w:type="character" w:customStyle="1" w:styleId="Ttulo4Car">
+    <w:name w:val="Título 4 Car"/>
+    <w:basedOn w:val="Fuentedeprrafopredeter"/>
+    <w:link w:val="Ttulo4"/>
+    <w:uiPriority w:val="9"/>
+    <w:semiHidden/>
+    <w:rsid w:val="0041406A"/>
+    <w:rPr>
+      <w:rFonts w:asciiTheme="majorHAnsi" w:eastAsiaTheme="majorEastAsia" w:hAnsiTheme="majorHAnsi" w:cstheme="majorBidi"/>
+      <w:i/>
+      <w:iCs/>
+      <w:color w:val="417A84" w:themeColor="accent5" w:themeShade="BF"/>
+      <w:sz w:val="25"/>
+      <w:szCs w:val="25"/>
+    </w:rPr>
+  </w:style>
+  <w:style w:type="character" w:customStyle="1" w:styleId="Ttulo7Car">
+    <w:name w:val="Título 7 Car"/>
+    <w:basedOn w:val="Fuentedeprrafopredeter"/>
+    <w:link w:val="Ttulo7"/>
+    <w:uiPriority w:val="9"/>
+    <w:semiHidden/>
+    <w:rsid w:val="0041406A"/>
+    <w:rPr>
+      <w:rFonts w:asciiTheme="majorHAnsi" w:eastAsiaTheme="majorEastAsia" w:hAnsiTheme="majorHAnsi" w:cstheme="majorBidi"/>
+      <w:color w:val="253356" w:themeColor="accent1" w:themeShade="80"/>
+    </w:rPr>
+  </w:style>
+  <w:style w:type="character" w:styleId="Textoennegrita">
+    <w:name w:val="Strong"/>
+    <w:basedOn w:val="Fuentedeprrafopredeter"/>
+    <w:uiPriority w:val="22"/>
+    <w:qFormat/>
+    <w:rsid w:val="0041406A"/>
+    <w:rPr>
+      <w:b/>
+      <w:bCs/>
+    </w:rPr>
+  </w:style>
+  <w:style w:type="character" w:styleId="nfasis">
+    <w:name w:val="Emphasis"/>
+    <w:basedOn w:val="Fuentedeprrafopredeter"/>
+    <w:uiPriority w:val="20"/>
+    <w:qFormat/>
+    <w:rsid w:val="0041406A"/>
+    <w:rPr>
+      <w:i/>
+      <w:iCs/>
+    </w:rPr>
+  </w:style>
+  <w:style w:type="paragraph" w:styleId="Sinespaciado">
+    <w:name w:val="No Spacing"/>
+    <w:uiPriority w:val="1"/>
+    <w:qFormat/>
+    <w:rsid w:val="0041406A"/>
+    <w:pPr>
+      <w:spacing w:after="0" w:line="240" w:lineRule="auto"/>
+    </w:pPr>
+  </w:style>
+  <w:style w:type="paragraph" w:styleId="Cita">
+    <w:name w:val="Quote"/>
+    <w:basedOn w:val="Normal"/>
+    <w:next w:val="Normal"/>
+    <w:link w:val="CitaCar"/>
+    <w:uiPriority w:val="29"/>
+    <w:qFormat/>
+    <w:rsid w:val="0041406A"/>
+    <w:pPr>
+      <w:spacing w:before="120"/>
+      <w:ind w:left="720" w:right="720"/>
+      <w:jc w:val="center"/>
+    </w:pPr>
+    <w:rPr>
+      <w:i/>
+      <w:iCs/>
+    </w:rPr>
+  </w:style>
+  <w:style w:type="character" w:customStyle="1" w:styleId="CitaCar">
+    <w:name w:val="Cita Car"/>
+    <w:basedOn w:val="Fuentedeprrafopredeter"/>
+    <w:link w:val="Cita"/>
+    <w:uiPriority w:val="29"/>
+    <w:rsid w:val="0041406A"/>
+    <w:rPr>
+      <w:i/>
+      <w:iCs/>
+    </w:rPr>
+  </w:style>
+  <w:style w:type="paragraph" w:styleId="Citadestacada">
+    <w:name w:val="Intense Quote"/>
+    <w:basedOn w:val="Normal"/>
+    <w:next w:val="Normal"/>
+    <w:link w:val="CitadestacadaCar"/>
+    <w:uiPriority w:val="30"/>
+    <w:qFormat/>
+    <w:rsid w:val="0041406A"/>
+    <w:pPr>
+      <w:spacing w:before="120" w:line="300" w:lineRule="auto"/>
+      <w:ind w:left="576" w:right="576"/>
+      <w:jc w:val="center"/>
+    </w:pPr>
+    <w:rPr>
+      <w:rFonts w:asciiTheme="majorHAnsi" w:eastAsiaTheme="majorEastAsia" w:hAnsiTheme="majorHAnsi" w:cstheme="majorBidi"/>
+      <w:color w:val="4A66AC" w:themeColor="accent1"/>
+      <w:sz w:val="24"/>
+      <w:szCs w:val="24"/>
+    </w:rPr>
+  </w:style>
+  <w:style w:type="character" w:customStyle="1" w:styleId="CitadestacadaCar">
+    <w:name w:val="Cita destacada Car"/>
+    <w:basedOn w:val="Fuentedeprrafopredeter"/>
+    <w:link w:val="Citadestacada"/>
+    <w:uiPriority w:val="30"/>
+    <w:rsid w:val="0041406A"/>
+    <w:rPr>
+      <w:rFonts w:asciiTheme="majorHAnsi" w:eastAsiaTheme="majorEastAsia" w:hAnsiTheme="majorHAnsi" w:cstheme="majorBidi"/>
+      <w:color w:val="4A66AC" w:themeColor="accent1"/>
+      <w:sz w:val="24"/>
+      <w:szCs w:val="24"/>
+    </w:rPr>
+  </w:style>
+  <w:style w:type="character" w:styleId="nfasissutil">
+    <w:name w:val="Subtle Emphasis"/>
+    <w:basedOn w:val="Fuentedeprrafopredeter"/>
+    <w:uiPriority w:val="19"/>
+    <w:qFormat/>
+    <w:rsid w:val="0041406A"/>
+    <w:rPr>
+      <w:i/>
+      <w:iCs/>
+      <w:color w:val="404040" w:themeColor="text1" w:themeTint="BF"/>
+    </w:rPr>
+  </w:style>
+  <w:style w:type="character" w:styleId="nfasisintenso">
+    <w:name w:val="Intense Emphasis"/>
+    <w:basedOn w:val="Fuentedeprrafopredeter"/>
+    <w:uiPriority w:val="21"/>
+    <w:qFormat/>
+    <w:rsid w:val="0041406A"/>
+    <w:rPr>
+      <w:b w:val="0"/>
+      <w:bCs w:val="0"/>
+      <w:i/>
+      <w:iCs/>
+      <w:color w:val="4A66AC" w:themeColor="accent1"/>
+    </w:rPr>
+  </w:style>
+  <w:style w:type="character" w:styleId="Referenciasutil">
+    <w:name w:val="Subtle Reference"/>
+    <w:basedOn w:val="Fuentedeprrafopredeter"/>
+    <w:uiPriority w:val="31"/>
+    <w:qFormat/>
+    <w:rsid w:val="0041406A"/>
+    <w:rPr>
+      <w:smallCaps/>
+      <w:color w:val="404040" w:themeColor="text1" w:themeTint="BF"/>
+      <w:u w:val="single" w:color="7F7F7F" w:themeColor="text1" w:themeTint="80"/>
+    </w:rPr>
+  </w:style>
+  <w:style w:type="character" w:styleId="Referenciaintensa">
+    <w:name w:val="Intense Reference"/>
+    <w:basedOn w:val="Fuentedeprrafopredeter"/>
+    <w:uiPriority w:val="32"/>
+    <w:qFormat/>
+    <w:rsid w:val="0041406A"/>
+    <w:rPr>
+      <w:b/>
+      <w:bCs/>
+      <w:smallCaps/>
+      <w:color w:val="4A66AC" w:themeColor="accent1"/>
+      <w:spacing w:val="5"/>
+      <w:u w:val="single"/>
+    </w:rPr>
+  </w:style>
+  <w:style w:type="character" w:styleId="Ttulodellibro">
+    <w:name w:val="Book Title"/>
+    <w:basedOn w:val="Fuentedeprrafopredeter"/>
+    <w:uiPriority w:val="33"/>
+    <w:qFormat/>
+    <w:rsid w:val="0041406A"/>
+    <w:rPr>
+      <w:b/>
+      <w:bCs/>
+      <w:smallCaps/>
+    </w:rPr>
+  </w:style>
+  <w:style w:type="paragraph" w:customStyle="1" w:styleId="paragraph">
+    <w:name w:val="paragraph"/>
+    <w:basedOn w:val="Normal"/>
+    <w:rsid w:val="000B3AB0"/>
+    <w:pPr>
+      <w:spacing w:before="100" w:beforeAutospacing="1" w:after="100" w:afterAutospacing="1" w:line="240" w:lineRule="auto"/>
+    </w:pPr>
+    <w:rPr>
+      <w:rFonts w:ascii="Times New Roman" w:eastAsia="Times New Roman" w:hAnsi="Times New Roman" w:cs="Times New Roman"/>
+      <w:sz w:val="24"/>
+      <w:szCs w:val="24"/>
+      <w:lang w:eastAsia="es-ES"/>
+    </w:rPr>
+  </w:style>
+  <w:style w:type="character" w:customStyle="1" w:styleId="normaltextrun">
+    <w:name w:val="normaltextrun"/>
+    <w:basedOn w:val="Fuentedeprrafopredeter"/>
+    <w:rsid w:val="000B3AB0"/>
+  </w:style>
+  <w:style w:type="character" w:customStyle="1" w:styleId="tabchar">
+    <w:name w:val="tabchar"/>
+    <w:basedOn w:val="Fuentedeprrafopredeter"/>
+    <w:rsid w:val="000B3AB0"/>
+  </w:style>
+  <w:style w:type="character" w:customStyle="1" w:styleId="eop">
+    <w:name w:val="eop"/>
+    <w:basedOn w:val="Fuentedeprrafopredeter"/>
+    <w:rsid w:val="000B3AB0"/>
+  </w:style>
+  <w:style w:type="paragraph" w:styleId="Revisin">
+    <w:name w:val="Revision"/>
+    <w:hidden/>
+    <w:uiPriority w:val="99"/>
+    <w:semiHidden/>
+    <w:rsid w:val="00B77F49"/>
+    <w:pPr>
+      <w:spacing w:after="0" w:line="240" w:lineRule="auto"/>
+    </w:pPr>
+  </w:style>
+  <w:style w:type="character" w:styleId="Hipervnculo">
+    <w:name w:val="Hyperlink"/>
+    <w:basedOn w:val="Fuentedeprrafopredeter"/>
+    <w:uiPriority w:val="99"/>
+    <w:unhideWhenUsed/>
+    <w:rsid w:val="007955D4"/>
+    <w:rPr>
+      <w:color w:val="0000FF"/>
+      <w:u w:val="single"/>
+    </w:rPr>
+  </w:style>
+  <w:style w:type="character" w:customStyle="1" w:styleId="text-bold">
+    <w:name w:val="text-bold"/>
+    <w:basedOn w:val="Fuentedeprrafopredeter"/>
+    <w:rsid w:val="007955D4"/>
+  </w:style>
+  <w:style w:type="character" w:customStyle="1" w:styleId="color-text-tertiary">
+    <w:name w:val="color-text-tertiary"/>
+    <w:basedOn w:val="Fuentedeprrafopredeter"/>
+    <w:rsid w:val="007955D4"/>
+  </w:style>
+  <w:style w:type="paragraph" w:styleId="Prrafodelista">
+    <w:name w:val="List Paragraph"/>
+    <w:basedOn w:val="Normal"/>
+    <w:uiPriority w:val="34"/>
+    <w:qFormat/>
+    <w:rsid w:val="00245D73"/>
+    <w:pPr>
+      <w:ind w:left="720"/>
+      <w:contextualSpacing/>
+    </w:pPr>
+  </w:style>
+  <w:style w:type="character" w:customStyle="1" w:styleId="Mencinsinresolver1">
+    <w:name w:val="Mención sin resolver1"/>
+    <w:basedOn w:val="Fuentedeprrafopredeter"/>
+    <w:uiPriority w:val="99"/>
+    <w:semiHidden/>
+    <w:unhideWhenUsed/>
+    <w:rsid w:val="00A25C00"/>
+    <w:rPr>
+      <w:color w:val="605E5C"/>
+      <w:shd w:val="clear" w:color="auto" w:fill="E1DFDD"/>
+    </w:rPr>
+  </w:style>
+  <w:style w:type="character" w:styleId="Hipervnculovisitado">
+    <w:name w:val="FollowedHyperlink"/>
+    <w:basedOn w:val="Fuentedeprrafopredeter"/>
+    <w:uiPriority w:val="99"/>
+    <w:semiHidden/>
+    <w:unhideWhenUsed/>
+    <w:rsid w:val="004A4E33"/>
+    <w:rPr>
+      <w:color w:val="3EBBF0" w:themeColor="followedHyperlink"/>
+      <w:u w:val="single"/>
+    </w:rPr>
+  </w:style>
+  <w:style w:type="table" w:customStyle="1" w:styleId="Tablanormal11">
+    <w:name w:val="Tabla normal 11"/>
+    <w:basedOn w:val="Tablanormal"/>
+    <w:uiPriority w:val="40"/>
+    <w:rsid w:val="00FF791E"/>
+    <w:pPr>
+      <w:spacing w:after="0" w:line="240" w:lineRule="auto"/>
+    </w:pPr>
+    <w:tblPr>
+      <w:tblStyleRowBandSize w:val="1"/>
+      <w:tblStyleColBandSize w:val="1"/>
+      <w:tblInd w:w="0" w:type="dxa"/>
+      <w:tblBorders>
+        <w:top w:val="single" w:sz="4" w:space="0" w:color="BFBFBF" w:themeColor="background1" w:themeShade="BF"/>
+        <w:left w:val="single" w:sz="4" w:space="0" w:color="BFBFBF" w:themeColor="background1" w:themeShade="BF"/>
+        <w:bottom w:val="single" w:sz="4" w:space="0" w:color="BFBFBF" w:themeColor="background1" w:themeShade="BF"/>
+        <w:right w:val="single" w:sz="4" w:space="0" w:color="BFBFBF" w:themeColor="background1" w:themeShade="BF"/>
+        <w:insideH w:val="single" w:sz="4" w:space="0" w:color="BFBFBF" w:themeColor="background1" w:themeShade="BF"/>
+        <w:insideV w:val="single" w:sz="4" w:space="0" w:color="BFBFBF" w:themeColor="background1" w:themeShade="BF"/>
+      </w:tblBorders>
+      <w:tblCellMar>
+        <w:top w:w="0" w:type="dxa"/>
+        <w:left w:w="108" w:type="dxa"/>
+        <w:bottom w:w="0" w:type="dxa"/>
+        <w:right w:w="108" w:type="dxa"/>
+      </w:tblCellMar>
     </w:tblPr>
     <w:tblStylePr w:type="firstRow">
       <w:rPr>
@@ -7157,7 +8577,7 @@
 </file>
 
 <file path=customXml/itemProps1.xml><?xml version="1.0" encoding="utf-8"?>
-<ds:datastoreItem xmlns:ds="http://schemas.openxmlformats.org/officeDocument/2006/customXml" ds:itemID="{573067C0-0A0D-42E3-90DE-221F90651B14}">
+<ds:datastoreItem xmlns:ds="http://schemas.openxmlformats.org/officeDocument/2006/customXml" ds:itemID="{C98BF0B5-22E6-4FC2-8CC7-35FB7708DA15}">
   <ds:schemaRefs>
     <ds:schemaRef ds:uri="http://schemas.openxmlformats.org/officeDocument/2006/bibliography"/>
   </ds:schemaRefs>

</xml_diff>